<commit_message>
Antecedentes de la empresa
</commit_message>
<xml_diff>
--- a/PLASTICOS REFORMA/1_DEFINICION/DESCRIPCION_DEL_PROYECTO .docx
+++ b/PLASTICOS REFORMA/1_DEFINICION/DESCRIPCION_DEL_PROYECTO .docx
@@ -1,6 +1,6 @@
 
 <file path=word/document.xml><?xml version="1.0" encoding="utf-8"?>
-<w:document xmlns:wpc="http://schemas.microsoft.com/office/word/2010/wordprocessingCanvas" xmlns:mc="http://schemas.openxmlformats.org/markup-compatibility/2006" xmlns:o="urn:schemas-microsoft-com:office:office" xmlns:r="http://schemas.openxmlformats.org/officeDocument/2006/relationships" xmlns:m="http://schemas.openxmlformats.org/officeDocument/2006/math" xmlns:v="urn:schemas-microsoft-com:vml" xmlns:wp14="http://schemas.microsoft.com/office/word/2010/wordprocessingDrawing" xmlns:wp="http://schemas.openxmlformats.org/drawingml/2006/wordprocessingDrawing" xmlns:w10="urn:schemas-microsoft-com:office:word" xmlns:w="http://schemas.openxmlformats.org/wordprocessingml/2006/main" xmlns:w14="http://schemas.microsoft.com/office/word/2010/wordml" xmlns:wpg="http://schemas.microsoft.com/office/word/2010/wordprocessingGroup" xmlns:wpi="http://schemas.microsoft.com/office/word/2010/wordprocessingInk" xmlns:wne="http://schemas.microsoft.com/office/word/2006/wordml" xmlns:wps="http://schemas.microsoft.com/office/word/2010/wordprocessingShape" mc:Ignorable="w14 wp14">
+<w:document xmlns:wpc="http://schemas.microsoft.com/office/word/2010/wordprocessingCanvas" xmlns:mc="http://schemas.openxmlformats.org/markup-compatibility/2006" xmlns:o="urn:schemas-microsoft-com:office:office" xmlns:r="http://schemas.openxmlformats.org/officeDocument/2006/relationships" xmlns:m="http://schemas.openxmlformats.org/officeDocument/2006/math" xmlns:v="urn:schemas-microsoft-com:vml" xmlns:wp14="http://schemas.microsoft.com/office/word/2010/wordprocessingDrawing" xmlns:wp="http://schemas.openxmlformats.org/drawingml/2006/wordprocessingDrawing" xmlns:w10="urn:schemas-microsoft-com:office:word" xmlns:w="http://schemas.openxmlformats.org/wordprocessingml/2006/main" xmlns:w14="http://schemas.microsoft.com/office/word/2010/wordml" xmlns:w15="http://schemas.microsoft.com/office/word/2012/wordml" xmlns:wpg="http://schemas.microsoft.com/office/word/2010/wordprocessingGroup" xmlns:wpi="http://schemas.microsoft.com/office/word/2010/wordprocessingInk" xmlns:wne="http://schemas.microsoft.com/office/word/2006/wordml" xmlns:wps="http://schemas.microsoft.com/office/word/2010/wordprocessingShape" mc:Ignorable="w14 w15 wp14">
   <w:body>
     <w:p>
       <w:pPr>
@@ -32,25 +32,105 @@
         <w:jc w:val="both"/>
         <w:rPr>
           <w:rFonts w:ascii="Arial" w:eastAsia="Arial" w:hAnsi="Arial" w:cs="Arial"/>
+        </w:rPr>
+      </w:pPr>
+      <w:r>
+        <w:rPr>
+          <w:rFonts w:ascii="Arial" w:eastAsia="Arial" w:hAnsi="Arial" w:cs="Arial"/>
           <w:b/>
           <w:sz w:val="24"/>
         </w:rPr>
-      </w:pPr>
+        <w:t xml:space="preserve">Antecedentes de la empresa </w:t>
+      </w:r>
       <w:r>
         <w:rPr>
           <w:rFonts w:ascii="Arial" w:eastAsia="Arial" w:hAnsi="Arial" w:cs="Arial"/>
           <w:b/>
           <w:sz w:val="24"/>
         </w:rPr>
-        <w:t xml:space="preserve">Antecedentes de la empresa </w:t>
-      </w:r>
-      <w:r>
+        <w:br/>
+      </w:r>
+    </w:p>
+    <w:p>
+      <w:pPr>
+        <w:spacing w:line="240" w:lineRule="auto"/>
+        <w:ind w:left="1065"/>
+        <w:jc w:val="both"/>
+        <w:rPr>
+          <w:rFonts w:ascii="Arial" w:eastAsia="Arial" w:hAnsi="Arial" w:cs="Arial"/>
+        </w:rPr>
+      </w:pPr>
+      <w:r>
+        <w:rPr>
+          <w:rFonts w:ascii="Arial" w:eastAsia="Arial" w:hAnsi="Arial" w:cs="Arial"/>
+        </w:rPr>
+        <w:t>Esta empresa fue fundada en 1990</w:t>
+      </w:r>
+      <w:r>
+        <w:rPr>
+          <w:rFonts w:ascii="Arial" w:eastAsia="Arial" w:hAnsi="Arial" w:cs="Arial"/>
+        </w:rPr>
+        <w:t xml:space="preserve"> p</w:t>
+      </w:r>
+      <w:r>
+        <w:rPr>
+          <w:rFonts w:ascii="Arial" w:eastAsia="Arial" w:hAnsi="Arial" w:cs="Arial"/>
+        </w:rPr>
+        <w:t>or el Sr. Cuan Chio</w:t>
+      </w:r>
+      <w:bookmarkStart w:id="0" w:name="_GoBack"/>
+      <w:bookmarkEnd w:id="0"/>
+      <w:r>
+        <w:rPr>
+          <w:rFonts w:ascii="Arial" w:eastAsia="Arial" w:hAnsi="Arial" w:cs="Arial"/>
+        </w:rPr>
+        <w:t xml:space="preserve"> Hong</w:t>
+      </w:r>
+      <w:r>
+        <w:rPr>
+          <w:rFonts w:ascii="Arial" w:eastAsia="Arial" w:hAnsi="Arial" w:cs="Arial"/>
+        </w:rPr>
+        <w:t xml:space="preserve"> d</w:t>
+      </w:r>
+      <w:r>
+        <w:rPr>
+          <w:rFonts w:ascii="Arial" w:eastAsia="Arial" w:hAnsi="Arial" w:cs="Arial"/>
+        </w:rPr>
+        <w:t xml:space="preserve">e origen Chino en la colonia San José situada en Fortín Veracruz. </w:t>
+      </w:r>
+    </w:p>
+    <w:p>
+      <w:pPr>
+        <w:spacing w:line="240" w:lineRule="auto"/>
+        <w:ind w:left="1065"/>
+        <w:jc w:val="both"/>
+        <w:rPr>
+          <w:rFonts w:ascii="Arial" w:eastAsia="Arial" w:hAnsi="Arial" w:cs="Arial"/>
+        </w:rPr>
+      </w:pPr>
+      <w:r>
+        <w:rPr>
+          <w:rFonts w:ascii="Arial" w:eastAsia="Arial" w:hAnsi="Arial" w:cs="Arial"/>
+        </w:rPr>
+        <w:t>El empezó reciclando plástico de la Industria del Café con el tiempo se fue haciendo de prestigio y empezó a recibir materia prima de algunos  proveedores con el tiempo la empresa fue creciendo en el año 2000 fue adquirida por el Sr Edmundo Lagunés Ordoñez, el cual le dio un giro a la empresa con nuevos clientes proveedores y maquinaria, la cual llevo a la empresa a progresar y llegar hasta donde está ahora.</w:t>
+      </w:r>
+    </w:p>
+    <w:p>
+      <w:pPr>
+        <w:spacing w:line="240" w:lineRule="auto"/>
+        <w:ind w:left="1065"/>
+        <w:jc w:val="both"/>
         <w:rPr>
           <w:rFonts w:ascii="Arial" w:eastAsia="Arial" w:hAnsi="Arial" w:cs="Arial"/>
           <w:b/>
           <w:sz w:val="24"/>
         </w:rPr>
-        <w:br/>
+      </w:pPr>
+      <w:r>
+        <w:rPr>
+          <w:rFonts w:ascii="Arial" w:eastAsia="Arial" w:hAnsi="Arial" w:cs="Arial"/>
+        </w:rPr>
+        <w:t>En la actualidad es una empresa que recicla y fabrica bolsas de plástico de distintos tipos y tamaños.</w:t>
       </w:r>
       <w:r>
         <w:rPr>
@@ -111,13 +191,7 @@
         <w:rPr>
           <w:rFonts w:ascii="Arial" w:eastAsia="Arial" w:hAnsi="Arial" w:cs="Arial"/>
         </w:rPr>
-        <w:t>y Fábrica de Plásticos REFORMA, es que no lleva un control de sus compras y ventas de plásticos, tomando en cuenta que ellos compran la mater</w:t>
-      </w:r>
-      <w:r>
-        <w:rPr>
-          <w:rFonts w:ascii="Arial" w:eastAsia="Arial" w:hAnsi="Arial" w:cs="Arial"/>
-        </w:rPr>
-        <w:t>ia prima, la procesan y venden el producto secundario.</w:t>
+        <w:t>y Fábrica de Plásticos REFORMA, es que no lleva un control de sus compras y ventas de plásticos, tomando en cuenta que ellos compran la materia prima, la procesan y venden el producto secundario.</w:t>
       </w:r>
     </w:p>
     <w:p>
@@ -193,13 +267,7 @@
         <w:rPr>
           <w:rFonts w:ascii="Arial" w:eastAsia="Arial" w:hAnsi="Arial" w:cs="Arial"/>
         </w:rPr>
-        <w:t>Necesitan llevar un conteo semanal de ingresos y egr</w:t>
-      </w:r>
-      <w:r>
-        <w:rPr>
-          <w:rFonts w:ascii="Arial" w:eastAsia="Arial" w:hAnsi="Arial" w:cs="Arial"/>
-        </w:rPr>
-        <w:t>esos.</w:t>
+        <w:t>Necesitan llevar un conteo semanal de ingresos y egresos.</w:t>
       </w:r>
       <w:r>
         <w:rPr>
@@ -259,13 +327,7 @@
         <w:rPr>
           <w:rFonts w:ascii="Arial" w:eastAsia="Arial" w:hAnsi="Arial" w:cs="Arial"/>
         </w:rPr>
-        <w:t xml:space="preserve">Como propuesta de solución hemos pensado en crear una aplicación de escritorio para llevar el control de compras y ventas de dicha empresa, así como generar reportes de sus compras de materia prima y </w:t>
-      </w:r>
-      <w:r>
-        <w:rPr>
-          <w:rFonts w:ascii="Arial" w:eastAsia="Arial" w:hAnsi="Arial" w:cs="Arial"/>
-        </w:rPr>
-        <w:t>ventas.</w:t>
+        <w:t>Como propuesta de solución hemos pensado en crear una aplicación de escritorio para llevar el control de compras y ventas de dicha empresa, así como generar reportes de sus compras de materia prima y ventas.</w:t>
       </w:r>
       <w:r>
         <w:rPr>
@@ -393,6 +455,7 @@
         <w:rPr>
           <w:rFonts w:ascii="Arial" w:hAnsi="Arial" w:cs="Arial"/>
         </w:rPr>
+        <w:lastRenderedPageBreak/>
         <w:t>El producto final que se desarrollará para la empresa Recicladora</w:t>
       </w:r>
       <w:r>
@@ -460,14 +523,7 @@
         <w:rPr>
           <w:rFonts w:ascii="Arial" w:hAnsi="Arial" w:cs="Arial"/>
         </w:rPr>
-        <w:t xml:space="preserve">En este módulo la empresa podrá llevar el control de cada una de las ventas que realizan en el transcurso del día, así como el ingreso </w:t>
-      </w:r>
-      <w:r>
-        <w:rPr>
-          <w:rFonts w:ascii="Arial" w:hAnsi="Arial" w:cs="Arial"/>
-        </w:rPr>
-        <w:lastRenderedPageBreak/>
-        <w:t>de dinero que supone cada venta, la fecha en la que esta es realizada y el stock del producto que resta en el almacén de la empresa.</w:t>
+        <w:t>En este módulo la empresa podrá llevar el control de cada una de las ventas que realizan en el transcurso del día, así como el ingreso de dinero que supone cada venta, la fecha en la que esta es realizada y el stock del producto que resta en el almacén de la empresa.</w:t>
       </w:r>
     </w:p>
     <w:p>
@@ -708,6 +764,7 @@
         <w:rPr>
           <w:rFonts w:ascii="Arial" w:hAnsi="Arial" w:cs="Arial"/>
         </w:rPr>
+        <w:lastRenderedPageBreak/>
         <w:t>Elegir el lenguaje en el cual se desarrollará la aplicación.</w:t>
       </w:r>
     </w:p>
@@ -830,7 +887,6 @@
         <w:rPr>
           <w:rFonts w:ascii="Arial" w:hAnsi="Arial" w:cs="Arial"/>
         </w:rPr>
-        <w:lastRenderedPageBreak/>
         <w:t>Los beneficios que se obtendrán con el sistema serán:</w:t>
       </w:r>
     </w:p>
@@ -1188,8 +1244,6 @@
         </w:rPr>
         <w:t>La aplicación no podrá enviar correos.</w:t>
       </w:r>
-      <w:bookmarkStart w:id="0" w:name="_GoBack"/>
-      <w:bookmarkEnd w:id="0"/>
     </w:p>
     <w:p>
       <w:pPr>
@@ -1261,6 +1315,7 @@
           <w:rFonts w:ascii="Arial" w:eastAsia="Arial" w:hAnsi="Arial" w:cs="Arial"/>
           <w:shd w:val="clear" w:color="auto" w:fill="FFFFFF"/>
         </w:rPr>
+        <w:lastRenderedPageBreak/>
         <w:t>El lenguaje para la programación en Java, es un lenguaje orientado a objeto, de una plataforma independiente.</w:t>
       </w:r>
     </w:p>
@@ -1278,7 +1333,23 @@
           <w:rFonts w:ascii="Arial" w:eastAsia="Arial" w:hAnsi="Arial" w:cs="Arial"/>
           <w:shd w:val="clear" w:color="auto" w:fill="FFFFFF"/>
         </w:rPr>
-        <w:t>El lenguaje para la programación en Java, fue desarrollado por la compañía Sun Microsystems, con la idea original de usarlo para la creación de páginas WEB.</w:t>
+        <w:t xml:space="preserve">El lenguaje para la programación en Java, fue desarrollado por la compañía </w:t>
+      </w:r>
+      <w:proofErr w:type="spellStart"/>
+      <w:r>
+        <w:rPr>
+          <w:rFonts w:ascii="Arial" w:eastAsia="Arial" w:hAnsi="Arial" w:cs="Arial"/>
+          <w:shd w:val="clear" w:color="auto" w:fill="FFFFFF"/>
+        </w:rPr>
+        <w:t>Sun</w:t>
+      </w:r>
+      <w:proofErr w:type="spellEnd"/>
+      <w:r>
+        <w:rPr>
+          <w:rFonts w:ascii="Arial" w:eastAsia="Arial" w:hAnsi="Arial" w:cs="Arial"/>
+          <w:shd w:val="clear" w:color="auto" w:fill="FFFFFF"/>
+        </w:rPr>
+        <w:t xml:space="preserve"> Microsystems, con la idea original de usarlo para la creación de páginas WEB.</w:t>
       </w:r>
     </w:p>
     <w:p>
@@ -1293,25 +1364,7 @@
         <w:rPr>
           <w:rFonts w:ascii="Arial" w:eastAsia="Arial" w:hAnsi="Arial" w:cs="Arial"/>
         </w:rPr>
-        <w:t>Otra de las utilidades de la programación en Java es el desarrollo de aplicaciones, que son program</w:t>
-      </w:r>
-      <w:r>
-        <w:rPr>
-          <w:rFonts w:ascii="Arial" w:eastAsia="Arial" w:hAnsi="Arial" w:cs="Arial"/>
-        </w:rPr>
-        <w:t>as que se ejecutan en forma independiente, es decir con la programación Java, se pueden realizar aplicaciones como un procesador de palabras, una hoja que sirva para cálculos, una aplicación gráfica, etc. en resumen cualquier tipo de aplicación se puede re</w:t>
-      </w:r>
-      <w:r>
-        <w:rPr>
-          <w:rFonts w:ascii="Arial" w:eastAsia="Arial" w:hAnsi="Arial" w:cs="Arial"/>
-        </w:rPr>
-        <w:t>alizar con ella. Java permite la modularidad por lo que se pueden hacer rutinas individuales que sean usadas por más de una aplicación, por ejemplo tenemos una rutina de impresión que puede servir para el procesador de palabras, como para la hoja de cálcul</w:t>
-      </w:r>
-      <w:r>
-        <w:rPr>
-          <w:rFonts w:ascii="Arial" w:eastAsia="Arial" w:hAnsi="Arial" w:cs="Arial"/>
-        </w:rPr>
-        <w:t>o.</w:t>
+        <w:t>Otra de las utilidades de la programación en Java es el desarrollo de aplicaciones, que son programas que se ejecutan en forma independiente, es decir con la programación Java, se pueden realizar aplicaciones como un procesador de palabras, una hoja que sirva para cálculos, una aplicación gráfica, etc. en resumen cualquier tipo de aplicación se puede realizar con ella. Java permite la modularidad por lo que se pueden hacer rutinas individuales que sean usadas por más de una aplicación, por ejemplo tenemos una rutina de impresión que puede servir para el procesador de palabras, como para la hoja de cálculo.</w:t>
       </w:r>
     </w:p>
     <w:p>
@@ -1326,20 +1379,7 @@
         <w:rPr>
           <w:rFonts w:ascii="Arial" w:eastAsia="Arial" w:hAnsi="Arial" w:cs="Arial"/>
         </w:rPr>
-        <w:t xml:space="preserve">La programación en Java, permite el desarrollo de aplicaciones bajo el esquema de Cliente Servidor, como de aplicaciones distribuidas, lo que lo hace capaz de conectar dos </w:t>
-      </w:r>
-      <w:r>
-        <w:rPr>
-          <w:rFonts w:ascii="Arial" w:eastAsia="Arial" w:hAnsi="Arial" w:cs="Arial"/>
-        </w:rPr>
-        <w:lastRenderedPageBreak/>
-        <w:t>o más computadoras u ordenadores, ejecutando tareas simultáneamente, y de esta fo</w:t>
-      </w:r>
-      <w:r>
-        <w:rPr>
-          <w:rFonts w:ascii="Arial" w:eastAsia="Arial" w:hAnsi="Arial" w:cs="Arial"/>
-        </w:rPr>
-        <w:t>rma logra distribuir el trabajo a realizar.</w:t>
+        <w:t>La programación en Java, permite el desarrollo de aplicaciones bajo el esquema de Cliente Servidor, como de aplicaciones distribuidas, lo que lo hace capaz de conectar dos o más computadoras u ordenadores, ejecutando tareas simultáneamente, y de esta forma logra distribuir el trabajo a realizar.</w:t>
       </w:r>
     </w:p>
     <w:p>
@@ -1376,14 +1416,39 @@
           <w:rFonts w:ascii="Arial" w:eastAsia="Arial" w:hAnsi="Arial" w:cs="Arial"/>
           <w:shd w:val="clear" w:color="auto" w:fill="FFFFFF"/>
         </w:rPr>
-        <w:t>La base de datos estará alojada en PostgreSQL es un sistema de gestión de bases de datos objeto-relacional, distribuido bajo licencia BSD y con su código fuente disponible libremente. PostgreSQ</w:t>
-      </w:r>
+        <w:t xml:space="preserve">La base de datos estará alojada en </w:t>
+      </w:r>
+      <w:proofErr w:type="spellStart"/>
       <w:r>
         <w:rPr>
           <w:rFonts w:ascii="Arial" w:eastAsia="Arial" w:hAnsi="Arial" w:cs="Arial"/>
           <w:shd w:val="clear" w:color="auto" w:fill="FFFFFF"/>
         </w:rPr>
-        <w:t>L utiliza un modelo cliente/servidor y usa </w:t>
+        <w:t>PostgreSQL</w:t>
+      </w:r>
+      <w:proofErr w:type="spellEnd"/>
+      <w:r>
+        <w:rPr>
+          <w:rFonts w:ascii="Arial" w:eastAsia="Arial" w:hAnsi="Arial" w:cs="Arial"/>
+          <w:shd w:val="clear" w:color="auto" w:fill="FFFFFF"/>
+        </w:rPr>
+        <w:t xml:space="preserve"> es un sistema de gestión de bases de datos objeto-relacional, distribuido bajo licencia BSD y con su código fuente disponible libremente. </w:t>
+      </w:r>
+      <w:proofErr w:type="spellStart"/>
+      <w:r>
+        <w:rPr>
+          <w:rFonts w:ascii="Arial" w:eastAsia="Arial" w:hAnsi="Arial" w:cs="Arial"/>
+          <w:shd w:val="clear" w:color="auto" w:fill="FFFFFF"/>
+        </w:rPr>
+        <w:t>PostgreSQL</w:t>
+      </w:r>
+      <w:proofErr w:type="spellEnd"/>
+      <w:r>
+        <w:rPr>
+          <w:rFonts w:ascii="Arial" w:eastAsia="Arial" w:hAnsi="Arial" w:cs="Arial"/>
+          <w:shd w:val="clear" w:color="auto" w:fill="FFFFFF"/>
+        </w:rPr>
+        <w:t xml:space="preserve"> utiliza un modelo cliente/servidor y usa </w:t>
       </w:r>
       <w:r>
         <w:rPr>
@@ -1400,6 +1465,7 @@
         </w:rPr>
         <w:t> en vez de </w:t>
       </w:r>
+      <w:proofErr w:type="spellStart"/>
       <w:r>
         <w:rPr>
           <w:rFonts w:ascii="Arial" w:eastAsia="Arial" w:hAnsi="Arial" w:cs="Arial"/>
@@ -1413,7 +1479,15 @@
           <w:rFonts w:ascii="Arial" w:eastAsia="Arial" w:hAnsi="Arial" w:cs="Arial"/>
           <w:shd w:val="clear" w:color="auto" w:fill="FFFFFF"/>
         </w:rPr>
-        <w:t>para garantizar la estabilidad del sistema. Un fallo en uno de los procesos no afectará el resto y el sistema continuará funcionando.</w:t>
+        <w:t>para</w:t>
+      </w:r>
+      <w:proofErr w:type="spellEnd"/>
+      <w:r>
+        <w:rPr>
+          <w:rFonts w:ascii="Arial" w:eastAsia="Arial" w:hAnsi="Arial" w:cs="Arial"/>
+          <w:shd w:val="clear" w:color="auto" w:fill="FFFFFF"/>
+        </w:rPr>
+        <w:t xml:space="preserve"> garantizar la estabilidad del sistema. Un fallo en uno de los procesos no afectará el resto y el sistema continuará funcionando.</w:t>
       </w:r>
     </w:p>
     <w:p>
@@ -1478,38 +1552,45 @@
           <w:rFonts w:ascii="Arial" w:eastAsia="Arial" w:hAnsi="Arial" w:cs="Arial"/>
           <w:sz w:val="24"/>
         </w:rPr>
-        <w:t>Espec</w:t>
-      </w:r>
-      <w:r>
-        <w:rPr>
-          <w:rFonts w:ascii="Arial" w:eastAsia="Arial" w:hAnsi="Arial" w:cs="Arial"/>
-          <w:sz w:val="24"/>
-        </w:rPr>
-        <w:t>ificaciones Técnicas:</w:t>
-      </w:r>
-    </w:p>
-    <w:p>
-      <w:pPr>
-        <w:spacing w:line="240" w:lineRule="auto"/>
-        <w:jc w:val="both"/>
-        <w:rPr>
-          <w:rFonts w:ascii="Arial" w:eastAsia="Arial" w:hAnsi="Arial" w:cs="Arial"/>
-        </w:rPr>
-      </w:pPr>
-    </w:p>
-    <w:p>
-      <w:pPr>
-        <w:spacing w:line="240" w:lineRule="auto"/>
-        <w:jc w:val="both"/>
-        <w:rPr>
-          <w:rFonts w:ascii="Arial" w:eastAsia="Arial" w:hAnsi="Arial" w:cs="Arial"/>
-        </w:rPr>
-      </w:pPr>
-      <w:r>
-        <w:rPr>
-          <w:rFonts w:ascii="Arial" w:eastAsia="Arial" w:hAnsi="Arial" w:cs="Arial"/>
-        </w:rPr>
-        <w:t>Procesador: Procesador Intel® Core™ i5-3210M, 2.5GHz1 con Turbo Boost hasta 3.10GHz,</w:t>
+        <w:t>Especificaciones Técnicas:</w:t>
+      </w:r>
+    </w:p>
+    <w:p>
+      <w:pPr>
+        <w:spacing w:line="240" w:lineRule="auto"/>
+        <w:jc w:val="both"/>
+        <w:rPr>
+          <w:rFonts w:ascii="Arial" w:eastAsia="Arial" w:hAnsi="Arial" w:cs="Arial"/>
+        </w:rPr>
+      </w:pPr>
+    </w:p>
+    <w:p>
+      <w:pPr>
+        <w:spacing w:line="240" w:lineRule="auto"/>
+        <w:jc w:val="both"/>
+        <w:rPr>
+          <w:rFonts w:ascii="Arial" w:eastAsia="Arial" w:hAnsi="Arial" w:cs="Arial"/>
+        </w:rPr>
+      </w:pPr>
+      <w:r>
+        <w:rPr>
+          <w:rFonts w:ascii="Arial" w:eastAsia="Arial" w:hAnsi="Arial" w:cs="Arial"/>
+        </w:rPr>
+        <w:t xml:space="preserve">Procesador: Procesador Intel® Core™ i5-3210M, 2.5GHz1 con Turbo </w:t>
+      </w:r>
+      <w:proofErr w:type="spellStart"/>
+      <w:r>
+        <w:rPr>
+          <w:rFonts w:ascii="Arial" w:eastAsia="Arial" w:hAnsi="Arial" w:cs="Arial"/>
+        </w:rPr>
+        <w:t>Boost</w:t>
+      </w:r>
+      <w:proofErr w:type="spellEnd"/>
+      <w:r>
+        <w:rPr>
+          <w:rFonts w:ascii="Arial" w:eastAsia="Arial" w:hAnsi="Arial" w:cs="Arial"/>
+        </w:rPr>
+        <w:t xml:space="preserve"> hasta 3.10GHz,</w:t>
       </w:r>
     </w:p>
     <w:p>
@@ -1543,37 +1624,81 @@
           <w:rFonts w:ascii="Arial" w:eastAsia="Arial" w:hAnsi="Arial" w:cs="Arial"/>
           <w:lang w:val="en-US"/>
         </w:rPr>
-        <w:t>Sistema Operativo: Windows 8.1 64 bits</w:t>
-      </w:r>
-    </w:p>
-    <w:p>
-      <w:pPr>
-        <w:spacing w:line="240" w:lineRule="auto"/>
-        <w:jc w:val="both"/>
-        <w:rPr>
-          <w:rFonts w:ascii="Arial" w:eastAsia="Arial" w:hAnsi="Arial" w:cs="Arial"/>
-        </w:rPr>
-      </w:pPr>
-      <w:r>
-        <w:rPr>
-          <w:rFonts w:ascii="Arial" w:eastAsia="Arial" w:hAnsi="Arial" w:cs="Arial"/>
-        </w:rPr>
-        <w:t>Pantalla: Pantalla VAIO de 14" (1366 x 768), Tecnología backlight LED</w:t>
-      </w:r>
-    </w:p>
-    <w:p>
-      <w:pPr>
-        <w:spacing w:line="240" w:lineRule="auto"/>
-        <w:jc w:val="both"/>
-        <w:rPr>
-          <w:rFonts w:ascii="Arial" w:eastAsia="Arial" w:hAnsi="Arial" w:cs="Arial"/>
-        </w:rPr>
-      </w:pPr>
-      <w:r>
-        <w:rPr>
-          <w:rFonts w:ascii="Arial" w:eastAsia="Arial" w:hAnsi="Arial" w:cs="Arial"/>
-        </w:rPr>
-        <w:t>Tarjeta de Video: Externa: AMD Radeon™ HD 7550M, 1GB</w:t>
+        <w:t xml:space="preserve">Sistema </w:t>
+      </w:r>
+      <w:proofErr w:type="spellStart"/>
+      <w:r>
+        <w:rPr>
+          <w:rFonts w:ascii="Arial" w:eastAsia="Arial" w:hAnsi="Arial" w:cs="Arial"/>
+          <w:lang w:val="en-US"/>
+        </w:rPr>
+        <w:t>Operativo</w:t>
+      </w:r>
+      <w:proofErr w:type="spellEnd"/>
+      <w:r>
+        <w:rPr>
+          <w:rFonts w:ascii="Arial" w:eastAsia="Arial" w:hAnsi="Arial" w:cs="Arial"/>
+          <w:lang w:val="en-US"/>
+        </w:rPr>
+        <w:t>: Windows 8.1 64 bits</w:t>
+      </w:r>
+    </w:p>
+    <w:p>
+      <w:pPr>
+        <w:spacing w:line="240" w:lineRule="auto"/>
+        <w:jc w:val="both"/>
+        <w:rPr>
+          <w:rFonts w:ascii="Arial" w:eastAsia="Arial" w:hAnsi="Arial" w:cs="Arial"/>
+        </w:rPr>
+      </w:pPr>
+      <w:r>
+        <w:rPr>
+          <w:rFonts w:ascii="Arial" w:eastAsia="Arial" w:hAnsi="Arial" w:cs="Arial"/>
+        </w:rPr>
+        <w:t xml:space="preserve">Pantalla: Pantalla VAIO de 14" (1366 x 768), Tecnología </w:t>
+      </w:r>
+      <w:proofErr w:type="spellStart"/>
+      <w:r>
+        <w:rPr>
+          <w:rFonts w:ascii="Arial" w:eastAsia="Arial" w:hAnsi="Arial" w:cs="Arial"/>
+        </w:rPr>
+        <w:t>backlight</w:t>
+      </w:r>
+      <w:proofErr w:type="spellEnd"/>
+      <w:r>
+        <w:rPr>
+          <w:rFonts w:ascii="Arial" w:eastAsia="Arial" w:hAnsi="Arial" w:cs="Arial"/>
+        </w:rPr>
+        <w:t xml:space="preserve"> LED</w:t>
+      </w:r>
+    </w:p>
+    <w:p>
+      <w:pPr>
+        <w:spacing w:line="240" w:lineRule="auto"/>
+        <w:jc w:val="both"/>
+        <w:rPr>
+          <w:rFonts w:ascii="Arial" w:eastAsia="Arial" w:hAnsi="Arial" w:cs="Arial"/>
+        </w:rPr>
+      </w:pPr>
+      <w:r>
+        <w:rPr>
+          <w:rFonts w:ascii="Arial" w:eastAsia="Arial" w:hAnsi="Arial" w:cs="Arial"/>
+        </w:rPr>
+        <w:t xml:space="preserve">Tarjeta de Video: Externa: AMD </w:t>
+      </w:r>
+      <w:proofErr w:type="spellStart"/>
+      <w:r>
+        <w:rPr>
+          <w:rFonts w:ascii="Arial" w:eastAsia="Arial" w:hAnsi="Arial" w:cs="Arial"/>
+        </w:rPr>
+        <w:t>Radeon</w:t>
+      </w:r>
+      <w:proofErr w:type="spellEnd"/>
+      <w:r>
+        <w:rPr>
+          <w:rFonts w:ascii="Arial" w:eastAsia="Arial" w:hAnsi="Arial" w:cs="Arial"/>
+        </w:rPr>
+        <w:t>™ HD 7550M, 1GB</w:t>
       </w:r>
     </w:p>
     <w:p>
@@ -1633,13 +1758,63 @@
         <w:rPr>
           <w:rFonts w:ascii="Arial" w:eastAsia="Arial" w:hAnsi="Arial" w:cs="Arial"/>
         </w:rPr>
-        <w:t xml:space="preserve">Ranuras de Expansión: Memory Stick Duo™4, SD memory card, entrada DC, USB 2.0 </w:t>
-      </w:r>
-      <w:r>
-        <w:rPr>
-          <w:rFonts w:ascii="Arial" w:eastAsia="Arial" w:hAnsi="Arial" w:cs="Arial"/>
-        </w:rPr>
-        <w:t>x3, Cargador USB 3.0 x1, salida HDMI, entrada para audífonos y micrófono</w:t>
+        <w:t xml:space="preserve">Ranuras de Expansión: </w:t>
+      </w:r>
+      <w:proofErr w:type="spellStart"/>
+      <w:r>
+        <w:rPr>
+          <w:rFonts w:ascii="Arial" w:eastAsia="Arial" w:hAnsi="Arial" w:cs="Arial"/>
+        </w:rPr>
+        <w:t>Memory</w:t>
+      </w:r>
+      <w:proofErr w:type="spellEnd"/>
+      <w:r>
+        <w:rPr>
+          <w:rFonts w:ascii="Arial" w:eastAsia="Arial" w:hAnsi="Arial" w:cs="Arial"/>
+        </w:rPr>
+        <w:t xml:space="preserve"> </w:t>
+      </w:r>
+      <w:proofErr w:type="spellStart"/>
+      <w:r>
+        <w:rPr>
+          <w:rFonts w:ascii="Arial" w:eastAsia="Arial" w:hAnsi="Arial" w:cs="Arial"/>
+        </w:rPr>
+        <w:t>Stick</w:t>
+      </w:r>
+      <w:proofErr w:type="spellEnd"/>
+      <w:r>
+        <w:rPr>
+          <w:rFonts w:ascii="Arial" w:eastAsia="Arial" w:hAnsi="Arial" w:cs="Arial"/>
+        </w:rPr>
+        <w:t xml:space="preserve"> Duo™4, SD </w:t>
+      </w:r>
+      <w:proofErr w:type="spellStart"/>
+      <w:r>
+        <w:rPr>
+          <w:rFonts w:ascii="Arial" w:eastAsia="Arial" w:hAnsi="Arial" w:cs="Arial"/>
+        </w:rPr>
+        <w:t>memory</w:t>
+      </w:r>
+      <w:proofErr w:type="spellEnd"/>
+      <w:r>
+        <w:rPr>
+          <w:rFonts w:ascii="Arial" w:eastAsia="Arial" w:hAnsi="Arial" w:cs="Arial"/>
+        </w:rPr>
+        <w:t xml:space="preserve"> </w:t>
+      </w:r>
+      <w:proofErr w:type="spellStart"/>
+      <w:r>
+        <w:rPr>
+          <w:rFonts w:ascii="Arial" w:eastAsia="Arial" w:hAnsi="Arial" w:cs="Arial"/>
+        </w:rPr>
+        <w:t>card</w:t>
+      </w:r>
+      <w:proofErr w:type="spellEnd"/>
+      <w:r>
+        <w:rPr>
+          <w:rFonts w:ascii="Arial" w:eastAsia="Arial" w:hAnsi="Arial" w:cs="Arial"/>
+        </w:rPr>
+        <w:t>, entrada DC, USB 2.0 x3, Cargador USB 3.0 x1, salida HDMI, entrada para audífonos y micrófono</w:t>
       </w:r>
     </w:p>
     <w:p>
@@ -1656,23 +1831,40 @@
           <w:rFonts w:ascii="Arial" w:eastAsia="Arial" w:hAnsi="Arial" w:cs="Arial"/>
           <w:lang w:val="en-US"/>
         </w:rPr>
-        <w:t>Audio: Intel® High Definition Audio, xLOUD, Clear Phase</w:t>
-      </w:r>
-    </w:p>
-    <w:p>
-      <w:pPr>
-        <w:spacing w:line="240" w:lineRule="auto"/>
-        <w:jc w:val="both"/>
+        <w:lastRenderedPageBreak/>
+        <w:t xml:space="preserve">Audio: Intel® High Definition Audio, </w:t>
+      </w:r>
+      <w:proofErr w:type="spellStart"/>
+      <w:r>
         <w:rPr>
           <w:rFonts w:ascii="Arial" w:eastAsia="Arial" w:hAnsi="Arial" w:cs="Arial"/>
           <w:lang w:val="en-US"/>
         </w:rPr>
-      </w:pPr>
+        <w:t>xLOUD</w:t>
+      </w:r>
+      <w:proofErr w:type="spellEnd"/>
       <w:r>
         <w:rPr>
           <w:rFonts w:ascii="Arial" w:eastAsia="Arial" w:hAnsi="Arial" w:cs="Arial"/>
           <w:lang w:val="en-US"/>
         </w:rPr>
+        <w:t>, Clear Phase</w:t>
+      </w:r>
+    </w:p>
+    <w:p>
+      <w:pPr>
+        <w:spacing w:line="240" w:lineRule="auto"/>
+        <w:jc w:val="both"/>
+        <w:rPr>
+          <w:rFonts w:ascii="Arial" w:eastAsia="Arial" w:hAnsi="Arial" w:cs="Arial"/>
+          <w:lang w:val="en-US"/>
+        </w:rPr>
+      </w:pPr>
+      <w:r>
+        <w:rPr>
+          <w:rFonts w:ascii="Arial" w:eastAsia="Arial" w:hAnsi="Arial" w:cs="Arial"/>
+          <w:lang w:val="en-US"/>
+        </w:rPr>
         <w:t xml:space="preserve">Ethernet: 1000Base-T/100Base-TX/10Base-T </w:t>
       </w:r>
     </w:p>
@@ -1688,13 +1880,21 @@
         <w:rPr>
           <w:rFonts w:ascii="Arial" w:eastAsia="Arial" w:hAnsi="Arial" w:cs="Arial"/>
         </w:rPr>
-        <w:t>Red Inalámbrica: Bluetooth® estándar versión 4.0 + HS, IEEE 802.11b/g/n, Wi-Fi certif</w:t>
-      </w:r>
-      <w:r>
-        <w:rPr>
-          <w:rFonts w:ascii="Arial" w:eastAsia="Arial" w:hAnsi="Arial" w:cs="Arial"/>
-        </w:rPr>
-        <w:t>icado.</w:t>
+        <w:t xml:space="preserve">Red Inalámbrica: Bluetooth® estándar versión 4.0 + HS, IEEE 802.11b/g/n, </w:t>
+      </w:r>
+      <w:proofErr w:type="spellStart"/>
+      <w:r>
+        <w:rPr>
+          <w:rFonts w:ascii="Arial" w:eastAsia="Arial" w:hAnsi="Arial" w:cs="Arial"/>
+        </w:rPr>
+        <w:t>Wi</w:t>
+      </w:r>
+      <w:proofErr w:type="spellEnd"/>
+      <w:r>
+        <w:rPr>
+          <w:rFonts w:ascii="Arial" w:eastAsia="Arial" w:hAnsi="Arial" w:cs="Arial"/>
+        </w:rPr>
+        <w:t>-Fi certificado.</w:t>
       </w:r>
     </w:p>
     <w:p>
@@ -1747,75 +1947,126 @@
           <w:rFonts w:ascii="Arial" w:eastAsia="Arial" w:hAnsi="Arial" w:cs="Arial"/>
         </w:rPr>
       </w:pPr>
+      <w:proofErr w:type="spellStart"/>
       <w:r>
         <w:rPr>
           <w:rFonts w:ascii="Arial" w:eastAsia="Arial" w:hAnsi="Arial" w:cs="Arial"/>
           <w:sz w:val="24"/>
         </w:rPr>
-        <w:t xml:space="preserve">Scene Builder 2.0: </w:t>
-      </w:r>
-      <w:r>
-        <w:rPr>
-          <w:rFonts w:ascii="Arial" w:eastAsia="Arial" w:hAnsi="Arial" w:cs="Arial"/>
-        </w:rPr>
-        <w:t xml:space="preserve">Se utilizará como herramienta para realizar la interfaz gráfica de la aplicación así como los </w:t>
-      </w:r>
-      <w:r>
-        <w:rPr>
-          <w:rFonts w:ascii="Arial" w:eastAsia="Arial" w:hAnsi="Arial" w:cs="Arial"/>
-        </w:rPr>
-        <w:t>bosquejos y/o prototipos.</w:t>
-      </w:r>
-    </w:p>
-    <w:p>
-      <w:pPr>
-        <w:spacing w:line="240" w:lineRule="auto"/>
-        <w:jc w:val="both"/>
-        <w:rPr>
-          <w:rFonts w:ascii="Arial" w:eastAsia="Arial" w:hAnsi="Arial" w:cs="Arial"/>
-        </w:rPr>
-      </w:pPr>
+        <w:t>Scene</w:t>
+      </w:r>
+      <w:proofErr w:type="spellEnd"/>
       <w:r>
         <w:rPr>
           <w:rFonts w:ascii="Arial" w:eastAsia="Arial" w:hAnsi="Arial" w:cs="Arial"/>
           <w:sz w:val="24"/>
         </w:rPr>
-        <w:lastRenderedPageBreak/>
-        <w:t>PgAdmin III</w:t>
-      </w:r>
-      <w:r>
-        <w:rPr>
-          <w:rFonts w:ascii="Arial" w:eastAsia="Arial" w:hAnsi="Arial" w:cs="Arial"/>
-        </w:rPr>
-        <w:t>: Se utilizará para diseñar, mantener y administrar las bases de datos de Postgres en lenguaje SQL.</w:t>
-      </w:r>
-    </w:p>
-    <w:p>
-      <w:pPr>
-        <w:spacing w:line="240" w:lineRule="auto"/>
-        <w:jc w:val="both"/>
-        <w:rPr>
-          <w:rFonts w:ascii="Arial" w:eastAsia="Arial" w:hAnsi="Arial" w:cs="Arial"/>
-        </w:rPr>
-      </w:pPr>
+        <w:t xml:space="preserve"> </w:t>
+      </w:r>
+      <w:proofErr w:type="spellStart"/>
       <w:r>
         <w:rPr>
           <w:rFonts w:ascii="Arial" w:eastAsia="Arial" w:hAnsi="Arial" w:cs="Arial"/>
           <w:sz w:val="24"/>
         </w:rPr>
-        <w:t xml:space="preserve">Visual Paradigm: </w:t>
-      </w:r>
-      <w:r>
-        <w:rPr>
-          <w:rFonts w:ascii="Arial" w:eastAsia="Arial" w:hAnsi="Arial" w:cs="Arial"/>
-        </w:rPr>
-        <w:t xml:space="preserve">Se utilizará para realizar los diagramas de casos de uso así como el modelado en general que conlleva </w:t>
-      </w:r>
-      <w:r>
-        <w:rPr>
-          <w:rFonts w:ascii="Arial" w:eastAsia="Arial" w:hAnsi="Arial" w:cs="Arial"/>
-        </w:rPr>
-        <w:t>la parte de Análisis y Diseño.</w:t>
+        <w:t>Builder</w:t>
+      </w:r>
+      <w:proofErr w:type="spellEnd"/>
+      <w:r>
+        <w:rPr>
+          <w:rFonts w:ascii="Arial" w:eastAsia="Arial" w:hAnsi="Arial" w:cs="Arial"/>
+          <w:sz w:val="24"/>
+        </w:rPr>
+        <w:t xml:space="preserve"> 2.0: </w:t>
+      </w:r>
+      <w:r>
+        <w:rPr>
+          <w:rFonts w:ascii="Arial" w:eastAsia="Arial" w:hAnsi="Arial" w:cs="Arial"/>
+        </w:rPr>
+        <w:t>Se utilizará como herramienta para realizar la interfaz gráfica de la aplicación así como los bosquejos y/o prototipos.</w:t>
+      </w:r>
+    </w:p>
+    <w:p>
+      <w:pPr>
+        <w:spacing w:line="240" w:lineRule="auto"/>
+        <w:jc w:val="both"/>
+        <w:rPr>
+          <w:rFonts w:ascii="Arial" w:eastAsia="Arial" w:hAnsi="Arial" w:cs="Arial"/>
+        </w:rPr>
+      </w:pPr>
+      <w:proofErr w:type="spellStart"/>
+      <w:r>
+        <w:rPr>
+          <w:rFonts w:ascii="Arial" w:eastAsia="Arial" w:hAnsi="Arial" w:cs="Arial"/>
+          <w:sz w:val="24"/>
+        </w:rPr>
+        <w:t>PgAdmin</w:t>
+      </w:r>
+      <w:proofErr w:type="spellEnd"/>
+      <w:r>
+        <w:rPr>
+          <w:rFonts w:ascii="Arial" w:eastAsia="Arial" w:hAnsi="Arial" w:cs="Arial"/>
+          <w:sz w:val="24"/>
+        </w:rPr>
+        <w:t xml:space="preserve"> III</w:t>
+      </w:r>
+      <w:r>
+        <w:rPr>
+          <w:rFonts w:ascii="Arial" w:eastAsia="Arial" w:hAnsi="Arial" w:cs="Arial"/>
+        </w:rPr>
+        <w:t xml:space="preserve">: Se utilizará para diseñar, mantener y administrar las bases de datos de </w:t>
+      </w:r>
+      <w:proofErr w:type="spellStart"/>
+      <w:r>
+        <w:rPr>
+          <w:rFonts w:ascii="Arial" w:eastAsia="Arial" w:hAnsi="Arial" w:cs="Arial"/>
+        </w:rPr>
+        <w:t>Postgres</w:t>
+      </w:r>
+      <w:proofErr w:type="spellEnd"/>
+      <w:r>
+        <w:rPr>
+          <w:rFonts w:ascii="Arial" w:eastAsia="Arial" w:hAnsi="Arial" w:cs="Arial"/>
+        </w:rPr>
+        <w:t xml:space="preserve"> en lenguaje SQL.</w:t>
+      </w:r>
+    </w:p>
+    <w:p>
+      <w:pPr>
+        <w:spacing w:line="240" w:lineRule="auto"/>
+        <w:jc w:val="both"/>
+        <w:rPr>
+          <w:rFonts w:ascii="Arial" w:eastAsia="Arial" w:hAnsi="Arial" w:cs="Arial"/>
+        </w:rPr>
+      </w:pPr>
+      <w:r>
+        <w:rPr>
+          <w:rFonts w:ascii="Arial" w:eastAsia="Arial" w:hAnsi="Arial" w:cs="Arial"/>
+          <w:sz w:val="24"/>
+        </w:rPr>
+        <w:t xml:space="preserve">Visual </w:t>
+      </w:r>
+      <w:proofErr w:type="spellStart"/>
+      <w:r>
+        <w:rPr>
+          <w:rFonts w:ascii="Arial" w:eastAsia="Arial" w:hAnsi="Arial" w:cs="Arial"/>
+          <w:sz w:val="24"/>
+        </w:rPr>
+        <w:t>Paradigm</w:t>
+      </w:r>
+      <w:proofErr w:type="spellEnd"/>
+      <w:r>
+        <w:rPr>
+          <w:rFonts w:ascii="Arial" w:eastAsia="Arial" w:hAnsi="Arial" w:cs="Arial"/>
+          <w:sz w:val="24"/>
+        </w:rPr>
+        <w:t xml:space="preserve">: </w:t>
+      </w:r>
+      <w:r>
+        <w:rPr>
+          <w:rFonts w:ascii="Arial" w:eastAsia="Arial" w:hAnsi="Arial" w:cs="Arial"/>
+        </w:rPr>
+        <w:t>Se utilizará para realizar los diagramas de casos de uso así como el modelado en general que conlleva la parte de Análisis y Diseño.</w:t>
       </w:r>
     </w:p>
     <w:p>
@@ -1904,7 +2155,7 @@
 </file>
 
 <file path=word/numbering.xml><?xml version="1.0" encoding="utf-8"?>
-<w:numbering xmlns:wpc="http://schemas.microsoft.com/office/word/2010/wordprocessingCanvas" xmlns:mc="http://schemas.openxmlformats.org/markup-compatibility/2006" xmlns:o="urn:schemas-microsoft-com:office:office" xmlns:r="http://schemas.openxmlformats.org/officeDocument/2006/relationships" xmlns:m="http://schemas.openxmlformats.org/officeDocument/2006/math" xmlns:v="urn:schemas-microsoft-com:vml" xmlns:wp14="http://schemas.microsoft.com/office/word/2010/wordprocessingDrawing" xmlns:wp="http://schemas.openxmlformats.org/drawingml/2006/wordprocessingDrawing" xmlns:w10="urn:schemas-microsoft-com:office:word" xmlns:w="http://schemas.openxmlformats.org/wordprocessingml/2006/main" xmlns:w14="http://schemas.microsoft.com/office/word/2010/wordml" xmlns:wpg="http://schemas.microsoft.com/office/word/2010/wordprocessingGroup" xmlns:wpi="http://schemas.microsoft.com/office/word/2010/wordprocessingInk" xmlns:wne="http://schemas.microsoft.com/office/word/2006/wordml" xmlns:wps="http://schemas.microsoft.com/office/word/2010/wordprocessingShape" mc:Ignorable="w14 wp14">
+<w:numbering xmlns:wpc="http://schemas.microsoft.com/office/word/2010/wordprocessingCanvas" xmlns:mc="http://schemas.openxmlformats.org/markup-compatibility/2006" xmlns:o="urn:schemas-microsoft-com:office:office" xmlns:r="http://schemas.openxmlformats.org/officeDocument/2006/relationships" xmlns:m="http://schemas.openxmlformats.org/officeDocument/2006/math" xmlns:v="urn:schemas-microsoft-com:vml" xmlns:wp14="http://schemas.microsoft.com/office/word/2010/wordprocessingDrawing" xmlns:wp="http://schemas.openxmlformats.org/drawingml/2006/wordprocessingDrawing" xmlns:w10="urn:schemas-microsoft-com:office:word" xmlns:w="http://schemas.openxmlformats.org/wordprocessingml/2006/main" xmlns:w14="http://schemas.microsoft.com/office/word/2010/wordml" xmlns:w15="http://schemas.microsoft.com/office/word/2012/wordml" xmlns:wpg="http://schemas.microsoft.com/office/word/2010/wordprocessingGroup" xmlns:wpi="http://schemas.microsoft.com/office/word/2010/wordprocessingInk" xmlns:wne="http://schemas.microsoft.com/office/word/2006/wordml" xmlns:wps="http://schemas.microsoft.com/office/word/2010/wordprocessingShape" mc:Ignorable="w14 w15 wp14">
   <w:numPicBullet w:numPicBulletId="0">
     <w:pict>
       <v:shapetype id="_x0000_t75" coordsize="21600,21600" o:spt="75" o:preferrelative="t" path="m@4@5l@4@11@9@11@9@5xe" filled="f" stroked="f">
@@ -1926,12 +2177,12 @@
         <v:path o:extrusionok="f" gradientshapeok="t" o:connecttype="rect"/>
         <o:lock v:ext="edit" aspectratio="t"/>
       </v:shapetype>
-      <v:shape id="_x0000_i1063" type="#_x0000_t75" style="width:10.9pt;height:10.9pt" o:bullet="t">
+      <v:shape id="_x0000_i1027" type="#_x0000_t75" style="width:11.25pt;height:11.25pt" o:bullet="t">
         <v:imagedata r:id="rId1" o:title="clip_image001"/>
       </v:shape>
     </w:pict>
   </w:numPicBullet>
-  <w:abstractNum w:abstractNumId="0">
+  <w:abstractNum w:abstractNumId="0" w15:restartNumberingAfterBreak="0">
     <w:nsid w:val="0A267BC8"/>
     <w:multiLevelType w:val="multilevel"/>
     <w:tmpl w:val="013814EE"/>
@@ -1982,7 +2233,7 @@
       <w:lvlJc w:val="left"/>
     </w:lvl>
   </w:abstractNum>
-  <w:abstractNum w:abstractNumId="1">
+  <w:abstractNum w:abstractNumId="1" w15:restartNumberingAfterBreak="0">
     <w:nsid w:val="1B99007A"/>
     <w:multiLevelType w:val="hybridMultilevel"/>
     <w:tmpl w:val="A6AA510E"/>
@@ -2096,7 +2347,7 @@
       </w:rPr>
     </w:lvl>
   </w:abstractNum>
-  <w:abstractNum w:abstractNumId="2">
+  <w:abstractNum w:abstractNumId="2" w15:restartNumberingAfterBreak="0">
     <w:nsid w:val="249475F5"/>
     <w:multiLevelType w:val="hybridMultilevel"/>
     <w:tmpl w:val="2682C00A"/>
@@ -2210,7 +2461,7 @@
       </w:rPr>
     </w:lvl>
   </w:abstractNum>
-  <w:abstractNum w:abstractNumId="3">
+  <w:abstractNum w:abstractNumId="3" w15:restartNumberingAfterBreak="0">
     <w:nsid w:val="33213CCA"/>
     <w:multiLevelType w:val="hybridMultilevel"/>
     <w:tmpl w:val="BBD20AFE"/>
@@ -2324,7 +2575,7 @@
       </w:rPr>
     </w:lvl>
   </w:abstractNum>
-  <w:abstractNum w:abstractNumId="4">
+  <w:abstractNum w:abstractNumId="4" w15:restartNumberingAfterBreak="0">
     <w:nsid w:val="3BF90027"/>
     <w:multiLevelType w:val="multilevel"/>
     <w:tmpl w:val="242CF9A6"/>
@@ -2375,7 +2626,7 @@
       <w:lvlJc w:val="left"/>
     </w:lvl>
   </w:abstractNum>
-  <w:abstractNum w:abstractNumId="5">
+  <w:abstractNum w:abstractNumId="5" w15:restartNumberingAfterBreak="0">
     <w:nsid w:val="3E8C492C"/>
     <w:multiLevelType w:val="hybridMultilevel"/>
     <w:tmpl w:val="20E0A026"/>
@@ -2489,7 +2740,7 @@
       </w:rPr>
     </w:lvl>
   </w:abstractNum>
-  <w:abstractNum w:abstractNumId="6">
+  <w:abstractNum w:abstractNumId="6" w15:restartNumberingAfterBreak="0">
     <w:nsid w:val="42D82C52"/>
     <w:multiLevelType w:val="multilevel"/>
     <w:tmpl w:val="01628E06"/>
@@ -2540,7 +2791,7 @@
       <w:lvlJc w:val="left"/>
     </w:lvl>
   </w:abstractNum>
-  <w:abstractNum w:abstractNumId="7">
+  <w:abstractNum w:abstractNumId="7" w15:restartNumberingAfterBreak="0">
     <w:nsid w:val="4CE128E3"/>
     <w:multiLevelType w:val="hybridMultilevel"/>
     <w:tmpl w:val="762E5900"/>
@@ -2654,7 +2905,7 @@
       </w:rPr>
     </w:lvl>
   </w:abstractNum>
-  <w:abstractNum w:abstractNumId="8">
+  <w:abstractNum w:abstractNumId="8" w15:restartNumberingAfterBreak="0">
     <w:nsid w:val="503E13CA"/>
     <w:multiLevelType w:val="hybridMultilevel"/>
     <w:tmpl w:val="ABC8AEB0"/>
@@ -2740,7 +2991,7 @@
       </w:pPr>
     </w:lvl>
   </w:abstractNum>
-  <w:abstractNum w:abstractNumId="9">
+  <w:abstractNum w:abstractNumId="9" w15:restartNumberingAfterBreak="0">
     <w:nsid w:val="7B1F38B8"/>
     <w:multiLevelType w:val="multilevel"/>
     <w:tmpl w:val="30AEE994"/>
@@ -2805,15 +3056,6 @@
   </w:num>
   <w:num w:numId="5">
     <w:abstractNumId w:val="3"/>
-    <w:lvlOverride w:ilvl="0"/>
-    <w:lvlOverride w:ilvl="1"/>
-    <w:lvlOverride w:ilvl="2"/>
-    <w:lvlOverride w:ilvl="3"/>
-    <w:lvlOverride w:ilvl="4"/>
-    <w:lvlOverride w:ilvl="5"/>
-    <w:lvlOverride w:ilvl="6"/>
-    <w:lvlOverride w:ilvl="7"/>
-    <w:lvlOverride w:ilvl="8"/>
   </w:num>
   <w:num w:numId="6">
     <w:abstractNumId w:val="3"/>
@@ -2867,7 +3109,7 @@
 </file>
 
 <file path=word/styles.xml><?xml version="1.0" encoding="utf-8"?>
-<w:styles xmlns:mc="http://schemas.openxmlformats.org/markup-compatibility/2006" xmlns:r="http://schemas.openxmlformats.org/officeDocument/2006/relationships" xmlns:w="http://schemas.openxmlformats.org/wordprocessingml/2006/main" xmlns:w14="http://schemas.microsoft.com/office/word/2010/wordml" mc:Ignorable="w14">
+<w:styles xmlns:mc="http://schemas.openxmlformats.org/markup-compatibility/2006" xmlns:r="http://schemas.openxmlformats.org/officeDocument/2006/relationships" xmlns:w="http://schemas.openxmlformats.org/wordprocessingml/2006/main" xmlns:w14="http://schemas.microsoft.com/office/word/2010/wordml" xmlns:w15="http://schemas.microsoft.com/office/word/2012/wordml" mc:Ignorable="w14 w15">
   <w:docDefaults>
     <w:rPrDefault>
       <w:rPr>
@@ -2883,144 +3125,378 @@
       </w:pPr>
     </w:pPrDefault>
   </w:docDefaults>
-  <w:latentStyles w:defLockedState="0" w:defUIPriority="99" w:defSemiHidden="1" w:defUnhideWhenUsed="1" w:defQFormat="0" w:count="267">
-    <w:lsdException w:name="Normal" w:semiHidden="0" w:uiPriority="0" w:unhideWhenUsed="0" w:qFormat="1"/>
-    <w:lsdException w:name="heading 1" w:semiHidden="0" w:uiPriority="9" w:unhideWhenUsed="0" w:qFormat="1"/>
-    <w:lsdException w:name="heading 2" w:uiPriority="9" w:qFormat="1"/>
-    <w:lsdException w:name="heading 3" w:uiPriority="9" w:qFormat="1"/>
-    <w:lsdException w:name="heading 4" w:uiPriority="9" w:qFormat="1"/>
-    <w:lsdException w:name="heading 5" w:uiPriority="9" w:qFormat="1"/>
-    <w:lsdException w:name="heading 6" w:uiPriority="9" w:qFormat="1"/>
-    <w:lsdException w:name="heading 7" w:uiPriority="9" w:qFormat="1"/>
-    <w:lsdException w:name="heading 8" w:uiPriority="9" w:qFormat="1"/>
-    <w:lsdException w:name="heading 9" w:uiPriority="9" w:qFormat="1"/>
-    <w:lsdException w:name="toc 1" w:uiPriority="39"/>
-    <w:lsdException w:name="toc 2" w:uiPriority="39"/>
-    <w:lsdException w:name="toc 3" w:uiPriority="39"/>
-    <w:lsdException w:name="toc 4" w:uiPriority="39"/>
-    <w:lsdException w:name="toc 5" w:uiPriority="39"/>
-    <w:lsdException w:name="toc 6" w:uiPriority="39"/>
-    <w:lsdException w:name="toc 7" w:uiPriority="39"/>
-    <w:lsdException w:name="toc 8" w:uiPriority="39"/>
-    <w:lsdException w:name="toc 9" w:uiPriority="39"/>
-    <w:lsdException w:name="caption" w:uiPriority="35" w:qFormat="1"/>
-    <w:lsdException w:name="Title" w:semiHidden="0" w:uiPriority="10" w:unhideWhenUsed="0" w:qFormat="1"/>
-    <w:lsdException w:name="Default Paragraph Font" w:uiPriority="1"/>
-    <w:lsdException w:name="Subtitle" w:semiHidden="0" w:uiPriority="11" w:unhideWhenUsed="0" w:qFormat="1"/>
-    <w:lsdException w:name="Strong" w:semiHidden="0" w:uiPriority="22" w:unhideWhenUsed="0" w:qFormat="1"/>
-    <w:lsdException w:name="Emphasis" w:semiHidden="0" w:uiPriority="20" w:unhideWhenUsed="0" w:qFormat="1"/>
-    <w:lsdException w:name="Table Grid" w:semiHidden="0" w:uiPriority="59" w:unhideWhenUsed="0"/>
-    <w:lsdException w:name="Placeholder Text" w:unhideWhenUsed="0"/>
-    <w:lsdException w:name="No Spacing" w:semiHidden="0" w:uiPriority="1" w:unhideWhenUsed="0" w:qFormat="1"/>
-    <w:lsdException w:name="Light Shading" w:semiHidden="0" w:uiPriority="60" w:unhideWhenUsed="0"/>
-    <w:lsdException w:name="Light List" w:semiHidden="0" w:uiPriority="61" w:unhideWhenUsed="0"/>
-    <w:lsdException w:name="Light Grid" w:semiHidden="0" w:uiPriority="62" w:unhideWhenUsed="0"/>
-    <w:lsdException w:name="Medium Shading 1" w:semiHidden="0" w:uiPriority="63" w:unhideWhenUsed="0"/>
-    <w:lsdException w:name="Medium Shading 2" w:semiHidden="0" w:uiPriority="64" w:unhideWhenUsed="0"/>
-    <w:lsdException w:name="Medium List 1" w:semiHidden="0" w:uiPriority="65" w:unhideWhenUsed="0"/>
-    <w:lsdException w:name="Medium List 2" w:semiHidden="0" w:uiPriority="66" w:unhideWhenUsed="0"/>
-    <w:lsdException w:name="Medium Grid 1" w:semiHidden="0" w:uiPriority="67" w:unhideWhenUsed="0"/>
-    <w:lsdException w:name="Medium Grid 2" w:semiHidden="0" w:uiPriority="68" w:unhideWhenUsed="0"/>
-    <w:lsdException w:name="Medium Grid 3" w:semiHidden="0" w:uiPriority="69" w:unhideWhenUsed="0"/>
-    <w:lsdException w:name="Dark List" w:semiHidden="0" w:uiPriority="70" w:unhideWhenUsed="0"/>
-    <w:lsdException w:name="Colorful Shading" w:semiHidden="0" w:uiPriority="71" w:unhideWhenUsed="0"/>
-    <w:lsdException w:name="Colorful List" w:semiHidden="0" w:uiPriority="72" w:unhideWhenUsed="0"/>
-    <w:lsdException w:name="Colorful Grid" w:semiHidden="0" w:uiPriority="73" w:unhideWhenUsed="0"/>
-    <w:lsdException w:name="Light Shading Accent 1" w:semiHidden="0" w:uiPriority="60" w:unhideWhenUsed="0"/>
-    <w:lsdException w:name="Light List Accent 1" w:semiHidden="0" w:uiPriority="61" w:unhideWhenUsed="0"/>
-    <w:lsdException w:name="Light Grid Accent 1" w:semiHidden="0" w:uiPriority="62" w:unhideWhenUsed="0"/>
-    <w:lsdException w:name="Medium Shading 1 Accent 1" w:semiHidden="0" w:uiPriority="63" w:unhideWhenUsed="0"/>
-    <w:lsdException w:name="Medium Shading 2 Accent 1" w:semiHidden="0" w:uiPriority="64" w:unhideWhenUsed="0"/>
-    <w:lsdException w:name="Medium List 1 Accent 1" w:semiHidden="0" w:uiPriority="65" w:unhideWhenUsed="0"/>
-    <w:lsdException w:name="Revision" w:unhideWhenUsed="0"/>
-    <w:lsdException w:name="List Paragraph" w:semiHidden="0" w:uiPriority="34" w:unhideWhenUsed="0" w:qFormat="1"/>
-    <w:lsdException w:name="Quote" w:semiHidden="0" w:uiPriority="29" w:unhideWhenUsed="0" w:qFormat="1"/>
-    <w:lsdException w:name="Intense Quote" w:semiHidden="0" w:uiPriority="30" w:unhideWhenUsed="0" w:qFormat="1"/>
-    <w:lsdException w:name="Medium List 2 Accent 1" w:semiHidden="0" w:uiPriority="66" w:unhideWhenUsed="0"/>
-    <w:lsdException w:name="Medium Grid 1 Accent 1" w:semiHidden="0" w:uiPriority="67" w:unhideWhenUsed="0"/>
-    <w:lsdException w:name="Medium Grid 2 Accent 1" w:semiHidden="0" w:uiPriority="68" w:unhideWhenUsed="0"/>
-    <w:lsdException w:name="Medium Grid 3 Accent 1" w:semiHidden="0" w:uiPriority="69" w:unhideWhenUsed="0"/>
-    <w:lsdException w:name="Dark List Accent 1" w:semiHidden="0" w:uiPriority="70" w:unhideWhenUsed="0"/>
-    <w:lsdException w:name="Colorful Shading Accent 1" w:semiHidden="0" w:uiPriority="71" w:unhideWhenUsed="0"/>
-    <w:lsdException w:name="Colorful List Accent 1" w:semiHidden="0" w:uiPriority="72" w:unhideWhenUsed="0"/>
-    <w:lsdException w:name="Colorful Grid Accent 1" w:semiHidden="0" w:uiPriority="73" w:unhideWhenUsed="0"/>
-    <w:lsdException w:name="Light Shading Accent 2" w:semiHidden="0" w:uiPriority="60" w:unhideWhenUsed="0"/>
-    <w:lsdException w:name="Light List Accent 2" w:semiHidden="0" w:uiPriority="61" w:unhideWhenUsed="0"/>
-    <w:lsdException w:name="Light Grid Accent 2" w:semiHidden="0" w:uiPriority="62" w:unhideWhenUsed="0"/>
-    <w:lsdException w:name="Medium Shading 1 Accent 2" w:semiHidden="0" w:uiPriority="63" w:unhideWhenUsed="0"/>
-    <w:lsdException w:name="Medium Shading 2 Accent 2" w:semiHidden="0" w:uiPriority="64" w:unhideWhenUsed="0"/>
-    <w:lsdException w:name="Medium List 1 Accent 2" w:semiHidden="0" w:uiPriority="65" w:unhideWhenUsed="0"/>
-    <w:lsdException w:name="Medium List 2 Accent 2" w:semiHidden="0" w:uiPriority="66" w:unhideWhenUsed="0"/>
-    <w:lsdException w:name="Medium Grid 1 Accent 2" w:semiHidden="0" w:uiPriority="67" w:unhideWhenUsed="0"/>
-    <w:lsdException w:name="Medium Grid 2 Accent 2" w:semiHidden="0" w:uiPriority="68" w:unhideWhenUsed="0"/>
-    <w:lsdException w:name="Medium Grid 3 Accent 2" w:semiHidden="0" w:uiPriority="69" w:unhideWhenUsed="0"/>
-    <w:lsdException w:name="Dark List Accent 2" w:semiHidden="0" w:uiPriority="70" w:unhideWhenUsed="0"/>
-    <w:lsdException w:name="Colorful Shading Accent 2" w:semiHidden="0" w:uiPriority="71" w:unhideWhenUsed="0"/>
-    <w:lsdException w:name="Colorful List Accent 2" w:semiHidden="0" w:uiPriority="72" w:unhideWhenUsed="0"/>
-    <w:lsdException w:name="Colorful Grid Accent 2" w:semiHidden="0" w:uiPriority="73" w:unhideWhenUsed="0"/>
-    <w:lsdException w:name="Light Shading Accent 3" w:semiHidden="0" w:uiPriority="60" w:unhideWhenUsed="0"/>
-    <w:lsdException w:name="Light List Accent 3" w:semiHidden="0" w:uiPriority="61" w:unhideWhenUsed="0"/>
-    <w:lsdException w:name="Light Grid Accent 3" w:semiHidden="0" w:uiPriority="62" w:unhideWhenUsed="0"/>
-    <w:lsdException w:name="Medium Shading 1 Accent 3" w:semiHidden="0" w:uiPriority="63" w:unhideWhenUsed="0"/>
-    <w:lsdException w:name="Medium Shading 2 Accent 3" w:semiHidden="0" w:uiPriority="64" w:unhideWhenUsed="0"/>
-    <w:lsdException w:name="Medium List 1 Accent 3" w:semiHidden="0" w:uiPriority="65" w:unhideWhenUsed="0"/>
-    <w:lsdException w:name="Medium List 2 Accent 3" w:semiHidden="0" w:uiPriority="66" w:unhideWhenUsed="0"/>
-    <w:lsdException w:name="Medium Grid 1 Accent 3" w:semiHidden="0" w:uiPriority="67" w:unhideWhenUsed="0"/>
-    <w:lsdException w:name="Medium Grid 2 Accent 3" w:semiHidden="0" w:uiPriority="68" w:unhideWhenUsed="0"/>
-    <w:lsdException w:name="Medium Grid 3 Accent 3" w:semiHidden="0" w:uiPriority="69" w:unhideWhenUsed="0"/>
-    <w:lsdException w:name="Dark List Accent 3" w:semiHidden="0" w:uiPriority="70" w:unhideWhenUsed="0"/>
-    <w:lsdException w:name="Colorful Shading Accent 3" w:semiHidden="0" w:uiPriority="71" w:unhideWhenUsed="0"/>
-    <w:lsdException w:name="Colorful List Accent 3" w:semiHidden="0" w:uiPriority="72" w:unhideWhenUsed="0"/>
-    <w:lsdException w:name="Colorful Grid Accent 3" w:semiHidden="0" w:uiPriority="73" w:unhideWhenUsed="0"/>
-    <w:lsdException w:name="Light Shading Accent 4" w:semiHidden="0" w:uiPriority="60" w:unhideWhenUsed="0"/>
-    <w:lsdException w:name="Light List Accent 4" w:semiHidden="0" w:uiPriority="61" w:unhideWhenUsed="0"/>
-    <w:lsdException w:name="Light Grid Accent 4" w:semiHidden="0" w:uiPriority="62" w:unhideWhenUsed="0"/>
-    <w:lsdException w:name="Medium Shading 1 Accent 4" w:semiHidden="0" w:uiPriority="63" w:unhideWhenUsed="0"/>
-    <w:lsdException w:name="Medium Shading 2 Accent 4" w:semiHidden="0" w:uiPriority="64" w:unhideWhenUsed="0"/>
-    <w:lsdException w:name="Medium List 1 Accent 4" w:semiHidden="0" w:uiPriority="65" w:unhideWhenUsed="0"/>
-    <w:lsdException w:name="Medium List 2 Accent 4" w:semiHidden="0" w:uiPriority="66" w:unhideWhenUsed="0"/>
-    <w:lsdException w:name="Medium Grid 1 Accent 4" w:semiHidden="0" w:uiPriority="67" w:unhideWhenUsed="0"/>
-    <w:lsdException w:name="Medium Grid 2 Accent 4" w:semiHidden="0" w:uiPriority="68" w:unhideWhenUsed="0"/>
-    <w:lsdException w:name="Medium Grid 3 Accent 4" w:semiHidden="0" w:uiPriority="69" w:unhideWhenUsed="0"/>
-    <w:lsdException w:name="Dark List Accent 4" w:semiHidden="0" w:uiPriority="70" w:unhideWhenUsed="0"/>
-    <w:lsdException w:name="Colorful Shading Accent 4" w:semiHidden="0" w:uiPriority="71" w:unhideWhenUsed="0"/>
-    <w:lsdException w:name="Colorful List Accent 4" w:semiHidden="0" w:uiPriority="72" w:unhideWhenUsed="0"/>
-    <w:lsdException w:name="Colorful Grid Accent 4" w:semiHidden="0" w:uiPriority="73" w:unhideWhenUsed="0"/>
-    <w:lsdException w:name="Light Shading Accent 5" w:semiHidden="0" w:uiPriority="60" w:unhideWhenUsed="0"/>
-    <w:lsdException w:name="Light List Accent 5" w:semiHidden="0" w:uiPriority="61" w:unhideWhenUsed="0"/>
-    <w:lsdException w:name="Light Grid Accent 5" w:semiHidden="0" w:uiPriority="62" w:unhideWhenUsed="0"/>
-    <w:lsdException w:name="Medium Shading 1 Accent 5" w:semiHidden="0" w:uiPriority="63" w:unhideWhenUsed="0"/>
-    <w:lsdException w:name="Medium Shading 2 Accent 5" w:semiHidden="0" w:uiPriority="64" w:unhideWhenUsed="0"/>
-    <w:lsdException w:name="Medium List 1 Accent 5" w:semiHidden="0" w:uiPriority="65" w:unhideWhenUsed="0"/>
-    <w:lsdException w:name="Medium List 2 Accent 5" w:semiHidden="0" w:uiPriority="66" w:unhideWhenUsed="0"/>
-    <w:lsdException w:name="Medium Grid 1 Accent 5" w:semiHidden="0" w:uiPriority="67" w:unhideWhenUsed="0"/>
-    <w:lsdException w:name="Medium Grid 2 Accent 5" w:semiHidden="0" w:uiPriority="68" w:unhideWhenUsed="0"/>
-    <w:lsdException w:name="Medium Grid 3 Accent 5" w:semiHidden="0" w:uiPriority="69" w:unhideWhenUsed="0"/>
-    <w:lsdException w:name="Dark List Accent 5" w:semiHidden="0" w:uiPriority="70" w:unhideWhenUsed="0"/>
-    <w:lsdException w:name="Colorful Shading Accent 5" w:semiHidden="0" w:uiPriority="71" w:unhideWhenUsed="0"/>
-    <w:lsdException w:name="Colorful List Accent 5" w:semiHidden="0" w:uiPriority="72" w:unhideWhenUsed="0"/>
-    <w:lsdException w:name="Colorful Grid Accent 5" w:semiHidden="0" w:uiPriority="73" w:unhideWhenUsed="0"/>
-    <w:lsdException w:name="Light Shading Accent 6" w:semiHidden="0" w:uiPriority="60" w:unhideWhenUsed="0"/>
-    <w:lsdException w:name="Light List Accent 6" w:semiHidden="0" w:uiPriority="61" w:unhideWhenUsed="0"/>
-    <w:lsdException w:name="Light Grid Accent 6" w:semiHidden="0" w:uiPriority="62" w:unhideWhenUsed="0"/>
-    <w:lsdException w:name="Medium Shading 1 Accent 6" w:semiHidden="0" w:uiPriority="63" w:unhideWhenUsed="0"/>
-    <w:lsdException w:name="Medium Shading 2 Accent 6" w:semiHidden="0" w:uiPriority="64" w:unhideWhenUsed="0"/>
-    <w:lsdException w:name="Medium List 1 Accent 6" w:semiHidden="0" w:uiPriority="65" w:unhideWhenUsed="0"/>
-    <w:lsdException w:name="Medium List 2 Accent 6" w:semiHidden="0" w:uiPriority="66" w:unhideWhenUsed="0"/>
-    <w:lsdException w:name="Medium Grid 1 Accent 6" w:semiHidden="0" w:uiPriority="67" w:unhideWhenUsed="0"/>
-    <w:lsdException w:name="Medium Grid 2 Accent 6" w:semiHidden="0" w:uiPriority="68" w:unhideWhenUsed="0"/>
-    <w:lsdException w:name="Medium Grid 3 Accent 6" w:semiHidden="0" w:uiPriority="69" w:unhideWhenUsed="0"/>
-    <w:lsdException w:name="Dark List Accent 6" w:semiHidden="0" w:uiPriority="70" w:unhideWhenUsed="0"/>
-    <w:lsdException w:name="Colorful Shading Accent 6" w:semiHidden="0" w:uiPriority="71" w:unhideWhenUsed="0"/>
-    <w:lsdException w:name="Colorful List Accent 6" w:semiHidden="0" w:uiPriority="72" w:unhideWhenUsed="0"/>
-    <w:lsdException w:name="Colorful Grid Accent 6" w:semiHidden="0" w:uiPriority="73" w:unhideWhenUsed="0"/>
-    <w:lsdException w:name="Subtle Emphasis" w:semiHidden="0" w:uiPriority="19" w:unhideWhenUsed="0" w:qFormat="1"/>
-    <w:lsdException w:name="Intense Emphasis" w:semiHidden="0" w:uiPriority="21" w:unhideWhenUsed="0" w:qFormat="1"/>
-    <w:lsdException w:name="Subtle Reference" w:semiHidden="0" w:uiPriority="31" w:unhideWhenUsed="0" w:qFormat="1"/>
-    <w:lsdException w:name="Intense Reference" w:semiHidden="0" w:uiPriority="32" w:unhideWhenUsed="0" w:qFormat="1"/>
-    <w:lsdException w:name="Book Title" w:semiHidden="0" w:uiPriority="33" w:unhideWhenUsed="0" w:qFormat="1"/>
-    <w:lsdException w:name="Bibliography" w:uiPriority="37"/>
-    <w:lsdException w:name="TOC Heading" w:uiPriority="39" w:qFormat="1"/>
+  <w:latentStyles w:defLockedState="0" w:defUIPriority="99" w:defSemiHidden="0" w:defUnhideWhenUsed="0" w:defQFormat="0" w:count="371">
+    <w:lsdException w:name="Normal" w:uiPriority="0" w:qFormat="1"/>
+    <w:lsdException w:name="heading 1" w:uiPriority="9" w:qFormat="1"/>
+    <w:lsdException w:name="heading 2" w:semiHidden="1" w:uiPriority="9" w:unhideWhenUsed="1" w:qFormat="1"/>
+    <w:lsdException w:name="heading 3" w:semiHidden="1" w:uiPriority="9" w:unhideWhenUsed="1" w:qFormat="1"/>
+    <w:lsdException w:name="heading 4" w:semiHidden="1" w:uiPriority="9" w:unhideWhenUsed="1" w:qFormat="1"/>
+    <w:lsdException w:name="heading 5" w:semiHidden="1" w:uiPriority="9" w:unhideWhenUsed="1" w:qFormat="1"/>
+    <w:lsdException w:name="heading 6" w:semiHidden="1" w:uiPriority="9" w:unhideWhenUsed="1" w:qFormat="1"/>
+    <w:lsdException w:name="heading 7" w:semiHidden="1" w:uiPriority="9" w:unhideWhenUsed="1" w:qFormat="1"/>
+    <w:lsdException w:name="heading 8" w:semiHidden="1" w:uiPriority="9" w:unhideWhenUsed="1" w:qFormat="1"/>
+    <w:lsdException w:name="heading 9" w:semiHidden="1" w:uiPriority="9" w:unhideWhenUsed="1" w:qFormat="1"/>
+    <w:lsdException w:name="index 1" w:semiHidden="1" w:unhideWhenUsed="1"/>
+    <w:lsdException w:name="index 2" w:semiHidden="1" w:unhideWhenUsed="1"/>
+    <w:lsdException w:name="index 3" w:semiHidden="1" w:unhideWhenUsed="1"/>
+    <w:lsdException w:name="index 4" w:semiHidden="1" w:unhideWhenUsed="1"/>
+    <w:lsdException w:name="index 5" w:semiHidden="1" w:unhideWhenUsed="1"/>
+    <w:lsdException w:name="index 6" w:semiHidden="1" w:unhideWhenUsed="1"/>
+    <w:lsdException w:name="index 7" w:semiHidden="1" w:unhideWhenUsed="1"/>
+    <w:lsdException w:name="index 8" w:semiHidden="1" w:unhideWhenUsed="1"/>
+    <w:lsdException w:name="index 9" w:semiHidden="1" w:unhideWhenUsed="1"/>
+    <w:lsdException w:name="toc 1" w:semiHidden="1" w:uiPriority="39" w:unhideWhenUsed="1"/>
+    <w:lsdException w:name="toc 2" w:semiHidden="1" w:uiPriority="39" w:unhideWhenUsed="1"/>
+    <w:lsdException w:name="toc 3" w:semiHidden="1" w:uiPriority="39" w:unhideWhenUsed="1"/>
+    <w:lsdException w:name="toc 4" w:semiHidden="1" w:uiPriority="39" w:unhideWhenUsed="1"/>
+    <w:lsdException w:name="toc 5" w:semiHidden="1" w:uiPriority="39" w:unhideWhenUsed="1"/>
+    <w:lsdException w:name="toc 6" w:semiHidden="1" w:uiPriority="39" w:unhideWhenUsed="1"/>
+    <w:lsdException w:name="toc 7" w:semiHidden="1" w:uiPriority="39" w:unhideWhenUsed="1"/>
+    <w:lsdException w:name="toc 8" w:semiHidden="1" w:uiPriority="39" w:unhideWhenUsed="1"/>
+    <w:lsdException w:name="toc 9" w:semiHidden="1" w:uiPriority="39" w:unhideWhenUsed="1"/>
+    <w:lsdException w:name="Normal Indent" w:semiHidden="1" w:unhideWhenUsed="1"/>
+    <w:lsdException w:name="footnote text" w:semiHidden="1" w:unhideWhenUsed="1"/>
+    <w:lsdException w:name="annotation text" w:semiHidden="1" w:unhideWhenUsed="1"/>
+    <w:lsdException w:name="header" w:semiHidden="1" w:unhideWhenUsed="1"/>
+    <w:lsdException w:name="footer" w:semiHidden="1" w:unhideWhenUsed="1"/>
+    <w:lsdException w:name="index heading" w:semiHidden="1" w:unhideWhenUsed="1"/>
+    <w:lsdException w:name="caption" w:semiHidden="1" w:uiPriority="35" w:unhideWhenUsed="1" w:qFormat="1"/>
+    <w:lsdException w:name="table of figures" w:semiHidden="1" w:unhideWhenUsed="1"/>
+    <w:lsdException w:name="envelope address" w:semiHidden="1" w:unhideWhenUsed="1"/>
+    <w:lsdException w:name="envelope return" w:semiHidden="1" w:unhideWhenUsed="1"/>
+    <w:lsdException w:name="footnote reference" w:semiHidden="1" w:unhideWhenUsed="1"/>
+    <w:lsdException w:name="annotation reference" w:semiHidden="1" w:unhideWhenUsed="1"/>
+    <w:lsdException w:name="line number" w:semiHidden="1" w:unhideWhenUsed="1"/>
+    <w:lsdException w:name="page number" w:semiHidden="1" w:unhideWhenUsed="1"/>
+    <w:lsdException w:name="endnote reference" w:semiHidden="1" w:unhideWhenUsed="1"/>
+    <w:lsdException w:name="endnote text" w:semiHidden="1" w:unhideWhenUsed="1"/>
+    <w:lsdException w:name="table of authorities" w:semiHidden="1" w:unhideWhenUsed="1"/>
+    <w:lsdException w:name="macro" w:semiHidden="1" w:unhideWhenUsed="1"/>
+    <w:lsdException w:name="toa heading" w:semiHidden="1" w:unhideWhenUsed="1"/>
+    <w:lsdException w:name="List" w:semiHidden="1" w:unhideWhenUsed="1"/>
+    <w:lsdException w:name="List Bullet" w:semiHidden="1" w:unhideWhenUsed="1"/>
+    <w:lsdException w:name="List Number" w:semiHidden="1" w:unhideWhenUsed="1"/>
+    <w:lsdException w:name="List 2" w:semiHidden="1" w:unhideWhenUsed="1"/>
+    <w:lsdException w:name="List 3" w:semiHidden="1" w:unhideWhenUsed="1"/>
+    <w:lsdException w:name="List 4" w:semiHidden="1" w:unhideWhenUsed="1"/>
+    <w:lsdException w:name="List 5" w:semiHidden="1" w:unhideWhenUsed="1"/>
+    <w:lsdException w:name="List Bullet 2" w:semiHidden="1" w:unhideWhenUsed="1"/>
+    <w:lsdException w:name="List Bullet 3" w:semiHidden="1" w:unhideWhenUsed="1"/>
+    <w:lsdException w:name="List Bullet 4" w:semiHidden="1" w:unhideWhenUsed="1"/>
+    <w:lsdException w:name="List Bullet 5" w:semiHidden="1" w:unhideWhenUsed="1"/>
+    <w:lsdException w:name="List Number 2" w:semiHidden="1" w:unhideWhenUsed="1"/>
+    <w:lsdException w:name="List Number 3" w:semiHidden="1" w:unhideWhenUsed="1"/>
+    <w:lsdException w:name="List Number 4" w:semiHidden="1" w:unhideWhenUsed="1"/>
+    <w:lsdException w:name="List Number 5" w:semiHidden="1" w:unhideWhenUsed="1"/>
+    <w:lsdException w:name="Title" w:uiPriority="10" w:qFormat="1"/>
+    <w:lsdException w:name="Closing" w:semiHidden="1" w:unhideWhenUsed="1"/>
+    <w:lsdException w:name="Signature" w:semiHidden="1" w:unhideWhenUsed="1"/>
+    <w:lsdException w:name="Default Paragraph Font" w:semiHidden="1" w:uiPriority="1" w:unhideWhenUsed="1"/>
+    <w:lsdException w:name="Body Text" w:semiHidden="1" w:unhideWhenUsed="1"/>
+    <w:lsdException w:name="Body Text Indent" w:semiHidden="1" w:unhideWhenUsed="1"/>
+    <w:lsdException w:name="List Continue" w:semiHidden="1" w:unhideWhenUsed="1"/>
+    <w:lsdException w:name="List Continue 2" w:semiHidden="1" w:unhideWhenUsed="1"/>
+    <w:lsdException w:name="List Continue 3" w:semiHidden="1" w:unhideWhenUsed="1"/>
+    <w:lsdException w:name="List Continue 4" w:semiHidden="1" w:unhideWhenUsed="1"/>
+    <w:lsdException w:name="List Continue 5" w:semiHidden="1" w:unhideWhenUsed="1"/>
+    <w:lsdException w:name="Message Header" w:semiHidden="1" w:unhideWhenUsed="1"/>
+    <w:lsdException w:name="Subtitle" w:uiPriority="11" w:qFormat="1"/>
+    <w:lsdException w:name="Salutation" w:semiHidden="1" w:unhideWhenUsed="1"/>
+    <w:lsdException w:name="Date" w:semiHidden="1" w:unhideWhenUsed="1"/>
+    <w:lsdException w:name="Body Text First Indent" w:semiHidden="1" w:unhideWhenUsed="1"/>
+    <w:lsdException w:name="Body Text First Indent 2" w:semiHidden="1" w:unhideWhenUsed="1"/>
+    <w:lsdException w:name="Note Heading" w:semiHidden="1" w:unhideWhenUsed="1"/>
+    <w:lsdException w:name="Body Text 2" w:semiHidden="1" w:unhideWhenUsed="1"/>
+    <w:lsdException w:name="Body Text 3" w:semiHidden="1" w:unhideWhenUsed="1"/>
+    <w:lsdException w:name="Body Text Indent 2" w:semiHidden="1" w:unhideWhenUsed="1"/>
+    <w:lsdException w:name="Body Text Indent 3" w:semiHidden="1" w:unhideWhenUsed="1"/>
+    <w:lsdException w:name="Block Text" w:semiHidden="1" w:unhideWhenUsed="1"/>
+    <w:lsdException w:name="Hyperlink" w:semiHidden="1" w:unhideWhenUsed="1"/>
+    <w:lsdException w:name="FollowedHyperlink" w:semiHidden="1" w:unhideWhenUsed="1"/>
+    <w:lsdException w:name="Strong" w:uiPriority="22" w:qFormat="1"/>
+    <w:lsdException w:name="Emphasis" w:uiPriority="20" w:qFormat="1"/>
+    <w:lsdException w:name="Document Map" w:semiHidden="1" w:unhideWhenUsed="1"/>
+    <w:lsdException w:name="Plain Text" w:semiHidden="1" w:unhideWhenUsed="1"/>
+    <w:lsdException w:name="E-mail Signature" w:semiHidden="1" w:unhideWhenUsed="1"/>
+    <w:lsdException w:name="HTML Top of Form" w:semiHidden="1" w:unhideWhenUsed="1"/>
+    <w:lsdException w:name="HTML Bottom of Form" w:semiHidden="1" w:unhideWhenUsed="1"/>
+    <w:lsdException w:name="Normal (Web)" w:semiHidden="1" w:unhideWhenUsed="1"/>
+    <w:lsdException w:name="HTML Acronym" w:semiHidden="1" w:unhideWhenUsed="1"/>
+    <w:lsdException w:name="HTML Address" w:semiHidden="1" w:unhideWhenUsed="1"/>
+    <w:lsdException w:name="HTML Cite" w:semiHidden="1" w:unhideWhenUsed="1"/>
+    <w:lsdException w:name="HTML Code" w:semiHidden="1" w:unhideWhenUsed="1"/>
+    <w:lsdException w:name="HTML Definition" w:semiHidden="1" w:unhideWhenUsed="1"/>
+    <w:lsdException w:name="HTML Keyboard" w:semiHidden="1" w:unhideWhenUsed="1"/>
+    <w:lsdException w:name="HTML Preformatted" w:semiHidden="1" w:unhideWhenUsed="1"/>
+    <w:lsdException w:name="HTML Sample" w:semiHidden="1" w:unhideWhenUsed="1"/>
+    <w:lsdException w:name="HTML Typewriter" w:semiHidden="1" w:unhideWhenUsed="1"/>
+    <w:lsdException w:name="HTML Variable" w:semiHidden="1" w:unhideWhenUsed="1"/>
+    <w:lsdException w:name="Normal Table" w:semiHidden="1" w:unhideWhenUsed="1"/>
+    <w:lsdException w:name="annotation subject" w:semiHidden="1" w:unhideWhenUsed="1"/>
+    <w:lsdException w:name="No List" w:semiHidden="1" w:unhideWhenUsed="1"/>
+    <w:lsdException w:name="Outline List 1" w:semiHidden="1" w:unhideWhenUsed="1"/>
+    <w:lsdException w:name="Outline List 2" w:semiHidden="1" w:unhideWhenUsed="1"/>
+    <w:lsdException w:name="Outline List 3" w:semiHidden="1" w:unhideWhenUsed="1"/>
+    <w:lsdException w:name="Table Simple 1" w:semiHidden="1" w:unhideWhenUsed="1"/>
+    <w:lsdException w:name="Table Simple 2" w:semiHidden="1" w:unhideWhenUsed="1"/>
+    <w:lsdException w:name="Table Simple 3" w:semiHidden="1" w:unhideWhenUsed="1"/>
+    <w:lsdException w:name="Table Classic 1" w:semiHidden="1" w:unhideWhenUsed="1"/>
+    <w:lsdException w:name="Table Classic 2" w:semiHidden="1" w:unhideWhenUsed="1"/>
+    <w:lsdException w:name="Table Classic 3" w:semiHidden="1" w:unhideWhenUsed="1"/>
+    <w:lsdException w:name="Table Classic 4" w:semiHidden="1" w:unhideWhenUsed="1"/>
+    <w:lsdException w:name="Table Colorful 1" w:semiHidden="1" w:unhideWhenUsed="1"/>
+    <w:lsdException w:name="Table Colorful 2" w:semiHidden="1" w:unhideWhenUsed="1"/>
+    <w:lsdException w:name="Table Colorful 3" w:semiHidden="1" w:unhideWhenUsed="1"/>
+    <w:lsdException w:name="Table Columns 1" w:semiHidden="1" w:unhideWhenUsed="1"/>
+    <w:lsdException w:name="Table Columns 2" w:semiHidden="1" w:unhideWhenUsed="1"/>
+    <w:lsdException w:name="Table Columns 3" w:semiHidden="1" w:unhideWhenUsed="1"/>
+    <w:lsdException w:name="Table Columns 4" w:semiHidden="1" w:unhideWhenUsed="1"/>
+    <w:lsdException w:name="Table Columns 5" w:semiHidden="1" w:unhideWhenUsed="1"/>
+    <w:lsdException w:name="Table Grid 1" w:semiHidden="1" w:unhideWhenUsed="1"/>
+    <w:lsdException w:name="Table Grid 2" w:semiHidden="1" w:unhideWhenUsed="1"/>
+    <w:lsdException w:name="Table Grid 3" w:semiHidden="1" w:unhideWhenUsed="1"/>
+    <w:lsdException w:name="Table Grid 4" w:semiHidden="1" w:unhideWhenUsed="1"/>
+    <w:lsdException w:name="Table Grid 5" w:semiHidden="1" w:unhideWhenUsed="1"/>
+    <w:lsdException w:name="Table Grid 6" w:semiHidden="1" w:unhideWhenUsed="1"/>
+    <w:lsdException w:name="Table Grid 7" w:semiHidden="1" w:unhideWhenUsed="1"/>
+    <w:lsdException w:name="Table Grid 8" w:semiHidden="1" w:unhideWhenUsed="1"/>
+    <w:lsdException w:name="Table List 1" w:semiHidden="1" w:unhideWhenUsed="1"/>
+    <w:lsdException w:name="Table List 2" w:semiHidden="1" w:unhideWhenUsed="1"/>
+    <w:lsdException w:name="Table List 3" w:semiHidden="1" w:unhideWhenUsed="1"/>
+    <w:lsdException w:name="Table List 4" w:semiHidden="1" w:unhideWhenUsed="1"/>
+    <w:lsdException w:name="Table List 5" w:semiHidden="1" w:unhideWhenUsed="1"/>
+    <w:lsdException w:name="Table List 6" w:semiHidden="1" w:unhideWhenUsed="1"/>
+    <w:lsdException w:name="Table List 7" w:semiHidden="1" w:unhideWhenUsed="1"/>
+    <w:lsdException w:name="Table List 8" w:semiHidden="1" w:unhideWhenUsed="1"/>
+    <w:lsdException w:name="Table 3D effects 1" w:semiHidden="1" w:unhideWhenUsed="1"/>
+    <w:lsdException w:name="Table 3D effects 2" w:semiHidden="1" w:unhideWhenUsed="1"/>
+    <w:lsdException w:name="Table 3D effects 3" w:semiHidden="1" w:unhideWhenUsed="1"/>
+    <w:lsdException w:name="Table Contemporary" w:semiHidden="1" w:unhideWhenUsed="1"/>
+    <w:lsdException w:name="Table Elegant" w:semiHidden="1" w:unhideWhenUsed="1"/>
+    <w:lsdException w:name="Table Professional" w:semiHidden="1" w:unhideWhenUsed="1"/>
+    <w:lsdException w:name="Table Subtle 1" w:semiHidden="1" w:unhideWhenUsed="1"/>
+    <w:lsdException w:name="Table Subtle 2" w:semiHidden="1" w:unhideWhenUsed="1"/>
+    <w:lsdException w:name="Table Web 1" w:semiHidden="1" w:unhideWhenUsed="1"/>
+    <w:lsdException w:name="Table Web 2" w:semiHidden="1" w:unhideWhenUsed="1"/>
+    <w:lsdException w:name="Table Web 3" w:semiHidden="1" w:unhideWhenUsed="1"/>
+    <w:lsdException w:name="Balloon Text" w:semiHidden="1" w:unhideWhenUsed="1"/>
+    <w:lsdException w:name="Table Grid" w:uiPriority="59"/>
+    <w:lsdException w:name="Table Theme" w:semiHidden="1" w:unhideWhenUsed="1"/>
+    <w:lsdException w:name="Placeholder Text" w:semiHidden="1"/>
+    <w:lsdException w:name="No Spacing" w:uiPriority="1" w:qFormat="1"/>
+    <w:lsdException w:name="Light Shading" w:uiPriority="60"/>
+    <w:lsdException w:name="Light List" w:uiPriority="61"/>
+    <w:lsdException w:name="Light Grid" w:uiPriority="62"/>
+    <w:lsdException w:name="Medium Shading 1" w:uiPriority="63"/>
+    <w:lsdException w:name="Medium Shading 2" w:uiPriority="64"/>
+    <w:lsdException w:name="Medium List 1" w:uiPriority="65"/>
+    <w:lsdException w:name="Medium List 2" w:uiPriority="66"/>
+    <w:lsdException w:name="Medium Grid 1" w:uiPriority="67"/>
+    <w:lsdException w:name="Medium Grid 2" w:uiPriority="68"/>
+    <w:lsdException w:name="Medium Grid 3" w:uiPriority="69"/>
+    <w:lsdException w:name="Dark List" w:uiPriority="70"/>
+    <w:lsdException w:name="Colorful Shading" w:uiPriority="71"/>
+    <w:lsdException w:name="Colorful List" w:uiPriority="72"/>
+    <w:lsdException w:name="Colorful Grid" w:uiPriority="73"/>
+    <w:lsdException w:name="Light Shading Accent 1" w:uiPriority="60"/>
+    <w:lsdException w:name="Light List Accent 1" w:uiPriority="61"/>
+    <w:lsdException w:name="Light Grid Accent 1" w:uiPriority="62"/>
+    <w:lsdException w:name="Medium Shading 1 Accent 1" w:uiPriority="63"/>
+    <w:lsdException w:name="Medium Shading 2 Accent 1" w:uiPriority="64"/>
+    <w:lsdException w:name="Medium List 1 Accent 1" w:uiPriority="65"/>
+    <w:lsdException w:name="Revision" w:semiHidden="1"/>
+    <w:lsdException w:name="List Paragraph" w:uiPriority="34" w:qFormat="1"/>
+    <w:lsdException w:name="Quote" w:uiPriority="29" w:qFormat="1"/>
+    <w:lsdException w:name="Intense Quote" w:uiPriority="30" w:qFormat="1"/>
+    <w:lsdException w:name="Medium List 2 Accent 1" w:uiPriority="66"/>
+    <w:lsdException w:name="Medium Grid 1 Accent 1" w:uiPriority="67"/>
+    <w:lsdException w:name="Medium Grid 2 Accent 1" w:uiPriority="68"/>
+    <w:lsdException w:name="Medium Grid 3 Accent 1" w:uiPriority="69"/>
+    <w:lsdException w:name="Dark List Accent 1" w:uiPriority="70"/>
+    <w:lsdException w:name="Colorful Shading Accent 1" w:uiPriority="71"/>
+    <w:lsdException w:name="Colorful List Accent 1" w:uiPriority="72"/>
+    <w:lsdException w:name="Colorful Grid Accent 1" w:uiPriority="73"/>
+    <w:lsdException w:name="Light Shading Accent 2" w:uiPriority="60"/>
+    <w:lsdException w:name="Light List Accent 2" w:uiPriority="61"/>
+    <w:lsdException w:name="Light Grid Accent 2" w:uiPriority="62"/>
+    <w:lsdException w:name="Medium Shading 1 Accent 2" w:uiPriority="63"/>
+    <w:lsdException w:name="Medium Shading 2 Accent 2" w:uiPriority="64"/>
+    <w:lsdException w:name="Medium List 1 Accent 2" w:uiPriority="65"/>
+    <w:lsdException w:name="Medium List 2 Accent 2" w:uiPriority="66"/>
+    <w:lsdException w:name="Medium Grid 1 Accent 2" w:uiPriority="67"/>
+    <w:lsdException w:name="Medium Grid 2 Accent 2" w:uiPriority="68"/>
+    <w:lsdException w:name="Medium Grid 3 Accent 2" w:uiPriority="69"/>
+    <w:lsdException w:name="Dark List Accent 2" w:uiPriority="70"/>
+    <w:lsdException w:name="Colorful Shading Accent 2" w:uiPriority="71"/>
+    <w:lsdException w:name="Colorful List Accent 2" w:uiPriority="72"/>
+    <w:lsdException w:name="Colorful Grid Accent 2" w:uiPriority="73"/>
+    <w:lsdException w:name="Light Shading Accent 3" w:uiPriority="60"/>
+    <w:lsdException w:name="Light List Accent 3" w:uiPriority="61"/>
+    <w:lsdException w:name="Light Grid Accent 3" w:uiPriority="62"/>
+    <w:lsdException w:name="Medium Shading 1 Accent 3" w:uiPriority="63"/>
+    <w:lsdException w:name="Medium Shading 2 Accent 3" w:uiPriority="64"/>
+    <w:lsdException w:name="Medium List 1 Accent 3" w:uiPriority="65"/>
+    <w:lsdException w:name="Medium List 2 Accent 3" w:uiPriority="66"/>
+    <w:lsdException w:name="Medium Grid 1 Accent 3" w:uiPriority="67"/>
+    <w:lsdException w:name="Medium Grid 2 Accent 3" w:uiPriority="68"/>
+    <w:lsdException w:name="Medium Grid 3 Accent 3" w:uiPriority="69"/>
+    <w:lsdException w:name="Dark List Accent 3" w:uiPriority="70"/>
+    <w:lsdException w:name="Colorful Shading Accent 3" w:uiPriority="71"/>
+    <w:lsdException w:name="Colorful List Accent 3" w:uiPriority="72"/>
+    <w:lsdException w:name="Colorful Grid Accent 3" w:uiPriority="73"/>
+    <w:lsdException w:name="Light Shading Accent 4" w:uiPriority="60"/>
+    <w:lsdException w:name="Light List Accent 4" w:uiPriority="61"/>
+    <w:lsdException w:name="Light Grid Accent 4" w:uiPriority="62"/>
+    <w:lsdException w:name="Medium Shading 1 Accent 4" w:uiPriority="63"/>
+    <w:lsdException w:name="Medium Shading 2 Accent 4" w:uiPriority="64"/>
+    <w:lsdException w:name="Medium List 1 Accent 4" w:uiPriority="65"/>
+    <w:lsdException w:name="Medium List 2 Accent 4" w:uiPriority="66"/>
+    <w:lsdException w:name="Medium Grid 1 Accent 4" w:uiPriority="67"/>
+    <w:lsdException w:name="Medium Grid 2 Accent 4" w:uiPriority="68"/>
+    <w:lsdException w:name="Medium Grid 3 Accent 4" w:uiPriority="69"/>
+    <w:lsdException w:name="Dark List Accent 4" w:uiPriority="70"/>
+    <w:lsdException w:name="Colorful Shading Accent 4" w:uiPriority="71"/>
+    <w:lsdException w:name="Colorful List Accent 4" w:uiPriority="72"/>
+    <w:lsdException w:name="Colorful Grid Accent 4" w:uiPriority="73"/>
+    <w:lsdException w:name="Light Shading Accent 5" w:uiPriority="60"/>
+    <w:lsdException w:name="Light List Accent 5" w:uiPriority="61"/>
+    <w:lsdException w:name="Light Grid Accent 5" w:uiPriority="62"/>
+    <w:lsdException w:name="Medium Shading 1 Accent 5" w:uiPriority="63"/>
+    <w:lsdException w:name="Medium Shading 2 Accent 5" w:uiPriority="64"/>
+    <w:lsdException w:name="Medium List 1 Accent 5" w:uiPriority="65"/>
+    <w:lsdException w:name="Medium List 2 Accent 5" w:uiPriority="66"/>
+    <w:lsdException w:name="Medium Grid 1 Accent 5" w:uiPriority="67"/>
+    <w:lsdException w:name="Medium Grid 2 Accent 5" w:uiPriority="68"/>
+    <w:lsdException w:name="Medium Grid 3 Accent 5" w:uiPriority="69"/>
+    <w:lsdException w:name="Dark List Accent 5" w:uiPriority="70"/>
+    <w:lsdException w:name="Colorful Shading Accent 5" w:uiPriority="71"/>
+    <w:lsdException w:name="Colorful List Accent 5" w:uiPriority="72"/>
+    <w:lsdException w:name="Colorful Grid Accent 5" w:uiPriority="73"/>
+    <w:lsdException w:name="Light Shading Accent 6" w:uiPriority="60"/>
+    <w:lsdException w:name="Light List Accent 6" w:uiPriority="61"/>
+    <w:lsdException w:name="Light Grid Accent 6" w:uiPriority="62"/>
+    <w:lsdException w:name="Medium Shading 1 Accent 6" w:uiPriority="63"/>
+    <w:lsdException w:name="Medium Shading 2 Accent 6" w:uiPriority="64"/>
+    <w:lsdException w:name="Medium List 1 Accent 6" w:uiPriority="65"/>
+    <w:lsdException w:name="Medium List 2 Accent 6" w:uiPriority="66"/>
+    <w:lsdException w:name="Medium Grid 1 Accent 6" w:uiPriority="67"/>
+    <w:lsdException w:name="Medium Grid 2 Accent 6" w:uiPriority="68"/>
+    <w:lsdException w:name="Medium Grid 3 Accent 6" w:uiPriority="69"/>
+    <w:lsdException w:name="Dark List Accent 6" w:uiPriority="70"/>
+    <w:lsdException w:name="Colorful Shading Accent 6" w:uiPriority="71"/>
+    <w:lsdException w:name="Colorful List Accent 6" w:uiPriority="72"/>
+    <w:lsdException w:name="Colorful Grid Accent 6" w:uiPriority="73"/>
+    <w:lsdException w:name="Subtle Emphasis" w:uiPriority="19" w:qFormat="1"/>
+    <w:lsdException w:name="Intense Emphasis" w:uiPriority="21" w:qFormat="1"/>
+    <w:lsdException w:name="Subtle Reference" w:uiPriority="31" w:qFormat="1"/>
+    <w:lsdException w:name="Intense Reference" w:uiPriority="32" w:qFormat="1"/>
+    <w:lsdException w:name="Book Title" w:uiPriority="33" w:qFormat="1"/>
+    <w:lsdException w:name="Bibliography" w:semiHidden="1" w:uiPriority="37" w:unhideWhenUsed="1"/>
+    <w:lsdException w:name="TOC Heading" w:semiHidden="1" w:uiPriority="39" w:unhideWhenUsed="1" w:qFormat="1"/>
+    <w:lsdException w:name="Plain Table 1" w:uiPriority="41"/>
+    <w:lsdException w:name="Plain Table 2" w:uiPriority="42"/>
+    <w:lsdException w:name="Plain Table 3" w:uiPriority="43"/>
+    <w:lsdException w:name="Plain Table 4" w:uiPriority="44"/>
+    <w:lsdException w:name="Plain Table 5" w:uiPriority="45"/>
+    <w:lsdException w:name="Grid Table Light" w:uiPriority="40"/>
+    <w:lsdException w:name="Grid Table 1 Light" w:uiPriority="46"/>
+    <w:lsdException w:name="Grid Table 2" w:uiPriority="47"/>
+    <w:lsdException w:name="Grid Table 3" w:uiPriority="48"/>
+    <w:lsdException w:name="Grid Table 4" w:uiPriority="49"/>
+    <w:lsdException w:name="Grid Table 5 Dark" w:uiPriority="50"/>
+    <w:lsdException w:name="Grid Table 6 Colorful" w:uiPriority="51"/>
+    <w:lsdException w:name="Grid Table 7 Colorful" w:uiPriority="52"/>
+    <w:lsdException w:name="Grid Table 1 Light Accent 1" w:uiPriority="46"/>
+    <w:lsdException w:name="Grid Table 2 Accent 1" w:uiPriority="47"/>
+    <w:lsdException w:name="Grid Table 3 Accent 1" w:uiPriority="48"/>
+    <w:lsdException w:name="Grid Table 4 Accent 1" w:uiPriority="49"/>
+    <w:lsdException w:name="Grid Table 5 Dark Accent 1" w:uiPriority="50"/>
+    <w:lsdException w:name="Grid Table 6 Colorful Accent 1" w:uiPriority="51"/>
+    <w:lsdException w:name="Grid Table 7 Colorful Accent 1" w:uiPriority="52"/>
+    <w:lsdException w:name="Grid Table 1 Light Accent 2" w:uiPriority="46"/>
+    <w:lsdException w:name="Grid Table 2 Accent 2" w:uiPriority="47"/>
+    <w:lsdException w:name="Grid Table 3 Accent 2" w:uiPriority="48"/>
+    <w:lsdException w:name="Grid Table 4 Accent 2" w:uiPriority="49"/>
+    <w:lsdException w:name="Grid Table 5 Dark Accent 2" w:uiPriority="50"/>
+    <w:lsdException w:name="Grid Table 6 Colorful Accent 2" w:uiPriority="51"/>
+    <w:lsdException w:name="Grid Table 7 Colorful Accent 2" w:uiPriority="52"/>
+    <w:lsdException w:name="Grid Table 1 Light Accent 3" w:uiPriority="46"/>
+    <w:lsdException w:name="Grid Table 2 Accent 3" w:uiPriority="47"/>
+    <w:lsdException w:name="Grid Table 3 Accent 3" w:uiPriority="48"/>
+    <w:lsdException w:name="Grid Table 4 Accent 3" w:uiPriority="49"/>
+    <w:lsdException w:name="Grid Table 5 Dark Accent 3" w:uiPriority="50"/>
+    <w:lsdException w:name="Grid Table 6 Colorful Accent 3" w:uiPriority="51"/>
+    <w:lsdException w:name="Grid Table 7 Colorful Accent 3" w:uiPriority="52"/>
+    <w:lsdException w:name="Grid Table 1 Light Accent 4" w:uiPriority="46"/>
+    <w:lsdException w:name="Grid Table 2 Accent 4" w:uiPriority="47"/>
+    <w:lsdException w:name="Grid Table 3 Accent 4" w:uiPriority="48"/>
+    <w:lsdException w:name="Grid Table 4 Accent 4" w:uiPriority="49"/>
+    <w:lsdException w:name="Grid Table 5 Dark Accent 4" w:uiPriority="50"/>
+    <w:lsdException w:name="Grid Table 6 Colorful Accent 4" w:uiPriority="51"/>
+    <w:lsdException w:name="Grid Table 7 Colorful Accent 4" w:uiPriority="52"/>
+    <w:lsdException w:name="Grid Table 1 Light Accent 5" w:uiPriority="46"/>
+    <w:lsdException w:name="Grid Table 2 Accent 5" w:uiPriority="47"/>
+    <w:lsdException w:name="Grid Table 3 Accent 5" w:uiPriority="48"/>
+    <w:lsdException w:name="Grid Table 4 Accent 5" w:uiPriority="49"/>
+    <w:lsdException w:name="Grid Table 5 Dark Accent 5" w:uiPriority="50"/>
+    <w:lsdException w:name="Grid Table 6 Colorful Accent 5" w:uiPriority="51"/>
+    <w:lsdException w:name="Grid Table 7 Colorful Accent 5" w:uiPriority="52"/>
+    <w:lsdException w:name="Grid Table 1 Light Accent 6" w:uiPriority="46"/>
+    <w:lsdException w:name="Grid Table 2 Accent 6" w:uiPriority="47"/>
+    <w:lsdException w:name="Grid Table 3 Accent 6" w:uiPriority="48"/>
+    <w:lsdException w:name="Grid Table 4 Accent 6" w:uiPriority="49"/>
+    <w:lsdException w:name="Grid Table 5 Dark Accent 6" w:uiPriority="50"/>
+    <w:lsdException w:name="Grid Table 6 Colorful Accent 6" w:uiPriority="51"/>
+    <w:lsdException w:name="Grid Table 7 Colorful Accent 6" w:uiPriority="52"/>
+    <w:lsdException w:name="List Table 1 Light" w:uiPriority="46"/>
+    <w:lsdException w:name="List Table 2" w:uiPriority="47"/>
+    <w:lsdException w:name="List Table 3" w:uiPriority="48"/>
+    <w:lsdException w:name="List Table 4" w:uiPriority="49"/>
+    <w:lsdException w:name="List Table 5 Dark" w:uiPriority="50"/>
+    <w:lsdException w:name="List Table 6 Colorful" w:uiPriority="51"/>
+    <w:lsdException w:name="List Table 7 Colorful" w:uiPriority="52"/>
+    <w:lsdException w:name="List Table 1 Light Accent 1" w:uiPriority="46"/>
+    <w:lsdException w:name="List Table 2 Accent 1" w:uiPriority="47"/>
+    <w:lsdException w:name="List Table 3 Accent 1" w:uiPriority="48"/>
+    <w:lsdException w:name="List Table 4 Accent 1" w:uiPriority="49"/>
+    <w:lsdException w:name="List Table 5 Dark Accent 1" w:uiPriority="50"/>
+    <w:lsdException w:name="List Table 6 Colorful Accent 1" w:uiPriority="51"/>
+    <w:lsdException w:name="List Table 7 Colorful Accent 1" w:uiPriority="52"/>
+    <w:lsdException w:name="List Table 1 Light Accent 2" w:uiPriority="46"/>
+    <w:lsdException w:name="List Table 2 Accent 2" w:uiPriority="47"/>
+    <w:lsdException w:name="List Table 3 Accent 2" w:uiPriority="48"/>
+    <w:lsdException w:name="List Table 4 Accent 2" w:uiPriority="49"/>
+    <w:lsdException w:name="List Table 5 Dark Accent 2" w:uiPriority="50"/>
+    <w:lsdException w:name="List Table 6 Colorful Accent 2" w:uiPriority="51"/>
+    <w:lsdException w:name="List Table 7 Colorful Accent 2" w:uiPriority="52"/>
+    <w:lsdException w:name="List Table 1 Light Accent 3" w:uiPriority="46"/>
+    <w:lsdException w:name="List Table 2 Accent 3" w:uiPriority="47"/>
+    <w:lsdException w:name="List Table 3 Accent 3" w:uiPriority="48"/>
+    <w:lsdException w:name="List Table 4 Accent 3" w:uiPriority="49"/>
+    <w:lsdException w:name="List Table 5 Dark Accent 3" w:uiPriority="50"/>
+    <w:lsdException w:name="List Table 6 Colorful Accent 3" w:uiPriority="51"/>
+    <w:lsdException w:name="List Table 7 Colorful Accent 3" w:uiPriority="52"/>
+    <w:lsdException w:name="List Table 1 Light Accent 4" w:uiPriority="46"/>
+    <w:lsdException w:name="List Table 2 Accent 4" w:uiPriority="47"/>
+    <w:lsdException w:name="List Table 3 Accent 4" w:uiPriority="48"/>
+    <w:lsdException w:name="List Table 4 Accent 4" w:uiPriority="49"/>
+    <w:lsdException w:name="List Table 5 Dark Accent 4" w:uiPriority="50"/>
+    <w:lsdException w:name="List Table 6 Colorful Accent 4" w:uiPriority="51"/>
+    <w:lsdException w:name="List Table 7 Colorful Accent 4" w:uiPriority="52"/>
+    <w:lsdException w:name="List Table 1 Light Accent 5" w:uiPriority="46"/>
+    <w:lsdException w:name="List Table 2 Accent 5" w:uiPriority="47"/>
+    <w:lsdException w:name="List Table 3 Accent 5" w:uiPriority="48"/>
+    <w:lsdException w:name="List Table 4 Accent 5" w:uiPriority="49"/>
+    <w:lsdException w:name="List Table 5 Dark Accent 5" w:uiPriority="50"/>
+    <w:lsdException w:name="List Table 6 Colorful Accent 5" w:uiPriority="51"/>
+    <w:lsdException w:name="List Table 7 Colorful Accent 5" w:uiPriority="52"/>
+    <w:lsdException w:name="List Table 1 Light Accent 6" w:uiPriority="46"/>
+    <w:lsdException w:name="List Table 2 Accent 6" w:uiPriority="47"/>
+    <w:lsdException w:name="List Table 3 Accent 6" w:uiPriority="48"/>
+    <w:lsdException w:name="List Table 4 Accent 6" w:uiPriority="49"/>
+    <w:lsdException w:name="List Table 5 Dark Accent 6" w:uiPriority="50"/>
+    <w:lsdException w:name="List Table 6 Colorful Accent 6" w:uiPriority="51"/>
+    <w:lsdException w:name="List Table 7 Colorful Accent 6" w:uiPriority="52"/>
   </w:latentStyles>
   <w:style w:type="paragraph" w:default="1" w:styleId="Normal">
     <w:name w:val="Normal"/>
@@ -3063,196 +3539,6 @@
       <w:ind w:left="720"/>
       <w:contextualSpacing/>
     </w:pPr>
-  </w:style>
-</w:styles>
-</file>
-
-<file path=word/stylesWithEffects.xml><?xml version="1.0" encoding="utf-8"?>
-<w:styles xmlns:wpc="http://schemas.microsoft.com/office/word/2010/wordprocessingCanvas" xmlns:mc="http://schemas.openxmlformats.org/markup-compatibility/2006" xmlns:o="urn:schemas-microsoft-com:office:office" xmlns:r="http://schemas.openxmlformats.org/officeDocument/2006/relationships" xmlns:m="http://schemas.openxmlformats.org/officeDocument/2006/math" xmlns:v="urn:schemas-microsoft-com:vml" xmlns:wp14="http://schemas.microsoft.com/office/word/2010/wordprocessingDrawing" xmlns:wp="http://schemas.openxmlformats.org/drawingml/2006/wordprocessingDrawing" xmlns:w10="urn:schemas-microsoft-com:office:word" xmlns:w="http://schemas.openxmlformats.org/wordprocessingml/2006/main" xmlns:w14="http://schemas.microsoft.com/office/word/2010/wordml" xmlns:wpg="http://schemas.microsoft.com/office/word/2010/wordprocessingGroup" xmlns:wpi="http://schemas.microsoft.com/office/word/2010/wordprocessingInk" xmlns:wne="http://schemas.microsoft.com/office/word/2006/wordml" xmlns:wps="http://schemas.microsoft.com/office/word/2010/wordprocessingShape" mc:Ignorable="w14 wp14">
-  <w:docDefaults>
-    <w:rPrDefault>
-      <w:rPr>
-        <w:rFonts w:asciiTheme="minorHAnsi" w:eastAsiaTheme="minorEastAsia" w:hAnsiTheme="minorHAnsi" w:cstheme="minorBidi"/>
-        <w:sz w:val="22"/>
-        <w:szCs w:val="22"/>
-        <w:lang w:val="es-MX" w:eastAsia="es-MX" w:bidi="ar-SA"/>
-      </w:rPr>
-    </w:rPrDefault>
-    <w:pPrDefault>
-      <w:pPr>
-        <w:spacing w:after="200" w:line="276" w:lineRule="auto"/>
-      </w:pPr>
-    </w:pPrDefault>
-  </w:docDefaults>
-  <w:latentStyles w:defLockedState="0" w:defUIPriority="99" w:defSemiHidden="1" w:defUnhideWhenUsed="1" w:defQFormat="0" w:count="267">
-    <w:lsdException w:name="Normal" w:semiHidden="0" w:uiPriority="0" w:unhideWhenUsed="0" w:qFormat="1"/>
-    <w:lsdException w:name="heading 1" w:semiHidden="0" w:uiPriority="9" w:unhideWhenUsed="0" w:qFormat="1"/>
-    <w:lsdException w:name="heading 2" w:uiPriority="9" w:qFormat="1"/>
-    <w:lsdException w:name="heading 3" w:uiPriority="9" w:qFormat="1"/>
-    <w:lsdException w:name="heading 4" w:uiPriority="9" w:qFormat="1"/>
-    <w:lsdException w:name="heading 5" w:uiPriority="9" w:qFormat="1"/>
-    <w:lsdException w:name="heading 6" w:uiPriority="9" w:qFormat="1"/>
-    <w:lsdException w:name="heading 7" w:uiPriority="9" w:qFormat="1"/>
-    <w:lsdException w:name="heading 8" w:uiPriority="9" w:qFormat="1"/>
-    <w:lsdException w:name="heading 9" w:uiPriority="9" w:qFormat="1"/>
-    <w:lsdException w:name="toc 1" w:uiPriority="39"/>
-    <w:lsdException w:name="toc 2" w:uiPriority="39"/>
-    <w:lsdException w:name="toc 3" w:uiPriority="39"/>
-    <w:lsdException w:name="toc 4" w:uiPriority="39"/>
-    <w:lsdException w:name="toc 5" w:uiPriority="39"/>
-    <w:lsdException w:name="toc 6" w:uiPriority="39"/>
-    <w:lsdException w:name="toc 7" w:uiPriority="39"/>
-    <w:lsdException w:name="toc 8" w:uiPriority="39"/>
-    <w:lsdException w:name="toc 9" w:uiPriority="39"/>
-    <w:lsdException w:name="caption" w:uiPriority="35" w:qFormat="1"/>
-    <w:lsdException w:name="Title" w:semiHidden="0" w:uiPriority="10" w:unhideWhenUsed="0" w:qFormat="1"/>
-    <w:lsdException w:name="Default Paragraph Font" w:uiPriority="1"/>
-    <w:lsdException w:name="Subtitle" w:semiHidden="0" w:uiPriority="11" w:unhideWhenUsed="0" w:qFormat="1"/>
-    <w:lsdException w:name="Strong" w:semiHidden="0" w:uiPriority="22" w:unhideWhenUsed="0" w:qFormat="1"/>
-    <w:lsdException w:name="Emphasis" w:semiHidden="0" w:uiPriority="20" w:unhideWhenUsed="0" w:qFormat="1"/>
-    <w:lsdException w:name="Table Grid" w:semiHidden="0" w:uiPriority="59" w:unhideWhenUsed="0"/>
-    <w:lsdException w:name="Placeholder Text" w:unhideWhenUsed="0"/>
-    <w:lsdException w:name="No Spacing" w:semiHidden="0" w:uiPriority="1" w:unhideWhenUsed="0" w:qFormat="1"/>
-    <w:lsdException w:name="Light Shading" w:semiHidden="0" w:uiPriority="60" w:unhideWhenUsed="0"/>
-    <w:lsdException w:name="Light List" w:semiHidden="0" w:uiPriority="61" w:unhideWhenUsed="0"/>
-    <w:lsdException w:name="Light Grid" w:semiHidden="0" w:uiPriority="62" w:unhideWhenUsed="0"/>
-    <w:lsdException w:name="Medium Shading 1" w:semiHidden="0" w:uiPriority="63" w:unhideWhenUsed="0"/>
-    <w:lsdException w:name="Medium Shading 2" w:semiHidden="0" w:uiPriority="64" w:unhideWhenUsed="0"/>
-    <w:lsdException w:name="Medium List 1" w:semiHidden="0" w:uiPriority="65" w:unhideWhenUsed="0"/>
-    <w:lsdException w:name="Medium List 2" w:semiHidden="0" w:uiPriority="66" w:unhideWhenUsed="0"/>
-    <w:lsdException w:name="Medium Grid 1" w:semiHidden="0" w:uiPriority="67" w:unhideWhenUsed="0"/>
-    <w:lsdException w:name="Medium Grid 2" w:semiHidden="0" w:uiPriority="68" w:unhideWhenUsed="0"/>
-    <w:lsdException w:name="Medium Grid 3" w:semiHidden="0" w:uiPriority="69" w:unhideWhenUsed="0"/>
-    <w:lsdException w:name="Dark List" w:semiHidden="0" w:uiPriority="70" w:unhideWhenUsed="0"/>
-    <w:lsdException w:name="Colorful Shading" w:semiHidden="0" w:uiPriority="71" w:unhideWhenUsed="0"/>
-    <w:lsdException w:name="Colorful List" w:semiHidden="0" w:uiPriority="72" w:unhideWhenUsed="0"/>
-    <w:lsdException w:name="Colorful Grid" w:semiHidden="0" w:uiPriority="73" w:unhideWhenUsed="0"/>
-    <w:lsdException w:name="Light Shading Accent 1" w:semiHidden="0" w:uiPriority="60" w:unhideWhenUsed="0"/>
-    <w:lsdException w:name="Light List Accent 1" w:semiHidden="0" w:uiPriority="61" w:unhideWhenUsed="0"/>
-    <w:lsdException w:name="Light Grid Accent 1" w:semiHidden="0" w:uiPriority="62" w:unhideWhenUsed="0"/>
-    <w:lsdException w:name="Medium Shading 1 Accent 1" w:semiHidden="0" w:uiPriority="63" w:unhideWhenUsed="0"/>
-    <w:lsdException w:name="Medium Shading 2 Accent 1" w:semiHidden="0" w:uiPriority="64" w:unhideWhenUsed="0"/>
-    <w:lsdException w:name="Medium List 1 Accent 1" w:semiHidden="0" w:uiPriority="65" w:unhideWhenUsed="0"/>
-    <w:lsdException w:name="Revision" w:unhideWhenUsed="0"/>
-    <w:lsdException w:name="List Paragraph" w:semiHidden="0" w:uiPriority="34" w:unhideWhenUsed="0" w:qFormat="1"/>
-    <w:lsdException w:name="Quote" w:semiHidden="0" w:uiPriority="29" w:unhideWhenUsed="0" w:qFormat="1"/>
-    <w:lsdException w:name="Intense Quote" w:semiHidden="0" w:uiPriority="30" w:unhideWhenUsed="0" w:qFormat="1"/>
-    <w:lsdException w:name="Medium List 2 Accent 1" w:semiHidden="0" w:uiPriority="66" w:unhideWhenUsed="0"/>
-    <w:lsdException w:name="Medium Grid 1 Accent 1" w:semiHidden="0" w:uiPriority="67" w:unhideWhenUsed="0"/>
-    <w:lsdException w:name="Medium Grid 2 Accent 1" w:semiHidden="0" w:uiPriority="68" w:unhideWhenUsed="0"/>
-    <w:lsdException w:name="Medium Grid 3 Accent 1" w:semiHidden="0" w:uiPriority="69" w:unhideWhenUsed="0"/>
-    <w:lsdException w:name="Dark List Accent 1" w:semiHidden="0" w:uiPriority="70" w:unhideWhenUsed="0"/>
-    <w:lsdException w:name="Colorful Shading Accent 1" w:semiHidden="0" w:uiPriority="71" w:unhideWhenUsed="0"/>
-    <w:lsdException w:name="Colorful List Accent 1" w:semiHidden="0" w:uiPriority="72" w:unhideWhenUsed="0"/>
-    <w:lsdException w:name="Colorful Grid Accent 1" w:semiHidden="0" w:uiPriority="73" w:unhideWhenUsed="0"/>
-    <w:lsdException w:name="Light Shading Accent 2" w:semiHidden="0" w:uiPriority="60" w:unhideWhenUsed="0"/>
-    <w:lsdException w:name="Light List Accent 2" w:semiHidden="0" w:uiPriority="61" w:unhideWhenUsed="0"/>
-    <w:lsdException w:name="Light Grid Accent 2" w:semiHidden="0" w:uiPriority="62" w:unhideWhenUsed="0"/>
-    <w:lsdException w:name="Medium Shading 1 Accent 2" w:semiHidden="0" w:uiPriority="63" w:unhideWhenUsed="0"/>
-    <w:lsdException w:name="Medium Shading 2 Accent 2" w:semiHidden="0" w:uiPriority="64" w:unhideWhenUsed="0"/>
-    <w:lsdException w:name="Medium List 1 Accent 2" w:semiHidden="0" w:uiPriority="65" w:unhideWhenUsed="0"/>
-    <w:lsdException w:name="Medium List 2 Accent 2" w:semiHidden="0" w:uiPriority="66" w:unhideWhenUsed="0"/>
-    <w:lsdException w:name="Medium Grid 1 Accent 2" w:semiHidden="0" w:uiPriority="67" w:unhideWhenUsed="0"/>
-    <w:lsdException w:name="Medium Grid 2 Accent 2" w:semiHidden="0" w:uiPriority="68" w:unhideWhenUsed="0"/>
-    <w:lsdException w:name="Medium Grid 3 Accent 2" w:semiHidden="0" w:uiPriority="69" w:unhideWhenUsed="0"/>
-    <w:lsdException w:name="Dark List Accent 2" w:semiHidden="0" w:uiPriority="70" w:unhideWhenUsed="0"/>
-    <w:lsdException w:name="Colorful Shading Accent 2" w:semiHidden="0" w:uiPriority="71" w:unhideWhenUsed="0"/>
-    <w:lsdException w:name="Colorful List Accent 2" w:semiHidden="0" w:uiPriority="72" w:unhideWhenUsed="0"/>
-    <w:lsdException w:name="Colorful Grid Accent 2" w:semiHidden="0" w:uiPriority="73" w:unhideWhenUsed="0"/>
-    <w:lsdException w:name="Light Shading Accent 3" w:semiHidden="0" w:uiPriority="60" w:unhideWhenUsed="0"/>
-    <w:lsdException w:name="Light List Accent 3" w:semiHidden="0" w:uiPriority="61" w:unhideWhenUsed="0"/>
-    <w:lsdException w:name="Light Grid Accent 3" w:semiHidden="0" w:uiPriority="62" w:unhideWhenUsed="0"/>
-    <w:lsdException w:name="Medium Shading 1 Accent 3" w:semiHidden="0" w:uiPriority="63" w:unhideWhenUsed="0"/>
-    <w:lsdException w:name="Medium Shading 2 Accent 3" w:semiHidden="0" w:uiPriority="64" w:unhideWhenUsed="0"/>
-    <w:lsdException w:name="Medium List 1 Accent 3" w:semiHidden="0" w:uiPriority="65" w:unhideWhenUsed="0"/>
-    <w:lsdException w:name="Medium List 2 Accent 3" w:semiHidden="0" w:uiPriority="66" w:unhideWhenUsed="0"/>
-    <w:lsdException w:name="Medium Grid 1 Accent 3" w:semiHidden="0" w:uiPriority="67" w:unhideWhenUsed="0"/>
-    <w:lsdException w:name="Medium Grid 2 Accent 3" w:semiHidden="0" w:uiPriority="68" w:unhideWhenUsed="0"/>
-    <w:lsdException w:name="Medium Grid 3 Accent 3" w:semiHidden="0" w:uiPriority="69" w:unhideWhenUsed="0"/>
-    <w:lsdException w:name="Dark List Accent 3" w:semiHidden="0" w:uiPriority="70" w:unhideWhenUsed="0"/>
-    <w:lsdException w:name="Colorful Shading Accent 3" w:semiHidden="0" w:uiPriority="71" w:unhideWhenUsed="0"/>
-    <w:lsdException w:name="Colorful List Accent 3" w:semiHidden="0" w:uiPriority="72" w:unhideWhenUsed="0"/>
-    <w:lsdException w:name="Colorful Grid Accent 3" w:semiHidden="0" w:uiPriority="73" w:unhideWhenUsed="0"/>
-    <w:lsdException w:name="Light Shading Accent 4" w:semiHidden="0" w:uiPriority="60" w:unhideWhenUsed="0"/>
-    <w:lsdException w:name="Light List Accent 4" w:semiHidden="0" w:uiPriority="61" w:unhideWhenUsed="0"/>
-    <w:lsdException w:name="Light Grid Accent 4" w:semiHidden="0" w:uiPriority="62" w:unhideWhenUsed="0"/>
-    <w:lsdException w:name="Medium Shading 1 Accent 4" w:semiHidden="0" w:uiPriority="63" w:unhideWhenUsed="0"/>
-    <w:lsdException w:name="Medium Shading 2 Accent 4" w:semiHidden="0" w:uiPriority="64" w:unhideWhenUsed="0"/>
-    <w:lsdException w:name="Medium List 1 Accent 4" w:semiHidden="0" w:uiPriority="65" w:unhideWhenUsed="0"/>
-    <w:lsdException w:name="Medium List 2 Accent 4" w:semiHidden="0" w:uiPriority="66" w:unhideWhenUsed="0"/>
-    <w:lsdException w:name="Medium Grid 1 Accent 4" w:semiHidden="0" w:uiPriority="67" w:unhideWhenUsed="0"/>
-    <w:lsdException w:name="Medium Grid 2 Accent 4" w:semiHidden="0" w:uiPriority="68" w:unhideWhenUsed="0"/>
-    <w:lsdException w:name="Medium Grid 3 Accent 4" w:semiHidden="0" w:uiPriority="69" w:unhideWhenUsed="0"/>
-    <w:lsdException w:name="Dark List Accent 4" w:semiHidden="0" w:uiPriority="70" w:unhideWhenUsed="0"/>
-    <w:lsdException w:name="Colorful Shading Accent 4" w:semiHidden="0" w:uiPriority="71" w:unhideWhenUsed="0"/>
-    <w:lsdException w:name="Colorful List Accent 4" w:semiHidden="0" w:uiPriority="72" w:unhideWhenUsed="0"/>
-    <w:lsdException w:name="Colorful Grid Accent 4" w:semiHidden="0" w:uiPriority="73" w:unhideWhenUsed="0"/>
-    <w:lsdException w:name="Light Shading Accent 5" w:semiHidden="0" w:uiPriority="60" w:unhideWhenUsed="0"/>
-    <w:lsdException w:name="Light List Accent 5" w:semiHidden="0" w:uiPriority="61" w:unhideWhenUsed="0"/>
-    <w:lsdException w:name="Light Grid Accent 5" w:semiHidden="0" w:uiPriority="62" w:unhideWhenUsed="0"/>
-    <w:lsdException w:name="Medium Shading 1 Accent 5" w:semiHidden="0" w:uiPriority="63" w:unhideWhenUsed="0"/>
-    <w:lsdException w:name="Medium Shading 2 Accent 5" w:semiHidden="0" w:uiPriority="64" w:unhideWhenUsed="0"/>
-    <w:lsdException w:name="Medium List 1 Accent 5" w:semiHidden="0" w:uiPriority="65" w:unhideWhenUsed="0"/>
-    <w:lsdException w:name="Medium List 2 Accent 5" w:semiHidden="0" w:uiPriority="66" w:unhideWhenUsed="0"/>
-    <w:lsdException w:name="Medium Grid 1 Accent 5" w:semiHidden="0" w:uiPriority="67" w:unhideWhenUsed="0"/>
-    <w:lsdException w:name="Medium Grid 2 Accent 5" w:semiHidden="0" w:uiPriority="68" w:unhideWhenUsed="0"/>
-    <w:lsdException w:name="Medium Grid 3 Accent 5" w:semiHidden="0" w:uiPriority="69" w:unhideWhenUsed="0"/>
-    <w:lsdException w:name="Dark List Accent 5" w:semiHidden="0" w:uiPriority="70" w:unhideWhenUsed="0"/>
-    <w:lsdException w:name="Colorful Shading Accent 5" w:semiHidden="0" w:uiPriority="71" w:unhideWhenUsed="0"/>
-    <w:lsdException w:name="Colorful List Accent 5" w:semiHidden="0" w:uiPriority="72" w:unhideWhenUsed="0"/>
-    <w:lsdException w:name="Colorful Grid Accent 5" w:semiHidden="0" w:uiPriority="73" w:unhideWhenUsed="0"/>
-    <w:lsdException w:name="Light Shading Accent 6" w:semiHidden="0" w:uiPriority="60" w:unhideWhenUsed="0"/>
-    <w:lsdException w:name="Light List Accent 6" w:semiHidden="0" w:uiPriority="61" w:unhideWhenUsed="0"/>
-    <w:lsdException w:name="Light Grid Accent 6" w:semiHidden="0" w:uiPriority="62" w:unhideWhenUsed="0"/>
-    <w:lsdException w:name="Medium Shading 1 Accent 6" w:semiHidden="0" w:uiPriority="63" w:unhideWhenUsed="0"/>
-    <w:lsdException w:name="Medium Shading 2 Accent 6" w:semiHidden="0" w:uiPriority="64" w:unhideWhenUsed="0"/>
-    <w:lsdException w:name="Medium List 1 Accent 6" w:semiHidden="0" w:uiPriority="65" w:unhideWhenUsed="0"/>
-    <w:lsdException w:name="Medium List 2 Accent 6" w:semiHidden="0" w:uiPriority="66" w:unhideWhenUsed="0"/>
-    <w:lsdException w:name="Medium Grid 1 Accent 6" w:semiHidden="0" w:uiPriority="67" w:unhideWhenUsed="0"/>
-    <w:lsdException w:name="Medium Grid 2 Accent 6" w:semiHidden="0" w:uiPriority="68" w:unhideWhenUsed="0"/>
-    <w:lsdException w:name="Medium Grid 3 Accent 6" w:semiHidden="0" w:uiPriority="69" w:unhideWhenUsed="0"/>
-    <w:lsdException w:name="Dark List Accent 6" w:semiHidden="0" w:uiPriority="70" w:unhideWhenUsed="0"/>
-    <w:lsdException w:name="Colorful Shading Accent 6" w:semiHidden="0" w:uiPriority="71" w:unhideWhenUsed="0"/>
-    <w:lsdException w:name="Colorful List Accent 6" w:semiHidden="0" w:uiPriority="72" w:unhideWhenUsed="0"/>
-    <w:lsdException w:name="Colorful Grid Accent 6" w:semiHidden="0" w:uiPriority="73" w:unhideWhenUsed="0"/>
-    <w:lsdException w:name="Subtle Emphasis" w:semiHidden="0" w:uiPriority="19" w:unhideWhenUsed="0" w:qFormat="1"/>
-    <w:lsdException w:name="Intense Emphasis" w:semiHidden="0" w:uiPriority="21" w:unhideWhenUsed="0" w:qFormat="1"/>
-    <w:lsdException w:name="Subtle Reference" w:semiHidden="0" w:uiPriority="31" w:unhideWhenUsed="0" w:qFormat="1"/>
-    <w:lsdException w:name="Intense Reference" w:semiHidden="0" w:uiPriority="32" w:unhideWhenUsed="0" w:qFormat="1"/>
-    <w:lsdException w:name="Book Title" w:semiHidden="0" w:uiPriority="33" w:unhideWhenUsed="0" w:qFormat="1"/>
-    <w:lsdException w:name="Bibliography" w:uiPriority="37"/>
-    <w:lsdException w:name="TOC Heading" w:uiPriority="39" w:qFormat="1"/>
-  </w:latentStyles>
-  <w:style w:type="paragraph" w:default="1" w:styleId="Normal">
-    <w:name w:val="Normal"/>
-    <w:qFormat/>
-  </w:style>
-  <w:style w:type="character" w:default="1" w:styleId="Fuentedeprrafopredeter">
-    <w:name w:val="Default Paragraph Font"/>
-    <w:uiPriority w:val="1"/>
-    <w:semiHidden/>
-    <w:unhideWhenUsed/>
-  </w:style>
-  <w:style w:type="table" w:default="1" w:styleId="Tablanormal">
-    <w:name w:val="Normal Table"/>
-    <w:uiPriority w:val="99"/>
-    <w:semiHidden/>
-    <w:unhideWhenUsed/>
-    <w:tblPr>
-      <w:tblInd w:w="0" w:type="dxa"/>
-      <w:tblCellMar>
-        <w:top w:w="0" w:type="dxa"/>
-        <w:left w:w="108" w:type="dxa"/>
-        <w:bottom w:w="0" w:type="dxa"/>
-        <w:right w:w="108" w:type="dxa"/>
-      </w:tblCellMar>
-    </w:tblPr>
-  </w:style>
-  <w:style w:type="numbering" w:default="1" w:styleId="Sinlista">
-    <w:name w:val="No List"/>
-    <w:uiPriority w:val="99"/>
-    <w:semiHidden/>
-    <w:unhideWhenUsed/>
   </w:style>
 </w:styles>
 </file>

</xml_diff>

<commit_message>
Actualización del documento 8501
</commit_message>
<xml_diff>
--- a/PLASTICOS REFORMA/1_DEFINICION/DESCRIPCION_DEL_PROYECTO .docx
+++ b/PLASTICOS REFORMA/1_DEFINICION/DESCRIPCION_DEL_PROYECTO .docx
@@ -4,7 +4,7 @@
   <w:body>
     <w:p>
       <w:pPr>
-        <w:spacing w:line="240" w:lineRule="auto"/>
+        <w:spacing w:line="360" w:lineRule="auto"/>
         <w:jc w:val="both"/>
         <w:rPr>
           <w:rFonts w:ascii="Arial" w:eastAsia="Arial" w:hAnsi="Arial" w:cs="Arial"/>
@@ -27,7 +27,7 @@
           <w:ilvl w:val="0"/>
           <w:numId w:val="1"/>
         </w:numPr>
-        <w:spacing w:line="240" w:lineRule="auto"/>
+        <w:spacing w:line="360" w:lineRule="auto"/>
         <w:ind w:left="1065" w:hanging="360"/>
         <w:jc w:val="both"/>
         <w:rPr>
@@ -42,18 +42,108 @@
         </w:rPr>
         <w:t xml:space="preserve">Antecedentes de la empresa </w:t>
       </w:r>
-      <w:r>
+    </w:p>
+    <w:p>
+      <w:pPr>
+        <w:spacing w:line="360" w:lineRule="auto"/>
+        <w:ind w:left="1065"/>
+        <w:jc w:val="both"/>
+        <w:rPr>
+          <w:rFonts w:ascii="Arial" w:eastAsia="Arial" w:hAnsi="Arial" w:cs="Arial"/>
+        </w:rPr>
+      </w:pPr>
+      <w:r>
+        <w:rPr>
+          <w:rFonts w:ascii="Arial" w:eastAsia="Arial" w:hAnsi="Arial" w:cs="Arial"/>
+        </w:rPr>
+        <w:t>Esta empresa fue fundada en 1990</w:t>
+      </w:r>
+      <w:r>
+        <w:rPr>
+          <w:rFonts w:ascii="Arial" w:eastAsia="Arial" w:hAnsi="Arial" w:cs="Arial"/>
+        </w:rPr>
+        <w:t xml:space="preserve"> p</w:t>
+      </w:r>
+      <w:r>
+        <w:rPr>
+          <w:rFonts w:ascii="Arial" w:eastAsia="Arial" w:hAnsi="Arial" w:cs="Arial"/>
+        </w:rPr>
+        <w:t>or el Sr. Cuan Chio Hong</w:t>
+      </w:r>
+      <w:r>
+        <w:rPr>
+          <w:rFonts w:ascii="Arial" w:eastAsia="Arial" w:hAnsi="Arial" w:cs="Arial"/>
+        </w:rPr>
+        <w:t xml:space="preserve"> d</w:t>
+      </w:r>
+      <w:r>
+        <w:rPr>
+          <w:rFonts w:ascii="Arial" w:eastAsia="Arial" w:hAnsi="Arial" w:cs="Arial"/>
+        </w:rPr>
+        <w:t xml:space="preserve">e origen Chino en la colonia San José situada en Fortín Veracruz. </w:t>
+      </w:r>
+    </w:p>
+    <w:p>
+      <w:pPr>
+        <w:spacing w:line="360" w:lineRule="auto"/>
+        <w:ind w:left="1065"/>
+        <w:jc w:val="both"/>
+        <w:rPr>
+          <w:rFonts w:ascii="Arial" w:eastAsia="Arial" w:hAnsi="Arial" w:cs="Arial"/>
+        </w:rPr>
+      </w:pPr>
+      <w:r>
+        <w:rPr>
+          <w:rFonts w:ascii="Arial" w:eastAsia="Arial" w:hAnsi="Arial" w:cs="Arial"/>
+        </w:rPr>
+        <w:t>El empezó reciclando plástico de la Industria del Café con el tiempo se fue haciendo de prestigio y empezó a recibir materia prima de algunos  proveedores con el tiempo la empresa fue creciendo en el año 2000 fue adquirida por el Sr Edmundo Lagunés Ordoñez, el cual le dio un giro a la empresa con nuevos clientes proveedores y maquinaria, la cual llevo a la empresa a progresar y llegar hasta donde está ahora.</w:t>
+      </w:r>
+    </w:p>
+    <w:p>
+      <w:pPr>
+        <w:spacing w:line="360" w:lineRule="auto"/>
+        <w:ind w:left="1065"/>
+        <w:jc w:val="both"/>
         <w:rPr>
           <w:rFonts w:ascii="Arial" w:eastAsia="Arial" w:hAnsi="Arial" w:cs="Arial"/>
           <w:b/>
           <w:sz w:val="24"/>
         </w:rPr>
-        <w:br/>
-      </w:r>
-    </w:p>
-    <w:p>
-      <w:pPr>
-        <w:spacing w:line="240" w:lineRule="auto"/>
+      </w:pPr>
+      <w:r>
+        <w:rPr>
+          <w:rFonts w:ascii="Arial" w:eastAsia="Arial" w:hAnsi="Arial" w:cs="Arial"/>
+        </w:rPr>
+        <w:t>En la actualidad es una empresa que recicla y fabrica bolsas de plástico de distintos tipos y tamaños.</w:t>
+      </w:r>
+    </w:p>
+    <w:p>
+      <w:pPr>
+        <w:numPr>
+          <w:ilvl w:val="0"/>
+          <w:numId w:val="1"/>
+        </w:numPr>
+        <w:spacing w:line="360" w:lineRule="auto"/>
+        <w:ind w:left="1065" w:hanging="360"/>
+        <w:jc w:val="both"/>
+        <w:rPr>
+          <w:rFonts w:ascii="Arial" w:eastAsia="Arial" w:hAnsi="Arial" w:cs="Arial"/>
+          <w:b/>
+          <w:sz w:val="24"/>
+        </w:rPr>
+      </w:pPr>
+      <w:r>
+        <w:rPr>
+          <w:rFonts w:ascii="Arial" w:eastAsia="Arial" w:hAnsi="Arial" w:cs="Arial"/>
+          <w:b/>
+          <w:sz w:val="24"/>
+        </w:rPr>
+        <w:t>Descripción de la problemática</w:t>
+      </w:r>
+    </w:p>
+    <w:p>
+      <w:pPr>
+        <w:spacing w:line="360" w:lineRule="auto"/>
         <w:ind w:left="1065"/>
         <w:jc w:val="both"/>
         <w:rPr>
@@ -64,44 +154,25 @@
         <w:rPr>
           <w:rFonts w:ascii="Arial" w:eastAsia="Arial" w:hAnsi="Arial" w:cs="Arial"/>
         </w:rPr>
-        <w:t>Esta empresa fue fundada en 1990</w:t>
-      </w:r>
-      <w:r>
-        <w:rPr>
-          <w:rFonts w:ascii="Arial" w:eastAsia="Arial" w:hAnsi="Arial" w:cs="Arial"/>
-        </w:rPr>
-        <w:t xml:space="preserve"> p</w:t>
-      </w:r>
-      <w:r>
-        <w:rPr>
-          <w:rFonts w:ascii="Arial" w:eastAsia="Arial" w:hAnsi="Arial" w:cs="Arial"/>
-        </w:rPr>
-        <w:t>or el Sr. Cuan Chio</w:t>
-      </w:r>
-      <w:bookmarkStart w:id="0" w:name="_GoBack"/>
-      <w:bookmarkEnd w:id="0"/>
-      <w:r>
-        <w:rPr>
-          <w:rFonts w:ascii="Arial" w:eastAsia="Arial" w:hAnsi="Arial" w:cs="Arial"/>
-        </w:rPr>
-        <w:t xml:space="preserve"> Hong</w:t>
-      </w:r>
-      <w:r>
-        <w:rPr>
-          <w:rFonts w:ascii="Arial" w:eastAsia="Arial" w:hAnsi="Arial" w:cs="Arial"/>
-        </w:rPr>
-        <w:t xml:space="preserve"> d</w:t>
-      </w:r>
-      <w:r>
-        <w:rPr>
-          <w:rFonts w:ascii="Arial" w:eastAsia="Arial" w:hAnsi="Arial" w:cs="Arial"/>
-        </w:rPr>
-        <w:t xml:space="preserve">e origen Chino en la colonia San José situada en Fortín Veracruz. </w:t>
-      </w:r>
-    </w:p>
-    <w:p>
-      <w:pPr>
-        <w:spacing w:line="240" w:lineRule="auto"/>
+        <w:t>La problemática que presenta la empresa Recicladora</w:t>
+      </w:r>
+      <w:r>
+        <w:rPr>
+          <w:rFonts w:ascii="Arial" w:eastAsia="Arial" w:hAnsi="Arial" w:cs="Arial"/>
+          <w:b/>
+        </w:rPr>
+        <w:t xml:space="preserve"> </w:t>
+      </w:r>
+      <w:r>
+        <w:rPr>
+          <w:rFonts w:ascii="Arial" w:eastAsia="Arial" w:hAnsi="Arial" w:cs="Arial"/>
+        </w:rPr>
+        <w:t>y Fábrica de Plásticos REFORMA, es que no lleva un control de sus compras y ventas de plásticos, tomando en cuenta que ellos compran la materia prima, la procesan y venden el producto secundario.</w:t>
+      </w:r>
+    </w:p>
+    <w:p>
+      <w:pPr>
+        <w:spacing w:line="360" w:lineRule="auto"/>
         <w:ind w:left="1065"/>
         <w:jc w:val="both"/>
         <w:rPr>
@@ -112,101 +183,6 @@
         <w:rPr>
           <w:rFonts w:ascii="Arial" w:eastAsia="Arial" w:hAnsi="Arial" w:cs="Arial"/>
         </w:rPr>
-        <w:t>El empezó reciclando plástico de la Industria del Café con el tiempo se fue haciendo de prestigio y empezó a recibir materia prima de algunos  proveedores con el tiempo la empresa fue creciendo en el año 2000 fue adquirida por el Sr Edmundo Lagunés Ordoñez, el cual le dio un giro a la empresa con nuevos clientes proveedores y maquinaria, la cual llevo a la empresa a progresar y llegar hasta donde está ahora.</w:t>
-      </w:r>
-    </w:p>
-    <w:p>
-      <w:pPr>
-        <w:spacing w:line="240" w:lineRule="auto"/>
-        <w:ind w:left="1065"/>
-        <w:jc w:val="both"/>
-        <w:rPr>
-          <w:rFonts w:ascii="Arial" w:eastAsia="Arial" w:hAnsi="Arial" w:cs="Arial"/>
-          <w:b/>
-          <w:sz w:val="24"/>
-        </w:rPr>
-      </w:pPr>
-      <w:r>
-        <w:rPr>
-          <w:rFonts w:ascii="Arial" w:eastAsia="Arial" w:hAnsi="Arial" w:cs="Arial"/>
-        </w:rPr>
-        <w:t>En la actualidad es una empresa que recicla y fabrica bolsas de plástico de distintos tipos y tamaños.</w:t>
-      </w:r>
-      <w:r>
-        <w:rPr>
-          <w:rFonts w:ascii="Arial" w:eastAsia="Arial" w:hAnsi="Arial" w:cs="Arial"/>
-          <w:b/>
-          <w:sz w:val="24"/>
-        </w:rPr>
-        <w:br/>
-      </w:r>
-    </w:p>
-    <w:p>
-      <w:pPr>
-        <w:numPr>
-          <w:ilvl w:val="0"/>
-          <w:numId w:val="1"/>
-        </w:numPr>
-        <w:spacing w:line="240" w:lineRule="auto"/>
-        <w:ind w:left="1065" w:hanging="360"/>
-        <w:jc w:val="both"/>
-        <w:rPr>
-          <w:rFonts w:ascii="Arial" w:eastAsia="Arial" w:hAnsi="Arial" w:cs="Arial"/>
-          <w:b/>
-          <w:sz w:val="24"/>
-        </w:rPr>
-      </w:pPr>
-      <w:r>
-        <w:rPr>
-          <w:rFonts w:ascii="Arial" w:eastAsia="Arial" w:hAnsi="Arial" w:cs="Arial"/>
-          <w:b/>
-          <w:sz w:val="24"/>
-        </w:rPr>
-        <w:t>Descripción de la problemática</w:t>
-      </w:r>
-    </w:p>
-    <w:p>
-      <w:pPr>
-        <w:spacing w:line="240" w:lineRule="auto"/>
-        <w:ind w:left="1065"/>
-        <w:jc w:val="both"/>
-        <w:rPr>
-          <w:rFonts w:ascii="Arial" w:eastAsia="Arial" w:hAnsi="Arial" w:cs="Arial"/>
-        </w:rPr>
-      </w:pPr>
-      <w:r>
-        <w:rPr>
-          <w:rFonts w:ascii="Arial" w:eastAsia="Arial" w:hAnsi="Arial" w:cs="Arial"/>
-        </w:rPr>
-        <w:t>La problemática que presenta la empresa Recicladora</w:t>
-      </w:r>
-      <w:r>
-        <w:rPr>
-          <w:rFonts w:ascii="Arial" w:eastAsia="Arial" w:hAnsi="Arial" w:cs="Arial"/>
-          <w:b/>
-        </w:rPr>
-        <w:t xml:space="preserve"> </w:t>
-      </w:r>
-      <w:r>
-        <w:rPr>
-          <w:rFonts w:ascii="Arial" w:eastAsia="Arial" w:hAnsi="Arial" w:cs="Arial"/>
-        </w:rPr>
-        <w:t>y Fábrica de Plásticos REFORMA, es que no lleva un control de sus compras y ventas de plásticos, tomando en cuenta que ellos compran la materia prima, la procesan y venden el producto secundario.</w:t>
-      </w:r>
-    </w:p>
-    <w:p>
-      <w:pPr>
-        <w:spacing w:line="240" w:lineRule="auto"/>
-        <w:ind w:left="1065"/>
-        <w:jc w:val="both"/>
-        <w:rPr>
-          <w:rFonts w:ascii="Arial" w:eastAsia="Arial" w:hAnsi="Arial" w:cs="Arial"/>
-        </w:rPr>
-      </w:pPr>
-      <w:r>
-        <w:rPr>
-          <w:rFonts w:ascii="Arial" w:eastAsia="Arial" w:hAnsi="Arial" w:cs="Arial"/>
-        </w:rPr>
         <w:t>Algunos problemas son:</w:t>
       </w:r>
     </w:p>
@@ -216,7 +192,7 @@
           <w:ilvl w:val="0"/>
           <w:numId w:val="2"/>
         </w:numPr>
-        <w:spacing w:line="240" w:lineRule="auto"/>
+        <w:spacing w:line="360" w:lineRule="auto"/>
         <w:ind w:left="1425" w:hanging="360"/>
         <w:jc w:val="both"/>
         <w:rPr>
@@ -236,7 +212,7 @@
           <w:ilvl w:val="0"/>
           <w:numId w:val="2"/>
         </w:numPr>
-        <w:spacing w:line="240" w:lineRule="auto"/>
+        <w:spacing w:line="360" w:lineRule="auto"/>
         <w:ind w:left="1425" w:hanging="360"/>
         <w:jc w:val="both"/>
         <w:rPr>
@@ -256,7 +232,7 @@
           <w:ilvl w:val="0"/>
           <w:numId w:val="2"/>
         </w:numPr>
-        <w:spacing w:line="240" w:lineRule="auto"/>
+        <w:spacing w:line="360" w:lineRule="auto"/>
         <w:ind w:left="1425" w:hanging="360"/>
         <w:jc w:val="both"/>
         <w:rPr>
@@ -269,12 +245,6 @@
         </w:rPr>
         <w:t>Necesitan llevar un conteo semanal de ingresos y egresos.</w:t>
       </w:r>
-      <w:r>
-        <w:rPr>
-          <w:rFonts w:ascii="Arial" w:eastAsia="Arial" w:hAnsi="Arial" w:cs="Arial"/>
-        </w:rPr>
-        <w:br/>
-      </w:r>
     </w:p>
     <w:p>
       <w:pPr>
@@ -282,7 +252,7 @@
           <w:ilvl w:val="0"/>
           <w:numId w:val="2"/>
         </w:numPr>
-        <w:spacing w:line="240" w:lineRule="auto"/>
+        <w:spacing w:line="360" w:lineRule="auto"/>
         <w:ind w:left="1425" w:hanging="360"/>
         <w:jc w:val="both"/>
         <w:rPr>
@@ -316,7 +286,7 @@
     </w:p>
     <w:p>
       <w:pPr>
-        <w:spacing w:line="240" w:lineRule="auto"/>
+        <w:spacing w:line="360" w:lineRule="auto"/>
         <w:ind w:left="1065"/>
         <w:jc w:val="both"/>
         <w:rPr>
@@ -367,24 +337,360 @@
         </w:rPr>
         <w:t>.</w:t>
       </w:r>
-    </w:p>
-    <w:p>
-      <w:pPr>
-        <w:spacing w:line="240" w:lineRule="auto"/>
-        <w:ind w:left="1425"/>
-        <w:jc w:val="both"/>
+      <w:r>
         <w:rPr>
           <w:rFonts w:ascii="Arial" w:eastAsia="Arial" w:hAnsi="Arial" w:cs="Arial"/>
           <w:sz w:val="24"/>
         </w:rPr>
-      </w:pPr>
-      <w:r>
-        <w:rPr>
-          <w:rFonts w:ascii="Arial" w:eastAsia="Arial" w:hAnsi="Arial" w:cs="Arial"/>
+        <w:t xml:space="preserve"> </w:t>
+      </w:r>
+    </w:p>
+    <w:p>
+      <w:pPr>
+        <w:numPr>
+          <w:ilvl w:val="0"/>
+          <w:numId w:val="3"/>
+        </w:numPr>
+        <w:spacing w:line="360" w:lineRule="auto"/>
+        <w:ind w:left="360" w:hanging="360"/>
+        <w:jc w:val="both"/>
+        <w:rPr>
+          <w:rFonts w:ascii="Arial" w:eastAsia="Arial" w:hAnsi="Arial" w:cs="Arial"/>
+          <w:b/>
+          <w:sz w:val="28"/>
+        </w:rPr>
+      </w:pPr>
+      <w:r>
+        <w:rPr>
+          <w:rFonts w:ascii="Arial" w:eastAsia="Arial" w:hAnsi="Arial" w:cs="Arial"/>
+          <w:b/>
+          <w:sz w:val="28"/>
+        </w:rPr>
+        <w:lastRenderedPageBreak/>
+        <w:t>Descripción del producto y entregables</w:t>
+      </w:r>
+    </w:p>
+    <w:p>
+      <w:pPr>
+        <w:pStyle w:val="Prrafodelista"/>
+        <w:numPr>
+          <w:ilvl w:val="0"/>
+          <w:numId w:val="3"/>
+        </w:numPr>
+        <w:spacing w:line="360" w:lineRule="auto"/>
+        <w:jc w:val="both"/>
+        <w:rPr>
+          <w:rFonts w:ascii="Arial" w:hAnsi="Arial" w:cs="Arial"/>
+          <w:b/>
+          <w:sz w:val="28"/>
+        </w:rPr>
+      </w:pPr>
+      <w:r>
+        <w:rPr>
+          <w:rFonts w:ascii="Arial" w:hAnsi="Arial" w:cs="Arial"/>
+          <w:b/>
+          <w:sz w:val="28"/>
+        </w:rPr>
+        <w:t>Descripción del producto y entregables</w:t>
+      </w:r>
+    </w:p>
+    <w:p>
+      <w:pPr>
+        <w:spacing w:line="360" w:lineRule="auto"/>
+        <w:ind w:left="720"/>
+        <w:jc w:val="both"/>
+        <w:rPr>
+          <w:rFonts w:ascii="Arial" w:hAnsi="Arial" w:cs="Arial"/>
+        </w:rPr>
+      </w:pPr>
+    </w:p>
+    <w:p>
+      <w:pPr>
+        <w:spacing w:line="360" w:lineRule="auto"/>
+        <w:ind w:left="720"/>
+        <w:jc w:val="both"/>
+        <w:rPr>
+          <w:rFonts w:ascii="Arial" w:hAnsi="Arial" w:cs="Arial"/>
+        </w:rPr>
+      </w:pPr>
+      <w:r>
+        <w:rPr>
+          <w:rFonts w:ascii="Arial" w:hAnsi="Arial" w:cs="Arial"/>
+        </w:rPr>
+        <w:t>El producto final que se desarrollará para la empresa Recicladora</w:t>
+      </w:r>
+      <w:r>
+        <w:rPr>
+          <w:rFonts w:ascii="Arial" w:hAnsi="Arial" w:cs="Arial"/>
+          <w:b/>
+        </w:rPr>
+        <w:t xml:space="preserve"> </w:t>
+      </w:r>
+      <w:r>
+        <w:rPr>
+          <w:rFonts w:ascii="Arial" w:hAnsi="Arial" w:cs="Arial"/>
+        </w:rPr>
+        <w:t>y Fábrica de Plásticos REFORMA será una aplicación de escritorio que contará con los siguientes módulos:</w:t>
+      </w:r>
+    </w:p>
+    <w:p>
+      <w:pPr>
+        <w:pStyle w:val="Prrafodelista"/>
+        <w:numPr>
+          <w:ilvl w:val="0"/>
+          <w:numId w:val="3"/>
+        </w:numPr>
+        <w:spacing w:line="360" w:lineRule="auto"/>
+        <w:jc w:val="both"/>
+        <w:rPr>
+          <w:rFonts w:ascii="Arial" w:hAnsi="Arial" w:cs="Arial"/>
+        </w:rPr>
+      </w:pPr>
+      <w:r>
+        <w:rPr>
+          <w:rFonts w:ascii="Arial" w:hAnsi="Arial" w:cs="Arial"/>
+          <w:b/>
+        </w:rPr>
+        <w:t>Módulo de Compra:</w:t>
+      </w:r>
+      <w:r>
+        <w:rPr>
+          <w:rFonts w:ascii="Arial" w:hAnsi="Arial" w:cs="Arial"/>
+        </w:rPr>
+        <w:t xml:space="preserve"> En este módulo la empresa podrá llevar el control de cada uno de los proveedores de los que adquieren materia prima, así como el egreso de dinero que cada uno de estos significa, la fecha  en la que se adquiere la materia prima así como la cantidad que ingresa al almacén de la empresa.</w:t>
+      </w:r>
+    </w:p>
+    <w:p>
+      <w:pPr>
+        <w:pStyle w:val="Prrafodelista"/>
+        <w:numPr>
+          <w:ilvl w:val="0"/>
+          <w:numId w:val="3"/>
+        </w:numPr>
+        <w:spacing w:line="360" w:lineRule="auto"/>
+        <w:jc w:val="both"/>
+        <w:rPr>
+          <w:rFonts w:ascii="Arial" w:hAnsi="Arial" w:cs="Arial"/>
+        </w:rPr>
+      </w:pPr>
+      <w:r>
+        <w:rPr>
+          <w:rFonts w:ascii="Arial" w:hAnsi="Arial" w:cs="Arial"/>
+          <w:b/>
+        </w:rPr>
+        <w:t xml:space="preserve">Módulo de Venta: </w:t>
+      </w:r>
+      <w:r>
+        <w:rPr>
+          <w:rFonts w:ascii="Arial" w:hAnsi="Arial" w:cs="Arial"/>
+        </w:rPr>
+        <w:t>En este módulo la empresa podrá llevar el control de cada una de las ventas que realizan en el transcurso del día, así como el ingreso de dinero que supone cada venta, la fecha en la que esta es realizada y el stock del producto que resta en el almacén de la empresa.</w:t>
+      </w:r>
+    </w:p>
+    <w:p>
+      <w:pPr>
+        <w:pStyle w:val="Prrafodelista"/>
+        <w:numPr>
+          <w:ilvl w:val="0"/>
+          <w:numId w:val="3"/>
+        </w:numPr>
+        <w:spacing w:line="360" w:lineRule="auto"/>
+        <w:jc w:val="both"/>
+        <w:rPr>
+          <w:rFonts w:ascii="Arial" w:hAnsi="Arial" w:cs="Arial"/>
+        </w:rPr>
+      </w:pPr>
+      <w:r>
+        <w:rPr>
+          <w:rFonts w:ascii="Arial" w:hAnsi="Arial" w:cs="Arial"/>
+          <w:b/>
+        </w:rPr>
+        <w:t xml:space="preserve">Módulo de Registro: </w:t>
+      </w:r>
+      <w:r>
+        <w:rPr>
+          <w:rFonts w:ascii="Arial" w:hAnsi="Arial" w:cs="Arial"/>
+        </w:rPr>
+        <w:t>En este módulo la empresa podrá registrar, actualizar y/o eliminar  clientes o  proveedores con el cual se podrá realizar una factura por la  compra o venta del producto y si el cliente o proveedor así lo desea con el fin de llevar un control más preciso de ingresos y egresos.</w:t>
+      </w:r>
+    </w:p>
+    <w:p>
+      <w:pPr>
+        <w:pStyle w:val="Prrafodelista"/>
+        <w:numPr>
+          <w:ilvl w:val="0"/>
+          <w:numId w:val="3"/>
+        </w:numPr>
+        <w:spacing w:line="360" w:lineRule="auto"/>
+        <w:jc w:val="both"/>
+        <w:rPr>
+          <w:rFonts w:ascii="Arial" w:hAnsi="Arial" w:cs="Arial"/>
+        </w:rPr>
+      </w:pPr>
+      <w:r>
+        <w:rPr>
+          <w:rFonts w:ascii="Arial" w:hAnsi="Arial" w:cs="Arial"/>
+          <w:b/>
+        </w:rPr>
+        <w:t xml:space="preserve">Módulo de Reportes: </w:t>
+      </w:r>
+      <w:r>
+        <w:rPr>
+          <w:rFonts w:ascii="Arial" w:hAnsi="Arial" w:cs="Arial"/>
+        </w:rPr>
+        <w:t>En este módulo la empresa podrá realizar reportes ya sea de compras, ventas o realizar el inventario del almacén de la empresa se podrá realizar reportes por fechas ya sea por día, por semana o como el cliente lo prefiera.</w:t>
+      </w:r>
+    </w:p>
+    <w:p>
+      <w:pPr>
+        <w:pStyle w:val="Prrafodelista"/>
+        <w:numPr>
+          <w:ilvl w:val="0"/>
+          <w:numId w:val="3"/>
+        </w:numPr>
+        <w:spacing w:line="360" w:lineRule="auto"/>
+        <w:jc w:val="both"/>
+        <w:rPr>
+          <w:rFonts w:ascii="Arial" w:hAnsi="Arial" w:cs="Arial"/>
+        </w:rPr>
+      </w:pPr>
+      <w:r>
+        <w:rPr>
+          <w:rFonts w:ascii="Arial" w:hAnsi="Arial" w:cs="Arial"/>
+        </w:rPr>
+        <w:t>Este producto tiene como finalidad el poder llevar un control de compras y ventas que realiza la empresa así como también llevar un control de productos y de materia prima que cuenta.</w:t>
+      </w:r>
+    </w:p>
+    <w:p>
+      <w:pPr>
+        <w:spacing w:line="360" w:lineRule="auto"/>
+        <w:jc w:val="both"/>
+        <w:rPr>
+          <w:rFonts w:ascii="Arial" w:hAnsi="Arial" w:cs="Arial"/>
+        </w:rPr>
+      </w:pPr>
+    </w:p>
+    <w:p>
+      <w:pPr>
+        <w:spacing w:line="360" w:lineRule="auto"/>
+        <w:jc w:val="both"/>
+        <w:rPr>
+          <w:rFonts w:ascii="Arial" w:hAnsi="Arial" w:cs="Arial"/>
+        </w:rPr>
+      </w:pPr>
+    </w:p>
+    <w:p>
+      <w:pPr>
+        <w:spacing w:line="360" w:lineRule="auto"/>
+        <w:jc w:val="both"/>
+        <w:rPr>
+          <w:rFonts w:ascii="Arial" w:hAnsi="Arial" w:cs="Arial"/>
+        </w:rPr>
+      </w:pPr>
+    </w:p>
+    <w:p>
+      <w:pPr>
+        <w:spacing w:line="360" w:lineRule="auto"/>
+        <w:ind w:left="360"/>
+        <w:jc w:val="both"/>
+        <w:rPr>
+          <w:rFonts w:ascii="Arial" w:eastAsia="Arial" w:hAnsi="Arial" w:cs="Arial"/>
+          <w:b/>
+          <w:sz w:val="28"/>
+        </w:rPr>
+      </w:pPr>
+    </w:p>
+    <w:p>
+      <w:pPr>
+        <w:numPr>
+          <w:ilvl w:val="0"/>
+          <w:numId w:val="3"/>
+        </w:numPr>
+        <w:spacing w:line="360" w:lineRule="auto"/>
+        <w:ind w:left="360" w:hanging="360"/>
+        <w:jc w:val="both"/>
+        <w:rPr>
+          <w:rFonts w:ascii="Arial" w:eastAsia="Arial" w:hAnsi="Arial" w:cs="Arial"/>
+          <w:b/>
+          <w:sz w:val="28"/>
+        </w:rPr>
+      </w:pPr>
+      <w:r>
+        <w:rPr>
+          <w:rFonts w:ascii="Arial" w:eastAsia="Arial" w:hAnsi="Arial" w:cs="Arial"/>
+          <w:b/>
+          <w:sz w:val="28"/>
+        </w:rPr>
+        <w:lastRenderedPageBreak/>
+        <w:t>Objetivos</w:t>
+      </w:r>
+    </w:p>
+    <w:p>
+      <w:pPr>
+        <w:numPr>
+          <w:ilvl w:val="0"/>
+          <w:numId w:val="3"/>
+        </w:numPr>
+        <w:spacing w:line="360" w:lineRule="auto"/>
+        <w:ind w:left="1065" w:hanging="360"/>
+        <w:jc w:val="both"/>
+        <w:rPr>
+          <w:rFonts w:ascii="Arial" w:eastAsia="Arial" w:hAnsi="Arial" w:cs="Arial"/>
+          <w:b/>
           <w:sz w:val="24"/>
         </w:rPr>
+      </w:pPr>
+      <w:r>
+        <w:rPr>
+          <w:rFonts w:ascii="Arial" w:eastAsia="Arial" w:hAnsi="Arial" w:cs="Arial"/>
+          <w:b/>
+          <w:sz w:val="24"/>
+        </w:rPr>
+        <w:t>General</w:t>
+      </w:r>
+    </w:p>
+    <w:p>
+      <w:pPr>
+        <w:spacing w:line="360" w:lineRule="auto"/>
+        <w:ind w:left="1065"/>
+        <w:jc w:val="both"/>
+        <w:rPr>
+          <w:rFonts w:ascii="Arial" w:eastAsia="Arial" w:hAnsi="Arial" w:cs="Arial"/>
+          <w:b/>
+          <w:sz w:val="24"/>
+        </w:rPr>
+      </w:pPr>
+      <w:r>
+        <w:rPr>
+          <w:rFonts w:ascii="Arial" w:hAnsi="Arial" w:cs="Arial"/>
+        </w:rPr>
+        <w:t>Desarrollar una aplicación de escritorio para la empresa Recicladora</w:t>
+      </w:r>
+      <w:r>
+        <w:rPr>
+          <w:rFonts w:ascii="Arial" w:hAnsi="Arial" w:cs="Arial"/>
+          <w:b/>
+        </w:rPr>
         <w:t xml:space="preserve"> </w:t>
       </w:r>
+      <w:r>
+        <w:rPr>
+          <w:rFonts w:ascii="Arial" w:hAnsi="Arial" w:cs="Arial"/>
+        </w:rPr>
+        <w:t>y Fábrica de Plásticos REFORMA  que permita llevar el control de compras, ventas, llevar el inventario de los productos así como generar reportes de ingresos y egresos de dicha empresa.</w:t>
+      </w:r>
+    </w:p>
+    <w:p>
+      <w:pPr>
+        <w:spacing w:line="360" w:lineRule="auto"/>
+        <w:ind w:left="1065"/>
+        <w:jc w:val="both"/>
+        <w:rPr>
+          <w:rFonts w:ascii="Arial" w:eastAsia="Arial" w:hAnsi="Arial" w:cs="Arial"/>
+          <w:b/>
+          <w:sz w:val="24"/>
+        </w:rPr>
+      </w:pPr>
     </w:p>
     <w:p>
       <w:pPr>
@@ -392,22 +698,22 @@
           <w:ilvl w:val="0"/>
           <w:numId w:val="3"/>
         </w:numPr>
-        <w:spacing w:line="240" w:lineRule="auto"/>
-        <w:ind w:left="360" w:hanging="360"/>
-        <w:jc w:val="both"/>
-        <w:rPr>
-          <w:rFonts w:ascii="Arial" w:eastAsia="Arial" w:hAnsi="Arial" w:cs="Arial"/>
-          <w:b/>
-          <w:sz w:val="28"/>
-        </w:rPr>
-      </w:pPr>
-      <w:r>
-        <w:rPr>
-          <w:rFonts w:ascii="Arial" w:eastAsia="Arial" w:hAnsi="Arial" w:cs="Arial"/>
-          <w:b/>
-          <w:sz w:val="28"/>
-        </w:rPr>
-        <w:t>Descripción del producto y entregables</w:t>
+        <w:spacing w:line="360" w:lineRule="auto"/>
+        <w:ind w:left="1065" w:hanging="360"/>
+        <w:jc w:val="both"/>
+        <w:rPr>
+          <w:rFonts w:ascii="Arial" w:eastAsia="Arial" w:hAnsi="Arial" w:cs="Arial"/>
+          <w:b/>
+          <w:sz w:val="24"/>
+        </w:rPr>
+      </w:pPr>
+      <w:r>
+        <w:rPr>
+          <w:rFonts w:ascii="Arial" w:eastAsia="Arial" w:hAnsi="Arial" w:cs="Arial"/>
+          <w:b/>
+          <w:sz w:val="24"/>
+        </w:rPr>
+        <w:t>Específicos</w:t>
       </w:r>
     </w:p>
     <w:p>
@@ -415,418 +721,100 @@
         <w:pStyle w:val="Prrafodelista"/>
         <w:numPr>
           <w:ilvl w:val="0"/>
+          <w:numId w:val="7"/>
+        </w:numPr>
+        <w:spacing w:after="160" w:line="360" w:lineRule="auto"/>
+        <w:jc w:val="both"/>
+        <w:rPr>
+          <w:rFonts w:ascii="Arial" w:hAnsi="Arial" w:cs="Arial"/>
+        </w:rPr>
+      </w:pPr>
+      <w:r>
+        <w:rPr>
+          <w:rFonts w:ascii="Arial" w:hAnsi="Arial" w:cs="Arial"/>
+        </w:rPr>
+        <w:t>Elegir las herramientas que se ocuparán para el desarrollo de la aplicación.</w:t>
+      </w:r>
+    </w:p>
+    <w:p>
+      <w:pPr>
+        <w:pStyle w:val="Prrafodelista"/>
+        <w:numPr>
+          <w:ilvl w:val="0"/>
+          <w:numId w:val="7"/>
+        </w:numPr>
+        <w:spacing w:after="160" w:line="360" w:lineRule="auto"/>
+        <w:jc w:val="both"/>
+        <w:rPr>
+          <w:rFonts w:ascii="Arial" w:hAnsi="Arial" w:cs="Arial"/>
+        </w:rPr>
+      </w:pPr>
+      <w:r>
+        <w:rPr>
+          <w:rFonts w:ascii="Arial" w:hAnsi="Arial" w:cs="Arial"/>
+        </w:rPr>
+        <w:t>Elegir el lenguaje en el cual se desarrollará la aplicación.</w:t>
+      </w:r>
+    </w:p>
+    <w:p>
+      <w:pPr>
+        <w:pStyle w:val="Prrafodelista"/>
+        <w:numPr>
+          <w:ilvl w:val="0"/>
+          <w:numId w:val="7"/>
+        </w:numPr>
+        <w:spacing w:after="160" w:line="360" w:lineRule="auto"/>
+        <w:jc w:val="both"/>
+        <w:rPr>
+          <w:rFonts w:ascii="Arial" w:hAnsi="Arial" w:cs="Arial"/>
+        </w:rPr>
+      </w:pPr>
+      <w:r>
+        <w:rPr>
+          <w:rFonts w:ascii="Arial" w:hAnsi="Arial" w:cs="Arial"/>
+        </w:rPr>
+        <w:t>Realizar la base de datos para la aplicación.</w:t>
+      </w:r>
+    </w:p>
+    <w:p>
+      <w:pPr>
+        <w:pStyle w:val="Prrafodelista"/>
+        <w:numPr>
+          <w:ilvl w:val="0"/>
+          <w:numId w:val="7"/>
+        </w:numPr>
+        <w:spacing w:after="160" w:line="360" w:lineRule="auto"/>
+        <w:jc w:val="both"/>
+        <w:rPr>
+          <w:rFonts w:ascii="Arial" w:hAnsi="Arial" w:cs="Arial"/>
+        </w:rPr>
+      </w:pPr>
+      <w:r>
+        <w:rPr>
+          <w:rFonts w:ascii="Arial" w:hAnsi="Arial" w:cs="Arial"/>
+        </w:rPr>
+        <w:t>Realizar los módulos necesarios con los que contará la aplicación.</w:t>
+      </w:r>
+    </w:p>
+    <w:p>
+      <w:pPr>
+        <w:spacing w:line="360" w:lineRule="auto"/>
+        <w:ind w:left="1065"/>
+        <w:jc w:val="both"/>
+        <w:rPr>
+          <w:rFonts w:ascii="Arial" w:eastAsia="Arial" w:hAnsi="Arial" w:cs="Arial"/>
+          <w:b/>
+          <w:sz w:val="24"/>
+        </w:rPr>
+      </w:pPr>
+    </w:p>
+    <w:p>
+      <w:pPr>
+        <w:numPr>
+          <w:ilvl w:val="0"/>
           <w:numId w:val="3"/>
         </w:numPr>
-        <w:jc w:val="both"/>
-        <w:rPr>
-          <w:rFonts w:ascii="Arial" w:hAnsi="Arial" w:cs="Arial"/>
-          <w:b/>
-          <w:sz w:val="28"/>
-        </w:rPr>
-      </w:pPr>
-      <w:r>
-        <w:rPr>
-          <w:rFonts w:ascii="Arial" w:hAnsi="Arial" w:cs="Arial"/>
-          <w:b/>
-          <w:sz w:val="28"/>
-        </w:rPr>
-        <w:t>Descripción del producto y entregables</w:t>
-      </w:r>
-    </w:p>
-    <w:p>
-      <w:pPr>
-        <w:ind w:left="720"/>
-        <w:jc w:val="both"/>
-        <w:rPr>
-          <w:rFonts w:ascii="Arial" w:hAnsi="Arial" w:cs="Arial"/>
-        </w:rPr>
-      </w:pPr>
-    </w:p>
-    <w:p>
-      <w:pPr>
-        <w:spacing w:line="360" w:lineRule="auto"/>
-        <w:ind w:left="720"/>
-        <w:jc w:val="both"/>
-        <w:rPr>
-          <w:rFonts w:ascii="Arial" w:hAnsi="Arial" w:cs="Arial"/>
-        </w:rPr>
-      </w:pPr>
-      <w:r>
-        <w:rPr>
-          <w:rFonts w:ascii="Arial" w:hAnsi="Arial" w:cs="Arial"/>
-        </w:rPr>
-        <w:lastRenderedPageBreak/>
-        <w:t>El producto final que se desarrollará para la empresa Recicladora</w:t>
-      </w:r>
-      <w:r>
-        <w:rPr>
-          <w:rFonts w:ascii="Arial" w:hAnsi="Arial" w:cs="Arial"/>
-          <w:b/>
-        </w:rPr>
-        <w:t xml:space="preserve"> </w:t>
-      </w:r>
-      <w:r>
-        <w:rPr>
-          <w:rFonts w:ascii="Arial" w:hAnsi="Arial" w:cs="Arial"/>
-        </w:rPr>
-        <w:t>y Fábrica de Plásticos REFORMA será una aplicación de escritorio que contará con los siguientes módulos:</w:t>
-      </w:r>
-    </w:p>
-    <w:p>
-      <w:pPr>
-        <w:pStyle w:val="Prrafodelista"/>
-        <w:numPr>
-          <w:ilvl w:val="0"/>
-          <w:numId w:val="3"/>
-        </w:numPr>
-        <w:spacing w:line="360" w:lineRule="auto"/>
-        <w:jc w:val="both"/>
-        <w:rPr>
-          <w:rFonts w:ascii="Arial" w:hAnsi="Arial" w:cs="Arial"/>
-        </w:rPr>
-      </w:pPr>
-      <w:r>
-        <w:rPr>
-          <w:rFonts w:ascii="Arial" w:hAnsi="Arial" w:cs="Arial"/>
-          <w:b/>
-        </w:rPr>
-        <w:t>Módulo de Compra:</w:t>
-      </w:r>
-      <w:r>
-        <w:rPr>
-          <w:rFonts w:ascii="Arial" w:hAnsi="Arial" w:cs="Arial"/>
-        </w:rPr>
-        <w:t xml:space="preserve"> En este módulo la empresa podrá llevar el control de cada uno de los proveedores de los que adquieren materia prima, así como el egreso de dinero que cada uno de estos significa, la fecha  en la que se adquiere la materia prima así como la cantidad que ingresa al almacén de la empresa.</w:t>
-      </w:r>
-    </w:p>
-    <w:p>
-      <w:pPr>
-        <w:pStyle w:val="Prrafodelista"/>
-        <w:numPr>
-          <w:ilvl w:val="0"/>
-          <w:numId w:val="3"/>
-        </w:numPr>
-        <w:spacing w:line="360" w:lineRule="auto"/>
-        <w:jc w:val="both"/>
-        <w:rPr>
-          <w:rFonts w:ascii="Arial" w:hAnsi="Arial" w:cs="Arial"/>
-        </w:rPr>
-      </w:pPr>
-      <w:r>
-        <w:rPr>
-          <w:rFonts w:ascii="Arial" w:hAnsi="Arial" w:cs="Arial"/>
-          <w:b/>
-        </w:rPr>
-        <w:t xml:space="preserve">Módulo de Venta: </w:t>
-      </w:r>
-      <w:r>
-        <w:rPr>
-          <w:rFonts w:ascii="Arial" w:hAnsi="Arial" w:cs="Arial"/>
-        </w:rPr>
-        <w:t>En este módulo la empresa podrá llevar el control de cada una de las ventas que realizan en el transcurso del día, así como el ingreso de dinero que supone cada venta, la fecha en la que esta es realizada y el stock del producto que resta en el almacén de la empresa.</w:t>
-      </w:r>
-    </w:p>
-    <w:p>
-      <w:pPr>
-        <w:pStyle w:val="Prrafodelista"/>
-        <w:numPr>
-          <w:ilvl w:val="0"/>
-          <w:numId w:val="3"/>
-        </w:numPr>
-        <w:spacing w:line="360" w:lineRule="auto"/>
-        <w:jc w:val="both"/>
-        <w:rPr>
-          <w:rFonts w:ascii="Arial" w:hAnsi="Arial" w:cs="Arial"/>
-        </w:rPr>
-      </w:pPr>
-      <w:r>
-        <w:rPr>
-          <w:rFonts w:ascii="Arial" w:hAnsi="Arial" w:cs="Arial"/>
-          <w:b/>
-        </w:rPr>
-        <w:t xml:space="preserve">Módulo de Registro: </w:t>
-      </w:r>
-      <w:r>
-        <w:rPr>
-          <w:rFonts w:ascii="Arial" w:hAnsi="Arial" w:cs="Arial"/>
-        </w:rPr>
-        <w:t>En este módulo la empresa podrá registrar, actualizar y/o eliminar  clientes o  proveedores con el cual se podrá realizar una factura por la  compra o venta del producto y si el cliente o proveedor así lo desea con el fin de llevar un control más preciso de ingresos y egresos.</w:t>
-      </w:r>
-    </w:p>
-    <w:p>
-      <w:pPr>
-        <w:pStyle w:val="Prrafodelista"/>
-        <w:numPr>
-          <w:ilvl w:val="0"/>
-          <w:numId w:val="3"/>
-        </w:numPr>
-        <w:spacing w:line="360" w:lineRule="auto"/>
-        <w:jc w:val="both"/>
-        <w:rPr>
-          <w:rFonts w:ascii="Arial" w:hAnsi="Arial" w:cs="Arial"/>
-        </w:rPr>
-      </w:pPr>
-      <w:r>
-        <w:rPr>
-          <w:rFonts w:ascii="Arial" w:hAnsi="Arial" w:cs="Arial"/>
-          <w:b/>
-        </w:rPr>
-        <w:t xml:space="preserve">Módulo de Reportes: </w:t>
-      </w:r>
-      <w:r>
-        <w:rPr>
-          <w:rFonts w:ascii="Arial" w:hAnsi="Arial" w:cs="Arial"/>
-        </w:rPr>
-        <w:t>En este módulo la empresa podrá realizar reportes ya sea de compras, ventas o realizar el inventario del almacén de la empresa se podrá realizar reportes por fechas ya sea por día, por semana o como el cliente lo prefiera.</w:t>
-      </w:r>
-    </w:p>
-    <w:p>
-      <w:pPr>
-        <w:pStyle w:val="Prrafodelista"/>
-        <w:numPr>
-          <w:ilvl w:val="0"/>
-          <w:numId w:val="3"/>
-        </w:numPr>
-        <w:spacing w:line="360" w:lineRule="auto"/>
-        <w:jc w:val="both"/>
-        <w:rPr>
-          <w:rFonts w:ascii="Arial" w:hAnsi="Arial" w:cs="Arial"/>
-        </w:rPr>
-      </w:pPr>
-      <w:r>
-        <w:rPr>
-          <w:rFonts w:ascii="Arial" w:hAnsi="Arial" w:cs="Arial"/>
-        </w:rPr>
-        <w:t>Este producto tiene como finalidad el poder llevar un control de compras y ventas que realiza la empresa así como también llevar un control de productos y de materia prima que cuenta.</w:t>
-      </w:r>
-    </w:p>
-    <w:p>
-      <w:pPr>
-        <w:spacing w:line="240" w:lineRule="auto"/>
-        <w:ind w:left="360"/>
-        <w:jc w:val="both"/>
-        <w:rPr>
-          <w:rFonts w:ascii="Arial" w:eastAsia="Arial" w:hAnsi="Arial" w:cs="Arial"/>
-          <w:b/>
-          <w:sz w:val="28"/>
-        </w:rPr>
-      </w:pPr>
-    </w:p>
-    <w:p>
-      <w:pPr>
-        <w:numPr>
-          <w:ilvl w:val="0"/>
-          <w:numId w:val="3"/>
-        </w:numPr>
-        <w:spacing w:line="240" w:lineRule="auto"/>
-        <w:ind w:left="360" w:hanging="360"/>
-        <w:jc w:val="both"/>
-        <w:rPr>
-          <w:rFonts w:ascii="Arial" w:eastAsia="Arial" w:hAnsi="Arial" w:cs="Arial"/>
-          <w:b/>
-          <w:sz w:val="28"/>
-        </w:rPr>
-      </w:pPr>
-      <w:r>
-        <w:rPr>
-          <w:rFonts w:ascii="Arial" w:eastAsia="Arial" w:hAnsi="Arial" w:cs="Arial"/>
-          <w:b/>
-          <w:sz w:val="28"/>
-        </w:rPr>
-        <w:t>Objetivos</w:t>
-      </w:r>
-    </w:p>
-    <w:p>
-      <w:pPr>
-        <w:numPr>
-          <w:ilvl w:val="0"/>
-          <w:numId w:val="3"/>
-        </w:numPr>
-        <w:spacing w:line="240" w:lineRule="auto"/>
-        <w:ind w:left="1065" w:hanging="360"/>
-        <w:jc w:val="both"/>
-        <w:rPr>
-          <w:rFonts w:ascii="Arial" w:eastAsia="Arial" w:hAnsi="Arial" w:cs="Arial"/>
-          <w:b/>
-          <w:sz w:val="24"/>
-        </w:rPr>
-      </w:pPr>
-      <w:r>
-        <w:rPr>
-          <w:rFonts w:ascii="Arial" w:eastAsia="Arial" w:hAnsi="Arial" w:cs="Arial"/>
-          <w:b/>
-          <w:sz w:val="24"/>
-        </w:rPr>
-        <w:t>General</w:t>
-      </w:r>
-    </w:p>
-    <w:p>
-      <w:pPr>
-        <w:spacing w:line="240" w:lineRule="auto"/>
-        <w:ind w:left="1065"/>
-        <w:jc w:val="both"/>
-        <w:rPr>
-          <w:rFonts w:ascii="Arial" w:eastAsia="Arial" w:hAnsi="Arial" w:cs="Arial"/>
-          <w:b/>
-          <w:sz w:val="24"/>
-        </w:rPr>
-      </w:pPr>
-      <w:r>
-        <w:rPr>
-          <w:rFonts w:ascii="Arial" w:hAnsi="Arial" w:cs="Arial"/>
-        </w:rPr>
-        <w:t>Desarrollar una aplicación de escritorio para la empresa Recicladora</w:t>
-      </w:r>
-      <w:r>
-        <w:rPr>
-          <w:rFonts w:ascii="Arial" w:hAnsi="Arial" w:cs="Arial"/>
-          <w:b/>
-        </w:rPr>
-        <w:t xml:space="preserve"> </w:t>
-      </w:r>
-      <w:r>
-        <w:rPr>
-          <w:rFonts w:ascii="Arial" w:hAnsi="Arial" w:cs="Arial"/>
-        </w:rPr>
-        <w:t>y Fábrica de Plásticos REFORMA  que permita llevar el control de compras, ventas, llevar el inventario de los productos así como generar reportes de ingresos y egresos de dicha empresa.</w:t>
-      </w:r>
-    </w:p>
-    <w:p>
-      <w:pPr>
-        <w:spacing w:line="240" w:lineRule="auto"/>
-        <w:ind w:left="1065"/>
-        <w:jc w:val="both"/>
-        <w:rPr>
-          <w:rFonts w:ascii="Arial" w:eastAsia="Arial" w:hAnsi="Arial" w:cs="Arial"/>
-          <w:b/>
-          <w:sz w:val="24"/>
-        </w:rPr>
-      </w:pPr>
-    </w:p>
-    <w:p>
-      <w:pPr>
-        <w:numPr>
-          <w:ilvl w:val="0"/>
-          <w:numId w:val="3"/>
-        </w:numPr>
-        <w:spacing w:line="240" w:lineRule="auto"/>
-        <w:ind w:left="1065" w:hanging="360"/>
-        <w:jc w:val="both"/>
-        <w:rPr>
-          <w:rFonts w:ascii="Arial" w:eastAsia="Arial" w:hAnsi="Arial" w:cs="Arial"/>
-          <w:b/>
-          <w:sz w:val="24"/>
-        </w:rPr>
-      </w:pPr>
-      <w:r>
-        <w:rPr>
-          <w:rFonts w:ascii="Arial" w:eastAsia="Arial" w:hAnsi="Arial" w:cs="Arial"/>
-          <w:b/>
-          <w:sz w:val="24"/>
-        </w:rPr>
-        <w:t>Específicos</w:t>
-      </w:r>
-    </w:p>
-    <w:p>
-      <w:pPr>
-        <w:pStyle w:val="Prrafodelista"/>
-        <w:numPr>
-          <w:ilvl w:val="0"/>
-          <w:numId w:val="7"/>
-        </w:numPr>
-        <w:spacing w:after="160" w:line="360" w:lineRule="auto"/>
-        <w:jc w:val="both"/>
-        <w:rPr>
-          <w:rFonts w:ascii="Arial" w:hAnsi="Arial" w:cs="Arial"/>
-        </w:rPr>
-      </w:pPr>
-      <w:r>
-        <w:rPr>
-          <w:rFonts w:ascii="Arial" w:hAnsi="Arial" w:cs="Arial"/>
-        </w:rPr>
-        <w:t>Elegir las herramientas que se ocuparán para el desarrollo de la aplicación.</w:t>
-      </w:r>
-    </w:p>
-    <w:p>
-      <w:pPr>
-        <w:pStyle w:val="Prrafodelista"/>
-        <w:numPr>
-          <w:ilvl w:val="0"/>
-          <w:numId w:val="7"/>
-        </w:numPr>
-        <w:spacing w:after="160" w:line="360" w:lineRule="auto"/>
-        <w:jc w:val="both"/>
-        <w:rPr>
-          <w:rFonts w:ascii="Arial" w:hAnsi="Arial" w:cs="Arial"/>
-        </w:rPr>
-      </w:pPr>
-      <w:r>
-        <w:rPr>
-          <w:rFonts w:ascii="Arial" w:hAnsi="Arial" w:cs="Arial"/>
-        </w:rPr>
-        <w:lastRenderedPageBreak/>
-        <w:t>Elegir el lenguaje en el cual se desarrollará la aplicación.</w:t>
-      </w:r>
-    </w:p>
-    <w:p>
-      <w:pPr>
-        <w:pStyle w:val="Prrafodelista"/>
-        <w:numPr>
-          <w:ilvl w:val="0"/>
-          <w:numId w:val="7"/>
-        </w:numPr>
-        <w:spacing w:after="160" w:line="360" w:lineRule="auto"/>
-        <w:jc w:val="both"/>
-        <w:rPr>
-          <w:rFonts w:ascii="Arial" w:hAnsi="Arial" w:cs="Arial"/>
-        </w:rPr>
-      </w:pPr>
-      <w:r>
-        <w:rPr>
-          <w:rFonts w:ascii="Arial" w:hAnsi="Arial" w:cs="Arial"/>
-        </w:rPr>
-        <w:t>Realizar la base de datos para la aplicación.</w:t>
-      </w:r>
-    </w:p>
-    <w:p>
-      <w:pPr>
-        <w:pStyle w:val="Prrafodelista"/>
-        <w:numPr>
-          <w:ilvl w:val="0"/>
-          <w:numId w:val="7"/>
-        </w:numPr>
-        <w:spacing w:after="160" w:line="360" w:lineRule="auto"/>
-        <w:jc w:val="both"/>
-        <w:rPr>
-          <w:rFonts w:ascii="Arial" w:hAnsi="Arial" w:cs="Arial"/>
-        </w:rPr>
-      </w:pPr>
-      <w:r>
-        <w:rPr>
-          <w:rFonts w:ascii="Arial" w:hAnsi="Arial" w:cs="Arial"/>
-        </w:rPr>
-        <w:t>Realizar los módulos necesarios con los que contará la aplicación.</w:t>
-      </w:r>
-    </w:p>
-    <w:p>
-      <w:pPr>
-        <w:spacing w:line="240" w:lineRule="auto"/>
-        <w:ind w:left="1065"/>
-        <w:jc w:val="both"/>
-        <w:rPr>
-          <w:rFonts w:ascii="Arial" w:eastAsia="Arial" w:hAnsi="Arial" w:cs="Arial"/>
-          <w:b/>
-          <w:sz w:val="24"/>
-        </w:rPr>
-      </w:pPr>
-    </w:p>
-    <w:p>
-      <w:pPr>
-        <w:numPr>
-          <w:ilvl w:val="0"/>
-          <w:numId w:val="3"/>
-        </w:numPr>
-        <w:spacing w:line="240" w:lineRule="auto"/>
+        <w:spacing w:line="360" w:lineRule="auto"/>
         <w:ind w:left="360" w:hanging="360"/>
         <w:jc w:val="both"/>
         <w:rPr>
@@ -952,7 +940,25 @@
     </w:p>
     <w:p>
       <w:pPr>
-        <w:spacing w:line="240" w:lineRule="auto"/>
+        <w:spacing w:after="160" w:line="360" w:lineRule="auto"/>
+        <w:jc w:val="both"/>
+        <w:rPr>
+          <w:rFonts w:ascii="Arial" w:hAnsi="Arial" w:cs="Arial"/>
+        </w:rPr>
+      </w:pPr>
+    </w:p>
+    <w:p>
+      <w:pPr>
+        <w:spacing w:after="160" w:line="360" w:lineRule="auto"/>
+        <w:jc w:val="both"/>
+        <w:rPr>
+          <w:rFonts w:ascii="Arial" w:hAnsi="Arial" w:cs="Arial"/>
+        </w:rPr>
+      </w:pPr>
+    </w:p>
+    <w:p>
+      <w:pPr>
+        <w:spacing w:line="360" w:lineRule="auto"/>
         <w:ind w:left="360"/>
         <w:jc w:val="both"/>
         <w:rPr>
@@ -968,7 +974,7 @@
           <w:ilvl w:val="0"/>
           <w:numId w:val="3"/>
         </w:numPr>
-        <w:spacing w:line="240" w:lineRule="auto"/>
+        <w:spacing w:line="360" w:lineRule="auto"/>
         <w:ind w:left="360" w:hanging="360"/>
         <w:jc w:val="both"/>
         <w:rPr>
@@ -983,6 +989,7 @@
           <w:b/>
           <w:sz w:val="28"/>
         </w:rPr>
+        <w:lastRenderedPageBreak/>
         <w:t>Alcances y limitaciones</w:t>
       </w:r>
     </w:p>
@@ -992,7 +999,7 @@
           <w:ilvl w:val="0"/>
           <w:numId w:val="3"/>
         </w:numPr>
-        <w:spacing w:line="240" w:lineRule="auto"/>
+        <w:spacing w:line="360" w:lineRule="auto"/>
         <w:ind w:left="1065" w:hanging="360"/>
         <w:jc w:val="both"/>
         <w:rPr>
@@ -1017,7 +1024,7 @@
           <w:ilvl w:val="0"/>
           <w:numId w:val="11"/>
         </w:numPr>
-        <w:spacing w:line="240" w:lineRule="auto"/>
+        <w:spacing w:line="360" w:lineRule="auto"/>
         <w:jc w:val="both"/>
         <w:rPr>
           <w:rFonts w:ascii="Arial" w:eastAsia="Arial" w:hAnsi="Arial" w:cs="Arial"/>
@@ -1038,7 +1045,7 @@
           <w:ilvl w:val="0"/>
           <w:numId w:val="11"/>
         </w:numPr>
-        <w:spacing w:line="240" w:lineRule="auto"/>
+        <w:spacing w:line="360" w:lineRule="auto"/>
         <w:jc w:val="both"/>
         <w:rPr>
           <w:rFonts w:ascii="Arial" w:eastAsia="Arial" w:hAnsi="Arial" w:cs="Arial"/>
@@ -1059,7 +1066,7 @@
           <w:ilvl w:val="0"/>
           <w:numId w:val="11"/>
         </w:numPr>
-        <w:spacing w:line="240" w:lineRule="auto"/>
+        <w:spacing w:line="360" w:lineRule="auto"/>
         <w:jc w:val="both"/>
         <w:rPr>
           <w:rFonts w:ascii="Arial" w:eastAsia="Arial" w:hAnsi="Arial" w:cs="Arial"/>
@@ -1086,7 +1093,7 @@
           <w:ilvl w:val="0"/>
           <w:numId w:val="11"/>
         </w:numPr>
-        <w:spacing w:line="240" w:lineRule="auto"/>
+        <w:spacing w:line="360" w:lineRule="auto"/>
         <w:jc w:val="both"/>
         <w:rPr>
           <w:rFonts w:ascii="Arial" w:eastAsia="Arial" w:hAnsi="Arial" w:cs="Arial"/>
@@ -1107,7 +1114,7 @@
           <w:ilvl w:val="0"/>
           <w:numId w:val="11"/>
         </w:numPr>
-        <w:spacing w:line="240" w:lineRule="auto"/>
+        <w:spacing w:line="360" w:lineRule="auto"/>
         <w:jc w:val="both"/>
         <w:rPr>
           <w:rFonts w:ascii="Arial" w:eastAsia="Arial" w:hAnsi="Arial" w:cs="Arial"/>
@@ -1124,7 +1131,7 @@
     <w:p>
       <w:pPr>
         <w:pStyle w:val="Prrafodelista"/>
-        <w:spacing w:line="240" w:lineRule="auto"/>
+        <w:spacing w:line="360" w:lineRule="auto"/>
         <w:ind w:left="1785"/>
         <w:jc w:val="both"/>
         <w:rPr>
@@ -1139,7 +1146,7 @@
           <w:ilvl w:val="0"/>
           <w:numId w:val="3"/>
         </w:numPr>
-        <w:spacing w:line="240" w:lineRule="auto"/>
+        <w:spacing w:line="360" w:lineRule="auto"/>
         <w:ind w:left="1065" w:hanging="360"/>
         <w:jc w:val="both"/>
         <w:rPr>
@@ -1164,7 +1171,7 @@
           <w:ilvl w:val="0"/>
           <w:numId w:val="12"/>
         </w:numPr>
-        <w:spacing w:line="240" w:lineRule="auto"/>
+        <w:spacing w:line="360" w:lineRule="auto"/>
         <w:jc w:val="both"/>
         <w:rPr>
           <w:rFonts w:ascii="Arial" w:eastAsia="Arial" w:hAnsi="Arial" w:cs="Arial"/>
@@ -1186,7 +1193,7 @@
           <w:ilvl w:val="0"/>
           <w:numId w:val="12"/>
         </w:numPr>
-        <w:spacing w:line="240" w:lineRule="auto"/>
+        <w:spacing w:line="360" w:lineRule="auto"/>
         <w:jc w:val="both"/>
         <w:rPr>
           <w:rFonts w:ascii="Arial" w:eastAsia="Arial" w:hAnsi="Arial" w:cs="Arial"/>
@@ -1208,7 +1215,7 @@
           <w:ilvl w:val="0"/>
           <w:numId w:val="12"/>
         </w:numPr>
-        <w:spacing w:line="240" w:lineRule="auto"/>
+        <w:spacing w:line="360" w:lineRule="auto"/>
         <w:jc w:val="both"/>
         <w:rPr>
           <w:rFonts w:ascii="Arial" w:eastAsia="Arial" w:hAnsi="Arial" w:cs="Arial"/>
@@ -1230,7 +1237,7 @@
           <w:ilvl w:val="0"/>
           <w:numId w:val="12"/>
         </w:numPr>
-        <w:spacing w:line="240" w:lineRule="auto"/>
+        <w:spacing w:line="360" w:lineRule="auto"/>
         <w:jc w:val="both"/>
         <w:rPr>
           <w:rFonts w:ascii="Arial" w:eastAsia="Arial" w:hAnsi="Arial" w:cs="Arial"/>
@@ -1251,7 +1258,7 @@
           <w:ilvl w:val="0"/>
           <w:numId w:val="3"/>
         </w:numPr>
-        <w:spacing w:line="240" w:lineRule="auto"/>
+        <w:spacing w:line="360" w:lineRule="auto"/>
         <w:ind w:left="360" w:hanging="360"/>
         <w:jc w:val="both"/>
         <w:rPr>
@@ -1271,19 +1278,7 @@
     </w:p>
     <w:p>
       <w:pPr>
-        <w:spacing w:line="240" w:lineRule="auto"/>
-        <w:ind w:left="360"/>
-        <w:jc w:val="both"/>
-        <w:rPr>
-          <w:rFonts w:ascii="Arial" w:eastAsia="Arial" w:hAnsi="Arial" w:cs="Arial"/>
-          <w:b/>
-          <w:sz w:val="28"/>
-        </w:rPr>
-      </w:pPr>
-    </w:p>
-    <w:p>
-      <w:pPr>
-        <w:spacing w:line="240" w:lineRule="auto"/>
+        <w:spacing w:line="360" w:lineRule="auto"/>
         <w:ind w:left="360"/>
         <w:jc w:val="both"/>
         <w:rPr>
@@ -1303,7 +1298,7 @@
     </w:p>
     <w:p>
       <w:pPr>
-        <w:spacing w:before="100" w:after="100" w:line="240" w:lineRule="auto"/>
+        <w:spacing w:before="100" w:after="100" w:line="360" w:lineRule="auto"/>
         <w:jc w:val="both"/>
         <w:rPr>
           <w:rFonts w:ascii="Arial" w:eastAsia="Arial" w:hAnsi="Arial" w:cs="Arial"/>
@@ -1315,76 +1310,76 @@
           <w:rFonts w:ascii="Arial" w:eastAsia="Arial" w:hAnsi="Arial" w:cs="Arial"/>
           <w:shd w:val="clear" w:color="auto" w:fill="FFFFFF"/>
         </w:rPr>
+        <w:t>El lenguaje para la programación en Java, es un lenguaje orientado a objeto, de una plataforma independiente.</w:t>
+      </w:r>
+    </w:p>
+    <w:p>
+      <w:pPr>
+        <w:spacing w:before="100" w:after="100" w:line="360" w:lineRule="auto"/>
+        <w:jc w:val="both"/>
+        <w:rPr>
+          <w:rFonts w:ascii="Arial" w:eastAsia="Arial" w:hAnsi="Arial" w:cs="Arial"/>
+          <w:shd w:val="clear" w:color="auto" w:fill="FFFFFF"/>
+        </w:rPr>
+      </w:pPr>
+      <w:r>
+        <w:rPr>
+          <w:rFonts w:ascii="Arial" w:eastAsia="Arial" w:hAnsi="Arial" w:cs="Arial"/>
+          <w:shd w:val="clear" w:color="auto" w:fill="FFFFFF"/>
+        </w:rPr>
+        <w:t xml:space="preserve">El lenguaje para la programación en Java, fue desarrollado por la compañía </w:t>
+      </w:r>
+      <w:proofErr w:type="spellStart"/>
+      <w:r>
+        <w:rPr>
+          <w:rFonts w:ascii="Arial" w:eastAsia="Arial" w:hAnsi="Arial" w:cs="Arial"/>
+          <w:shd w:val="clear" w:color="auto" w:fill="FFFFFF"/>
+        </w:rPr>
+        <w:t>Sun</w:t>
+      </w:r>
+      <w:proofErr w:type="spellEnd"/>
+      <w:r>
+        <w:rPr>
+          <w:rFonts w:ascii="Arial" w:eastAsia="Arial" w:hAnsi="Arial" w:cs="Arial"/>
+          <w:shd w:val="clear" w:color="auto" w:fill="FFFFFF"/>
+        </w:rPr>
+        <w:t xml:space="preserve"> Microsystems, con la idea original de usarlo para la creación de páginas WEB.</w:t>
+      </w:r>
+    </w:p>
+    <w:p>
+      <w:pPr>
+        <w:spacing w:before="100" w:after="100" w:line="360" w:lineRule="auto"/>
+        <w:jc w:val="both"/>
+        <w:rPr>
+          <w:rFonts w:ascii="Arial" w:eastAsia="Arial" w:hAnsi="Arial" w:cs="Arial"/>
+        </w:rPr>
+      </w:pPr>
+      <w:r>
+        <w:rPr>
+          <w:rFonts w:ascii="Arial" w:eastAsia="Arial" w:hAnsi="Arial" w:cs="Arial"/>
+        </w:rPr>
+        <w:t>Otra de las utilidades de la programación en Java es el desarrollo de aplicaciones, que son programas que se ejecutan en forma independiente, es decir con la programación Java, se pueden realizar aplicaciones como un procesador de palabras, una hoja que sirva para cálculos, una aplicación gráfica, etc. en resumen cualquier tipo de aplicación se puede realizar con ella. Java permite la modularidad por lo que se pueden hacer rutinas individuales que sean usadas por más de una aplicación, por ejemplo tenemos una rutina de impresión que puede servir para el procesador de palabras, como para la hoja de cálculo.</w:t>
+      </w:r>
+    </w:p>
+    <w:p>
+      <w:pPr>
+        <w:spacing w:before="100" w:after="100" w:line="360" w:lineRule="auto"/>
+        <w:jc w:val="both"/>
+        <w:rPr>
+          <w:rFonts w:ascii="Arial" w:eastAsia="Arial" w:hAnsi="Arial" w:cs="Arial"/>
+        </w:rPr>
+      </w:pPr>
+      <w:r>
+        <w:rPr>
+          <w:rFonts w:ascii="Arial" w:eastAsia="Arial" w:hAnsi="Arial" w:cs="Arial"/>
+        </w:rPr>
         <w:lastRenderedPageBreak/>
-        <w:t>El lenguaje para la programación en Java, es un lenguaje orientado a objeto, de una plataforma independiente.</w:t>
-      </w:r>
-    </w:p>
-    <w:p>
-      <w:pPr>
-        <w:spacing w:before="100" w:after="100" w:line="240" w:lineRule="auto"/>
-        <w:jc w:val="both"/>
-        <w:rPr>
-          <w:rFonts w:ascii="Arial" w:eastAsia="Arial" w:hAnsi="Arial" w:cs="Arial"/>
-          <w:shd w:val="clear" w:color="auto" w:fill="FFFFFF"/>
-        </w:rPr>
-      </w:pPr>
-      <w:r>
-        <w:rPr>
-          <w:rFonts w:ascii="Arial" w:eastAsia="Arial" w:hAnsi="Arial" w:cs="Arial"/>
-          <w:shd w:val="clear" w:color="auto" w:fill="FFFFFF"/>
-        </w:rPr>
-        <w:t xml:space="preserve">El lenguaje para la programación en Java, fue desarrollado por la compañía </w:t>
-      </w:r>
-      <w:proofErr w:type="spellStart"/>
-      <w:r>
-        <w:rPr>
-          <w:rFonts w:ascii="Arial" w:eastAsia="Arial" w:hAnsi="Arial" w:cs="Arial"/>
-          <w:shd w:val="clear" w:color="auto" w:fill="FFFFFF"/>
-        </w:rPr>
-        <w:t>Sun</w:t>
-      </w:r>
-      <w:proofErr w:type="spellEnd"/>
-      <w:r>
-        <w:rPr>
-          <w:rFonts w:ascii="Arial" w:eastAsia="Arial" w:hAnsi="Arial" w:cs="Arial"/>
-          <w:shd w:val="clear" w:color="auto" w:fill="FFFFFF"/>
-        </w:rPr>
-        <w:t xml:space="preserve"> Microsystems, con la idea original de usarlo para la creación de páginas WEB.</w:t>
-      </w:r>
-    </w:p>
-    <w:p>
-      <w:pPr>
-        <w:spacing w:before="100" w:after="100" w:line="240" w:lineRule="auto"/>
-        <w:jc w:val="both"/>
-        <w:rPr>
-          <w:rFonts w:ascii="Arial" w:eastAsia="Arial" w:hAnsi="Arial" w:cs="Arial"/>
-        </w:rPr>
-      </w:pPr>
-      <w:r>
-        <w:rPr>
-          <w:rFonts w:ascii="Arial" w:eastAsia="Arial" w:hAnsi="Arial" w:cs="Arial"/>
-        </w:rPr>
-        <w:t>Otra de las utilidades de la programación en Java es el desarrollo de aplicaciones, que son programas que se ejecutan en forma independiente, es decir con la programación Java, se pueden realizar aplicaciones como un procesador de palabras, una hoja que sirva para cálculos, una aplicación gráfica, etc. en resumen cualquier tipo de aplicación se puede realizar con ella. Java permite la modularidad por lo que se pueden hacer rutinas individuales que sean usadas por más de una aplicación, por ejemplo tenemos una rutina de impresión que puede servir para el procesador de palabras, como para la hoja de cálculo.</w:t>
-      </w:r>
-    </w:p>
-    <w:p>
-      <w:pPr>
-        <w:spacing w:before="100" w:after="100" w:line="240" w:lineRule="auto"/>
-        <w:jc w:val="both"/>
-        <w:rPr>
-          <w:rFonts w:ascii="Arial" w:eastAsia="Arial" w:hAnsi="Arial" w:cs="Arial"/>
-        </w:rPr>
-      </w:pPr>
-      <w:r>
-        <w:rPr>
-          <w:rFonts w:ascii="Arial" w:eastAsia="Arial" w:hAnsi="Arial" w:cs="Arial"/>
-        </w:rPr>
         <w:t>La programación en Java, permite el desarrollo de aplicaciones bajo el esquema de Cliente Servidor, como de aplicaciones distribuidas, lo que lo hace capaz de conectar dos o más computadoras u ordenadores, ejecutando tareas simultáneamente, y de esta forma logra distribuir el trabajo a realizar.</w:t>
       </w:r>
     </w:p>
     <w:p>
       <w:pPr>
-        <w:spacing w:before="100" w:after="100" w:line="240" w:lineRule="auto"/>
+        <w:spacing w:before="100" w:after="100" w:line="360" w:lineRule="auto"/>
         <w:ind w:left="720"/>
         <w:jc w:val="both"/>
         <w:rPr>
@@ -1404,7 +1399,7 @@
     </w:p>
     <w:p>
       <w:pPr>
-        <w:spacing w:before="100" w:after="100" w:line="240" w:lineRule="auto"/>
+        <w:spacing w:before="100" w:after="100" w:line="360" w:lineRule="auto"/>
         <w:jc w:val="both"/>
         <w:rPr>
           <w:rFonts w:ascii="Arial" w:eastAsia="Arial" w:hAnsi="Arial" w:cs="Arial"/>
@@ -1492,7 +1487,7 @@
     </w:p>
     <w:p>
       <w:pPr>
-        <w:spacing w:before="100" w:after="100" w:line="240" w:lineRule="auto"/>
+        <w:spacing w:before="100" w:after="100" w:line="360" w:lineRule="auto"/>
         <w:jc w:val="both"/>
         <w:rPr>
           <w:rFonts w:ascii="Arial" w:eastAsia="Arial" w:hAnsi="Arial" w:cs="Arial"/>
@@ -1502,7 +1497,7 @@
     </w:p>
     <w:p>
       <w:pPr>
-        <w:spacing w:before="100" w:after="100" w:line="240" w:lineRule="auto"/>
+        <w:spacing w:before="100" w:after="100" w:line="360" w:lineRule="auto"/>
         <w:ind w:left="720"/>
         <w:jc w:val="both"/>
         <w:rPr>
@@ -1522,7 +1517,7 @@
     </w:p>
     <w:p>
       <w:pPr>
-        <w:spacing w:before="100" w:after="100" w:line="240" w:lineRule="auto"/>
+        <w:spacing w:before="100" w:after="100" w:line="360" w:lineRule="auto"/>
         <w:jc w:val="both"/>
         <w:rPr>
           <w:rFonts w:ascii="Arial" w:eastAsia="Arial" w:hAnsi="Arial" w:cs="Arial"/>
@@ -1539,34 +1534,25 @@
     </w:p>
     <w:p>
       <w:pPr>
-        <w:spacing w:line="240" w:lineRule="auto"/>
+        <w:spacing w:line="360" w:lineRule="auto"/>
         <w:ind w:left="720"/>
         <w:jc w:val="both"/>
         <w:rPr>
           <w:rFonts w:ascii="Arial" w:eastAsia="Arial" w:hAnsi="Arial" w:cs="Arial"/>
-          <w:sz w:val="24"/>
-        </w:rPr>
-      </w:pPr>
-      <w:r>
-        <w:rPr>
-          <w:rFonts w:ascii="Arial" w:eastAsia="Arial" w:hAnsi="Arial" w:cs="Arial"/>
-          <w:sz w:val="24"/>
+        </w:rPr>
+      </w:pPr>
+      <w:r>
+        <w:rPr>
+          <w:rFonts w:ascii="Arial" w:eastAsia="Arial" w:hAnsi="Arial" w:cs="Arial"/>
         </w:rPr>
         <w:t>Especificaciones Técnicas:</w:t>
       </w:r>
-    </w:p>
-    <w:p>
-      <w:pPr>
-        <w:spacing w:line="240" w:lineRule="auto"/>
-        <w:jc w:val="both"/>
-        <w:rPr>
-          <w:rFonts w:ascii="Arial" w:eastAsia="Arial" w:hAnsi="Arial" w:cs="Arial"/>
-        </w:rPr>
-      </w:pPr>
-    </w:p>
-    <w:p>
-      <w:pPr>
-        <w:spacing w:line="240" w:lineRule="auto"/>
+      <w:bookmarkStart w:id="0" w:name="_GoBack"/>
+      <w:bookmarkEnd w:id="0"/>
+    </w:p>
+    <w:p>
+      <w:pPr>
+        <w:spacing w:line="360" w:lineRule="auto"/>
         <w:jc w:val="both"/>
         <w:rPr>
           <w:rFonts w:ascii="Arial" w:eastAsia="Arial" w:hAnsi="Arial" w:cs="Arial"/>
@@ -1595,7 +1581,7 @@
     </w:p>
     <w:p>
       <w:pPr>
-        <w:spacing w:line="240" w:lineRule="auto"/>
+        <w:spacing w:line="360" w:lineRule="auto"/>
         <w:jc w:val="both"/>
         <w:rPr>
           <w:rFonts w:ascii="Arial" w:eastAsia="Arial" w:hAnsi="Arial" w:cs="Arial"/>
@@ -1612,7 +1598,7 @@
     </w:p>
     <w:p>
       <w:pPr>
-        <w:spacing w:line="240" w:lineRule="auto"/>
+        <w:spacing w:line="360" w:lineRule="auto"/>
         <w:jc w:val="both"/>
         <w:rPr>
           <w:rFonts w:ascii="Arial" w:eastAsia="Arial" w:hAnsi="Arial" w:cs="Arial"/>
@@ -1645,7 +1631,7 @@
     </w:p>
     <w:p>
       <w:pPr>
-        <w:spacing w:line="240" w:lineRule="auto"/>
+        <w:spacing w:line="360" w:lineRule="auto"/>
         <w:jc w:val="both"/>
         <w:rPr>
           <w:rFonts w:ascii="Arial" w:eastAsia="Arial" w:hAnsi="Arial" w:cs="Arial"/>
@@ -1674,7 +1660,7 @@
     </w:p>
     <w:p>
       <w:pPr>
-        <w:spacing w:line="240" w:lineRule="auto"/>
+        <w:spacing w:line="360" w:lineRule="auto"/>
         <w:jc w:val="both"/>
         <w:rPr>
           <w:rFonts w:ascii="Arial" w:eastAsia="Arial" w:hAnsi="Arial" w:cs="Arial"/>
@@ -1703,7 +1689,7 @@
     </w:p>
     <w:p>
       <w:pPr>
-        <w:spacing w:line="240" w:lineRule="auto"/>
+        <w:spacing w:line="360" w:lineRule="auto"/>
         <w:jc w:val="both"/>
         <w:rPr>
           <w:rFonts w:ascii="Arial" w:eastAsia="Arial" w:hAnsi="Arial" w:cs="Arial"/>
@@ -1718,7 +1704,7 @@
     </w:p>
     <w:p>
       <w:pPr>
-        <w:spacing w:line="240" w:lineRule="auto"/>
+        <w:spacing w:line="360" w:lineRule="auto"/>
         <w:jc w:val="both"/>
         <w:rPr>
           <w:rFonts w:ascii="Arial" w:eastAsia="Arial" w:hAnsi="Arial" w:cs="Arial"/>
@@ -1733,7 +1719,7 @@
     </w:p>
     <w:p>
       <w:pPr>
-        <w:spacing w:line="240" w:lineRule="auto"/>
+        <w:spacing w:line="360" w:lineRule="auto"/>
         <w:jc w:val="both"/>
         <w:rPr>
           <w:rFonts w:ascii="Arial" w:eastAsia="Arial" w:hAnsi="Arial" w:cs="Arial"/>
@@ -1748,7 +1734,7 @@
     </w:p>
     <w:p>
       <w:pPr>
-        <w:spacing w:line="240" w:lineRule="auto"/>
+        <w:spacing w:line="360" w:lineRule="auto"/>
         <w:jc w:val="both"/>
         <w:rPr>
           <w:rFonts w:ascii="Arial" w:eastAsia="Arial" w:hAnsi="Arial" w:cs="Arial"/>
@@ -1819,7 +1805,7 @@
     </w:p>
     <w:p>
       <w:pPr>
-        <w:spacing w:line="240" w:lineRule="auto"/>
+        <w:spacing w:line="360" w:lineRule="auto"/>
         <w:jc w:val="both"/>
         <w:rPr>
           <w:rFonts w:ascii="Arial" w:eastAsia="Arial" w:hAnsi="Arial" w:cs="Arial"/>
@@ -1831,75 +1817,75 @@
           <w:rFonts w:ascii="Arial" w:eastAsia="Arial" w:hAnsi="Arial" w:cs="Arial"/>
           <w:lang w:val="en-US"/>
         </w:rPr>
+        <w:t xml:space="preserve">Audio: Intel® High Definition Audio, </w:t>
+      </w:r>
+      <w:proofErr w:type="spellStart"/>
+      <w:r>
+        <w:rPr>
+          <w:rFonts w:ascii="Arial" w:eastAsia="Arial" w:hAnsi="Arial" w:cs="Arial"/>
+          <w:lang w:val="en-US"/>
+        </w:rPr>
+        <w:t>xLOUD</w:t>
+      </w:r>
+      <w:proofErr w:type="spellEnd"/>
+      <w:r>
+        <w:rPr>
+          <w:rFonts w:ascii="Arial" w:eastAsia="Arial" w:hAnsi="Arial" w:cs="Arial"/>
+          <w:lang w:val="en-US"/>
+        </w:rPr>
+        <w:t>, Clear Phase</w:t>
+      </w:r>
+    </w:p>
+    <w:p>
+      <w:pPr>
+        <w:spacing w:line="360" w:lineRule="auto"/>
+        <w:jc w:val="both"/>
+        <w:rPr>
+          <w:rFonts w:ascii="Arial" w:eastAsia="Arial" w:hAnsi="Arial" w:cs="Arial"/>
+          <w:lang w:val="en-US"/>
+        </w:rPr>
+      </w:pPr>
+      <w:r>
+        <w:rPr>
+          <w:rFonts w:ascii="Arial" w:eastAsia="Arial" w:hAnsi="Arial" w:cs="Arial"/>
+          <w:lang w:val="en-US"/>
+        </w:rPr>
         <w:lastRenderedPageBreak/>
-        <w:t xml:space="preserve">Audio: Intel® High Definition Audio, </w:t>
+        <w:t xml:space="preserve">Ethernet: 1000Base-T/100Base-TX/10Base-T </w:t>
+      </w:r>
+    </w:p>
+    <w:p>
+      <w:pPr>
+        <w:spacing w:line="360" w:lineRule="auto"/>
+        <w:jc w:val="both"/>
+        <w:rPr>
+          <w:rFonts w:ascii="Arial" w:eastAsia="Arial" w:hAnsi="Arial" w:cs="Arial"/>
+        </w:rPr>
+      </w:pPr>
+      <w:r>
+        <w:rPr>
+          <w:rFonts w:ascii="Arial" w:eastAsia="Arial" w:hAnsi="Arial" w:cs="Arial"/>
+        </w:rPr>
+        <w:t xml:space="preserve">Red Inalámbrica: Bluetooth® estándar versión 4.0 + HS, IEEE 802.11b/g/n, </w:t>
       </w:r>
       <w:proofErr w:type="spellStart"/>
       <w:r>
         <w:rPr>
           <w:rFonts w:ascii="Arial" w:eastAsia="Arial" w:hAnsi="Arial" w:cs="Arial"/>
-          <w:lang w:val="en-US"/>
-        </w:rPr>
-        <w:t>xLOUD</w:t>
+        </w:rPr>
+        <w:t>Wi</w:t>
       </w:r>
       <w:proofErr w:type="spellEnd"/>
       <w:r>
         <w:rPr>
           <w:rFonts w:ascii="Arial" w:eastAsia="Arial" w:hAnsi="Arial" w:cs="Arial"/>
-          <w:lang w:val="en-US"/>
-        </w:rPr>
-        <w:t>, Clear Phase</w:t>
-      </w:r>
-    </w:p>
-    <w:p>
-      <w:pPr>
-        <w:spacing w:line="240" w:lineRule="auto"/>
-        <w:jc w:val="both"/>
-        <w:rPr>
-          <w:rFonts w:ascii="Arial" w:eastAsia="Arial" w:hAnsi="Arial" w:cs="Arial"/>
-          <w:lang w:val="en-US"/>
-        </w:rPr>
-      </w:pPr>
-      <w:r>
-        <w:rPr>
-          <w:rFonts w:ascii="Arial" w:eastAsia="Arial" w:hAnsi="Arial" w:cs="Arial"/>
-          <w:lang w:val="en-US"/>
-        </w:rPr>
-        <w:t xml:space="preserve">Ethernet: 1000Base-T/100Base-TX/10Base-T </w:t>
-      </w:r>
-    </w:p>
-    <w:p>
-      <w:pPr>
-        <w:spacing w:line="240" w:lineRule="auto"/>
-        <w:jc w:val="both"/>
-        <w:rPr>
-          <w:rFonts w:ascii="Arial" w:eastAsia="Arial" w:hAnsi="Arial" w:cs="Arial"/>
-        </w:rPr>
-      </w:pPr>
-      <w:r>
-        <w:rPr>
-          <w:rFonts w:ascii="Arial" w:eastAsia="Arial" w:hAnsi="Arial" w:cs="Arial"/>
-        </w:rPr>
-        <w:t xml:space="preserve">Red Inalámbrica: Bluetooth® estándar versión 4.0 + HS, IEEE 802.11b/g/n, </w:t>
-      </w:r>
-      <w:proofErr w:type="spellStart"/>
-      <w:r>
-        <w:rPr>
-          <w:rFonts w:ascii="Arial" w:eastAsia="Arial" w:hAnsi="Arial" w:cs="Arial"/>
-        </w:rPr>
-        <w:t>Wi</w:t>
-      </w:r>
-      <w:proofErr w:type="spellEnd"/>
-      <w:r>
-        <w:rPr>
-          <w:rFonts w:ascii="Arial" w:eastAsia="Arial" w:hAnsi="Arial" w:cs="Arial"/>
         </w:rPr>
         <w:t>-Fi certificado.</w:t>
       </w:r>
     </w:p>
     <w:p>
       <w:pPr>
-        <w:spacing w:line="240" w:lineRule="auto"/>
+        <w:spacing w:line="360" w:lineRule="auto"/>
         <w:ind w:firstLine="708"/>
         <w:jc w:val="both"/>
         <w:rPr>
@@ -1919,29 +1905,22 @@
     </w:p>
     <w:p>
       <w:pPr>
-        <w:spacing w:line="240" w:lineRule="auto"/>
-        <w:jc w:val="both"/>
-        <w:rPr>
-          <w:rFonts w:ascii="Arial" w:eastAsia="Arial" w:hAnsi="Arial" w:cs="Arial"/>
-        </w:rPr>
-      </w:pPr>
-      <w:r>
-        <w:rPr>
-          <w:rFonts w:ascii="Arial" w:eastAsia="Arial" w:hAnsi="Arial" w:cs="Arial"/>
-          <w:sz w:val="24"/>
-        </w:rPr>
-        <w:t>Eclipse:</w:t>
-      </w:r>
-      <w:r>
-        <w:rPr>
-          <w:rFonts w:ascii="Arial" w:eastAsia="Arial" w:hAnsi="Arial" w:cs="Arial"/>
-        </w:rPr>
-        <w:t xml:space="preserve"> Se utilizará como entorno de desarrollo para la codificación de la aplicación en lenguaje JAVA</w:t>
-      </w:r>
-    </w:p>
-    <w:p>
-      <w:pPr>
-        <w:spacing w:line="240" w:lineRule="auto"/>
+        <w:spacing w:line="360" w:lineRule="auto"/>
+        <w:jc w:val="both"/>
+        <w:rPr>
+          <w:rFonts w:ascii="Arial" w:eastAsia="Arial" w:hAnsi="Arial" w:cs="Arial"/>
+        </w:rPr>
+      </w:pPr>
+      <w:r>
+        <w:rPr>
+          <w:rFonts w:ascii="Arial" w:eastAsia="Arial" w:hAnsi="Arial" w:cs="Arial"/>
+        </w:rPr>
+        <w:t>Eclipse: Se utilizará como entorno de desarrollo para la codificación de la aplicación en lenguaje JAVA</w:t>
+      </w:r>
+    </w:p>
+    <w:p>
+      <w:pPr>
+        <w:spacing w:line="360" w:lineRule="auto"/>
         <w:jc w:val="both"/>
         <w:rPr>
           <w:rFonts w:ascii="Arial" w:eastAsia="Arial" w:hAnsi="Arial" w:cs="Arial"/>
@@ -1951,7 +1930,6 @@
       <w:r>
         <w:rPr>
           <w:rFonts w:ascii="Arial" w:eastAsia="Arial" w:hAnsi="Arial" w:cs="Arial"/>
-          <w:sz w:val="24"/>
         </w:rPr>
         <w:t>Scene</w:t>
       </w:r>
@@ -1959,7 +1937,6 @@
       <w:r>
         <w:rPr>
           <w:rFonts w:ascii="Arial" w:eastAsia="Arial" w:hAnsi="Arial" w:cs="Arial"/>
-          <w:sz w:val="24"/>
         </w:rPr>
         <w:t xml:space="preserve"> </w:t>
       </w:r>
@@ -1967,7 +1944,6 @@
       <w:r>
         <w:rPr>
           <w:rFonts w:ascii="Arial" w:eastAsia="Arial" w:hAnsi="Arial" w:cs="Arial"/>
-          <w:sz w:val="24"/>
         </w:rPr>
         <w:t>Builder</w:t>
       </w:r>
@@ -1975,20 +1951,13 @@
       <w:r>
         <w:rPr>
           <w:rFonts w:ascii="Arial" w:eastAsia="Arial" w:hAnsi="Arial" w:cs="Arial"/>
-          <w:sz w:val="24"/>
-        </w:rPr>
-        <w:t xml:space="preserve"> 2.0: </w:t>
-      </w:r>
-      <w:r>
-        <w:rPr>
-          <w:rFonts w:ascii="Arial" w:eastAsia="Arial" w:hAnsi="Arial" w:cs="Arial"/>
-        </w:rPr>
-        <w:t>Se utilizará como herramienta para realizar la interfaz gráfica de la aplicación así como los bosquejos y/o prototipos.</w:t>
-      </w:r>
-    </w:p>
-    <w:p>
-      <w:pPr>
-        <w:spacing w:line="240" w:lineRule="auto"/>
+        </w:rPr>
+        <w:t xml:space="preserve"> 2.0: Se utilizará como herramienta para realizar la interfaz gráfica de la aplicación así como los bosquejos y/o prototipos.</w:t>
+      </w:r>
+    </w:p>
+    <w:p>
+      <w:pPr>
+        <w:spacing w:line="360" w:lineRule="auto"/>
         <w:jc w:val="both"/>
         <w:rPr>
           <w:rFonts w:ascii="Arial" w:eastAsia="Arial" w:hAnsi="Arial" w:cs="Arial"/>
@@ -1998,7 +1967,6 @@
       <w:r>
         <w:rPr>
           <w:rFonts w:ascii="Arial" w:eastAsia="Arial" w:hAnsi="Arial" w:cs="Arial"/>
-          <w:sz w:val="24"/>
         </w:rPr>
         <w:t>PgAdmin</w:t>
       </w:r>
@@ -2006,15 +1974,8 @@
       <w:r>
         <w:rPr>
           <w:rFonts w:ascii="Arial" w:eastAsia="Arial" w:hAnsi="Arial" w:cs="Arial"/>
-          <w:sz w:val="24"/>
-        </w:rPr>
-        <w:t xml:space="preserve"> III</w:t>
-      </w:r>
-      <w:r>
-        <w:rPr>
-          <w:rFonts w:ascii="Arial" w:eastAsia="Arial" w:hAnsi="Arial" w:cs="Arial"/>
-        </w:rPr>
-        <w:t xml:space="preserve">: Se utilizará para diseñar, mantener y administrar las bases de datos de </w:t>
+        </w:rPr>
+        <w:t xml:space="preserve"> III: Se utilizará para diseñar, mantener y administrar las bases de datos de </w:t>
       </w:r>
       <w:proofErr w:type="spellStart"/>
       <w:r>
@@ -2033,16 +1994,15 @@
     </w:p>
     <w:p>
       <w:pPr>
-        <w:spacing w:line="240" w:lineRule="auto"/>
-        <w:jc w:val="both"/>
-        <w:rPr>
-          <w:rFonts w:ascii="Arial" w:eastAsia="Arial" w:hAnsi="Arial" w:cs="Arial"/>
-        </w:rPr>
-      </w:pPr>
-      <w:r>
-        <w:rPr>
-          <w:rFonts w:ascii="Arial" w:eastAsia="Arial" w:hAnsi="Arial" w:cs="Arial"/>
-          <w:sz w:val="24"/>
+        <w:spacing w:line="360" w:lineRule="auto"/>
+        <w:jc w:val="both"/>
+        <w:rPr>
+          <w:rFonts w:ascii="Arial" w:eastAsia="Arial" w:hAnsi="Arial" w:cs="Arial"/>
+        </w:rPr>
+      </w:pPr>
+      <w:r>
+        <w:rPr>
+          <w:rFonts w:ascii="Arial" w:eastAsia="Arial" w:hAnsi="Arial" w:cs="Arial"/>
         </w:rPr>
         <w:t xml:space="preserve">Visual </w:t>
       </w:r>
@@ -2050,7 +2010,6 @@
       <w:r>
         <w:rPr>
           <w:rFonts w:ascii="Arial" w:eastAsia="Arial" w:hAnsi="Arial" w:cs="Arial"/>
-          <w:sz w:val="24"/>
         </w:rPr>
         <w:t>Paradigm</w:t>
       </w:r>
@@ -2058,20 +2017,13 @@
       <w:r>
         <w:rPr>
           <w:rFonts w:ascii="Arial" w:eastAsia="Arial" w:hAnsi="Arial" w:cs="Arial"/>
-          <w:sz w:val="24"/>
-        </w:rPr>
-        <w:t xml:space="preserve">: </w:t>
-      </w:r>
-      <w:r>
-        <w:rPr>
-          <w:rFonts w:ascii="Arial" w:eastAsia="Arial" w:hAnsi="Arial" w:cs="Arial"/>
-        </w:rPr>
-        <w:t>Se utilizará para realizar los diagramas de casos de uso así como el modelado en general que conlleva la parte de Análisis y Diseño.</w:t>
-      </w:r>
-    </w:p>
-    <w:p>
-      <w:pPr>
-        <w:spacing w:line="240" w:lineRule="auto"/>
+        </w:rPr>
+        <w:t>: Se utilizará para realizar los diagramas de casos de uso así como el modelado en general que conlleva la parte de Análisis y Diseño.</w:t>
+      </w:r>
+    </w:p>
+    <w:p>
+      <w:pPr>
+        <w:spacing w:line="360" w:lineRule="auto"/>
         <w:jc w:val="both"/>
         <w:rPr>
           <w:rFonts w:ascii="Arial" w:eastAsia="Arial" w:hAnsi="Arial" w:cs="Arial"/>
@@ -2086,7 +2038,7 @@
     </w:p>
     <w:p>
       <w:pPr>
-        <w:spacing w:line="240" w:lineRule="auto"/>
+        <w:spacing w:line="360" w:lineRule="auto"/>
         <w:ind w:left="360"/>
         <w:jc w:val="both"/>
         <w:rPr>
@@ -2102,7 +2054,7 @@
           <w:ilvl w:val="0"/>
           <w:numId w:val="4"/>
         </w:numPr>
-        <w:spacing w:line="240" w:lineRule="auto"/>
+        <w:spacing w:line="360" w:lineRule="auto"/>
         <w:ind w:left="720" w:hanging="360"/>
         <w:jc w:val="both"/>
         <w:rPr>
@@ -2126,7 +2078,7 @@
           <w:ilvl w:val="0"/>
           <w:numId w:val="4"/>
         </w:numPr>
-        <w:spacing w:line="240" w:lineRule="auto"/>
+        <w:spacing w:line="360" w:lineRule="auto"/>
         <w:ind w:left="720" w:hanging="360"/>
         <w:jc w:val="both"/>
         <w:rPr>
@@ -2177,7 +2129,7 @@
         <v:path o:extrusionok="f" gradientshapeok="t" o:connecttype="rect"/>
         <o:lock v:ext="edit" aspectratio="t"/>
       </v:shapetype>
-      <v:shape id="_x0000_i1027" type="#_x0000_t75" style="width:11.25pt;height:11.25pt" o:bullet="t">
+      <v:shape id="_x0000_i1033" type="#_x0000_t75" style="width:11.25pt;height:11.25pt" o:bullet="t">
         <v:imagedata r:id="rId1" o:title="clip_image001"/>
       </v:shape>
     </w:pict>

</xml_diff>

<commit_message>
Actualizacion del documento se agrego: Antecedentes de la empresa 8501 8492 6661
</commit_message>
<xml_diff>
--- a/PLASTICOS REFORMA/1_DEFINICION/DESCRIPCION_DEL_PROYECTO .docx
+++ b/PLASTICOS REFORMA/1_DEFINICION/DESCRIPCION_DEL_PROYECTO .docx
@@ -381,271 +381,261 @@
         <w:jc w:val="both"/>
         <w:rPr>
           <w:rFonts w:ascii="Arial" w:hAnsi="Arial" w:cs="Arial"/>
+        </w:rPr>
+      </w:pPr>
+      <w:r>
+        <w:rPr>
+          <w:rFonts w:ascii="Arial" w:hAnsi="Arial" w:cs="Arial"/>
           <w:b/>
           <w:sz w:val="28"/>
         </w:rPr>
-      </w:pPr>
-      <w:r>
-        <w:rPr>
-          <w:rFonts w:ascii="Arial" w:hAnsi="Arial" w:cs="Arial"/>
+        <w:t>Descripción del producto y entregables</w:t>
+      </w:r>
+      <w:bookmarkStart w:id="0" w:name="_GoBack"/>
+      <w:bookmarkEnd w:id="0"/>
+    </w:p>
+    <w:p>
+      <w:pPr>
+        <w:spacing w:line="360" w:lineRule="auto"/>
+        <w:ind w:left="720"/>
+        <w:jc w:val="both"/>
+        <w:rPr>
+          <w:rFonts w:ascii="Arial" w:hAnsi="Arial" w:cs="Arial"/>
+        </w:rPr>
+      </w:pPr>
+      <w:r>
+        <w:rPr>
+          <w:rFonts w:ascii="Arial" w:hAnsi="Arial" w:cs="Arial"/>
+        </w:rPr>
+        <w:t>El producto final que se desarrollará para la empresa Recicladora</w:t>
+      </w:r>
+      <w:r>
+        <w:rPr>
+          <w:rFonts w:ascii="Arial" w:hAnsi="Arial" w:cs="Arial"/>
+          <w:b/>
+        </w:rPr>
+        <w:t xml:space="preserve"> </w:t>
+      </w:r>
+      <w:r>
+        <w:rPr>
+          <w:rFonts w:ascii="Arial" w:hAnsi="Arial" w:cs="Arial"/>
+        </w:rPr>
+        <w:t>y Fábrica de Plásticos REFORMA será una aplicación de escritorio que contará con los siguientes módulos:</w:t>
+      </w:r>
+    </w:p>
+    <w:p>
+      <w:pPr>
+        <w:pStyle w:val="Prrafodelista"/>
+        <w:numPr>
+          <w:ilvl w:val="0"/>
+          <w:numId w:val="3"/>
+        </w:numPr>
+        <w:spacing w:line="360" w:lineRule="auto"/>
+        <w:jc w:val="both"/>
+        <w:rPr>
+          <w:rFonts w:ascii="Arial" w:hAnsi="Arial" w:cs="Arial"/>
+        </w:rPr>
+      </w:pPr>
+      <w:r>
+        <w:rPr>
+          <w:rFonts w:ascii="Arial" w:hAnsi="Arial" w:cs="Arial"/>
+          <w:b/>
+        </w:rPr>
+        <w:t>Módulo de Compra:</w:t>
+      </w:r>
+      <w:r>
+        <w:rPr>
+          <w:rFonts w:ascii="Arial" w:hAnsi="Arial" w:cs="Arial"/>
+        </w:rPr>
+        <w:t xml:space="preserve"> En este módulo la empresa podrá llevar el control de cada uno de los proveedores de los que adquieren materia prima, así como el egreso de dinero que cada uno de estos significa, la fecha  en la que se adquiere la materia prima así como la cantidad que ingresa al almacén de la empresa.</w:t>
+      </w:r>
+    </w:p>
+    <w:p>
+      <w:pPr>
+        <w:pStyle w:val="Prrafodelista"/>
+        <w:numPr>
+          <w:ilvl w:val="0"/>
+          <w:numId w:val="3"/>
+        </w:numPr>
+        <w:spacing w:line="360" w:lineRule="auto"/>
+        <w:jc w:val="both"/>
+        <w:rPr>
+          <w:rFonts w:ascii="Arial" w:hAnsi="Arial" w:cs="Arial"/>
+        </w:rPr>
+      </w:pPr>
+      <w:r>
+        <w:rPr>
+          <w:rFonts w:ascii="Arial" w:hAnsi="Arial" w:cs="Arial"/>
+          <w:b/>
+        </w:rPr>
+        <w:t xml:space="preserve">Módulo de Venta: </w:t>
+      </w:r>
+      <w:r>
+        <w:rPr>
+          <w:rFonts w:ascii="Arial" w:hAnsi="Arial" w:cs="Arial"/>
+        </w:rPr>
+        <w:t>En este módulo la empresa podrá llevar el control de cada una de las ventas que realizan en el transcurso del día, así como el ingreso de dinero que supone cada venta, la fecha en la que esta es realizada y el stock del producto que resta en el almacén de la empresa.</w:t>
+      </w:r>
+    </w:p>
+    <w:p>
+      <w:pPr>
+        <w:pStyle w:val="Prrafodelista"/>
+        <w:numPr>
+          <w:ilvl w:val="0"/>
+          <w:numId w:val="3"/>
+        </w:numPr>
+        <w:spacing w:line="360" w:lineRule="auto"/>
+        <w:jc w:val="both"/>
+        <w:rPr>
+          <w:rFonts w:ascii="Arial" w:hAnsi="Arial" w:cs="Arial"/>
+        </w:rPr>
+      </w:pPr>
+      <w:r>
+        <w:rPr>
+          <w:rFonts w:ascii="Arial" w:hAnsi="Arial" w:cs="Arial"/>
+          <w:b/>
+        </w:rPr>
+        <w:t xml:space="preserve">Módulo de Registro: </w:t>
+      </w:r>
+      <w:r>
+        <w:rPr>
+          <w:rFonts w:ascii="Arial" w:hAnsi="Arial" w:cs="Arial"/>
+        </w:rPr>
+        <w:t>En este módulo la empresa podrá registrar, actualizar y/o eliminar  clientes o  proveedores con el cual se podrá realizar una factura por la  compra o venta del producto y si el cliente o proveedor así lo desea con el fin de llevar un control más preciso de ingresos y egresos.</w:t>
+      </w:r>
+    </w:p>
+    <w:p>
+      <w:pPr>
+        <w:pStyle w:val="Prrafodelista"/>
+        <w:numPr>
+          <w:ilvl w:val="0"/>
+          <w:numId w:val="3"/>
+        </w:numPr>
+        <w:spacing w:line="360" w:lineRule="auto"/>
+        <w:jc w:val="both"/>
+        <w:rPr>
+          <w:rFonts w:ascii="Arial" w:hAnsi="Arial" w:cs="Arial"/>
+        </w:rPr>
+      </w:pPr>
+      <w:r>
+        <w:rPr>
+          <w:rFonts w:ascii="Arial" w:hAnsi="Arial" w:cs="Arial"/>
+          <w:b/>
+        </w:rPr>
+        <w:t xml:space="preserve">Módulo de Reportes: </w:t>
+      </w:r>
+      <w:r>
+        <w:rPr>
+          <w:rFonts w:ascii="Arial" w:hAnsi="Arial" w:cs="Arial"/>
+        </w:rPr>
+        <w:t>En este módulo la empresa podrá realizar reportes ya sea de compras, ventas o realizar el inventario del almacén de la empresa se podrá realizar reportes por fechas ya sea por día, por semana o como el cliente lo prefiera.</w:t>
+      </w:r>
+    </w:p>
+    <w:p>
+      <w:pPr>
+        <w:pStyle w:val="Prrafodelista"/>
+        <w:numPr>
+          <w:ilvl w:val="0"/>
+          <w:numId w:val="3"/>
+        </w:numPr>
+        <w:spacing w:line="360" w:lineRule="auto"/>
+        <w:jc w:val="both"/>
+        <w:rPr>
+          <w:rFonts w:ascii="Arial" w:hAnsi="Arial" w:cs="Arial"/>
+        </w:rPr>
+      </w:pPr>
+      <w:r>
+        <w:rPr>
+          <w:rFonts w:ascii="Arial" w:hAnsi="Arial" w:cs="Arial"/>
+        </w:rPr>
+        <w:t>Este producto tiene como finalidad el poder llevar un control de compras y ventas que realiza la empresa así como también llevar un control de productos y de materia prima que cuenta.</w:t>
+      </w:r>
+    </w:p>
+    <w:p>
+      <w:pPr>
+        <w:spacing w:line="360" w:lineRule="auto"/>
+        <w:jc w:val="both"/>
+        <w:rPr>
+          <w:rFonts w:ascii="Arial" w:hAnsi="Arial" w:cs="Arial"/>
+        </w:rPr>
+      </w:pPr>
+    </w:p>
+    <w:p>
+      <w:pPr>
+        <w:spacing w:line="360" w:lineRule="auto"/>
+        <w:jc w:val="both"/>
+        <w:rPr>
+          <w:rFonts w:ascii="Arial" w:hAnsi="Arial" w:cs="Arial"/>
+        </w:rPr>
+      </w:pPr>
+    </w:p>
+    <w:p>
+      <w:pPr>
+        <w:spacing w:line="360" w:lineRule="auto"/>
+        <w:jc w:val="both"/>
+        <w:rPr>
+          <w:rFonts w:ascii="Arial" w:hAnsi="Arial" w:cs="Arial"/>
+        </w:rPr>
+      </w:pPr>
+    </w:p>
+    <w:p>
+      <w:pPr>
+        <w:spacing w:line="360" w:lineRule="auto"/>
+        <w:ind w:left="360"/>
+        <w:jc w:val="both"/>
+        <w:rPr>
+          <w:rFonts w:ascii="Arial" w:eastAsia="Arial" w:hAnsi="Arial" w:cs="Arial"/>
           <w:b/>
           <w:sz w:val="28"/>
         </w:rPr>
-        <w:t>Descripción del producto y entregables</w:t>
-      </w:r>
-    </w:p>
-    <w:p>
-      <w:pPr>
-        <w:spacing w:line="360" w:lineRule="auto"/>
-        <w:ind w:left="720"/>
-        <w:jc w:val="both"/>
-        <w:rPr>
-          <w:rFonts w:ascii="Arial" w:hAnsi="Arial" w:cs="Arial"/>
-        </w:rPr>
-      </w:pPr>
-    </w:p>
-    <w:p>
-      <w:pPr>
-        <w:spacing w:line="360" w:lineRule="auto"/>
-        <w:ind w:left="720"/>
-        <w:jc w:val="both"/>
-        <w:rPr>
-          <w:rFonts w:ascii="Arial" w:hAnsi="Arial" w:cs="Arial"/>
-        </w:rPr>
-      </w:pPr>
-      <w:r>
-        <w:rPr>
-          <w:rFonts w:ascii="Arial" w:hAnsi="Arial" w:cs="Arial"/>
-        </w:rPr>
-        <w:t>El producto final que se desarrollará para la empresa Recicladora</w:t>
-      </w:r>
-      <w:r>
-        <w:rPr>
-          <w:rFonts w:ascii="Arial" w:hAnsi="Arial" w:cs="Arial"/>
-          <w:b/>
-        </w:rPr>
-        <w:t xml:space="preserve"> </w:t>
-      </w:r>
-      <w:r>
-        <w:rPr>
-          <w:rFonts w:ascii="Arial" w:hAnsi="Arial" w:cs="Arial"/>
-        </w:rPr>
-        <w:t>y Fábrica de Plásticos REFORMA será una aplicación de escritorio que contará con los siguientes módulos:</w:t>
-      </w:r>
-    </w:p>
-    <w:p>
-      <w:pPr>
-        <w:pStyle w:val="Prrafodelista"/>
+      </w:pPr>
+    </w:p>
+    <w:p>
+      <w:pPr>
         <w:numPr>
           <w:ilvl w:val="0"/>
           <w:numId w:val="3"/>
         </w:numPr>
         <w:spacing w:line="360" w:lineRule="auto"/>
-        <w:jc w:val="both"/>
-        <w:rPr>
-          <w:rFonts w:ascii="Arial" w:hAnsi="Arial" w:cs="Arial"/>
-        </w:rPr>
-      </w:pPr>
-      <w:r>
-        <w:rPr>
-          <w:rFonts w:ascii="Arial" w:hAnsi="Arial" w:cs="Arial"/>
-          <w:b/>
-        </w:rPr>
-        <w:t>Módulo de Compra:</w:t>
-      </w:r>
-      <w:r>
-        <w:rPr>
-          <w:rFonts w:ascii="Arial" w:hAnsi="Arial" w:cs="Arial"/>
-        </w:rPr>
-        <w:t xml:space="preserve"> En este módulo la empresa podrá llevar el control de cada uno de los proveedores de los que adquieren materia prima, así como el egreso de dinero que cada uno de estos significa, la fecha  en la que se adquiere la materia prima así como la cantidad que ingresa al almacén de la empresa.</w:t>
-      </w:r>
-    </w:p>
-    <w:p>
-      <w:pPr>
-        <w:pStyle w:val="Prrafodelista"/>
+        <w:ind w:left="360" w:hanging="360"/>
+        <w:jc w:val="both"/>
+        <w:rPr>
+          <w:rFonts w:ascii="Arial" w:eastAsia="Arial" w:hAnsi="Arial" w:cs="Arial"/>
+          <w:b/>
+          <w:sz w:val="28"/>
+        </w:rPr>
+      </w:pPr>
+      <w:r>
+        <w:rPr>
+          <w:rFonts w:ascii="Arial" w:eastAsia="Arial" w:hAnsi="Arial" w:cs="Arial"/>
+          <w:b/>
+          <w:sz w:val="28"/>
+        </w:rPr>
+        <w:t>Objetivos</w:t>
+      </w:r>
+    </w:p>
+    <w:p>
+      <w:pPr>
         <w:numPr>
           <w:ilvl w:val="0"/>
           <w:numId w:val="3"/>
         </w:numPr>
         <w:spacing w:line="360" w:lineRule="auto"/>
-        <w:jc w:val="both"/>
-        <w:rPr>
-          <w:rFonts w:ascii="Arial" w:hAnsi="Arial" w:cs="Arial"/>
-        </w:rPr>
-      </w:pPr>
-      <w:r>
-        <w:rPr>
-          <w:rFonts w:ascii="Arial" w:hAnsi="Arial" w:cs="Arial"/>
-          <w:b/>
-        </w:rPr>
-        <w:t xml:space="preserve">Módulo de Venta: </w:t>
-      </w:r>
-      <w:r>
-        <w:rPr>
-          <w:rFonts w:ascii="Arial" w:hAnsi="Arial" w:cs="Arial"/>
-        </w:rPr>
-        <w:t>En este módulo la empresa podrá llevar el control de cada una de las ventas que realizan en el transcurso del día, así como el ingreso de dinero que supone cada venta, la fecha en la que esta es realizada y el stock del producto que resta en el almacén de la empresa.</w:t>
-      </w:r>
-    </w:p>
-    <w:p>
-      <w:pPr>
-        <w:pStyle w:val="Prrafodelista"/>
-        <w:numPr>
-          <w:ilvl w:val="0"/>
-          <w:numId w:val="3"/>
-        </w:numPr>
-        <w:spacing w:line="360" w:lineRule="auto"/>
-        <w:jc w:val="both"/>
-        <w:rPr>
-          <w:rFonts w:ascii="Arial" w:hAnsi="Arial" w:cs="Arial"/>
-        </w:rPr>
-      </w:pPr>
-      <w:r>
-        <w:rPr>
-          <w:rFonts w:ascii="Arial" w:hAnsi="Arial" w:cs="Arial"/>
-          <w:b/>
-        </w:rPr>
-        <w:t xml:space="preserve">Módulo de Registro: </w:t>
-      </w:r>
-      <w:r>
-        <w:rPr>
-          <w:rFonts w:ascii="Arial" w:hAnsi="Arial" w:cs="Arial"/>
-        </w:rPr>
-        <w:t>En este módulo la empresa podrá registrar, actualizar y/o eliminar  clientes o  proveedores con el cual se podrá realizar una factura por la  compra o venta del producto y si el cliente o proveedor así lo desea con el fin de llevar un control más preciso de ingresos y egresos.</w:t>
-      </w:r>
-    </w:p>
-    <w:p>
-      <w:pPr>
-        <w:pStyle w:val="Prrafodelista"/>
-        <w:numPr>
-          <w:ilvl w:val="0"/>
-          <w:numId w:val="3"/>
-        </w:numPr>
-        <w:spacing w:line="360" w:lineRule="auto"/>
-        <w:jc w:val="both"/>
-        <w:rPr>
-          <w:rFonts w:ascii="Arial" w:hAnsi="Arial" w:cs="Arial"/>
-        </w:rPr>
-      </w:pPr>
-      <w:r>
-        <w:rPr>
-          <w:rFonts w:ascii="Arial" w:hAnsi="Arial" w:cs="Arial"/>
-          <w:b/>
-        </w:rPr>
-        <w:t xml:space="preserve">Módulo de Reportes: </w:t>
-      </w:r>
-      <w:r>
-        <w:rPr>
-          <w:rFonts w:ascii="Arial" w:hAnsi="Arial" w:cs="Arial"/>
-        </w:rPr>
-        <w:t>En este módulo la empresa podrá realizar reportes ya sea de compras, ventas o realizar el inventario del almacén de la empresa se podrá realizar reportes por fechas ya sea por día, por semana o como el cliente lo prefiera.</w:t>
-      </w:r>
-    </w:p>
-    <w:p>
-      <w:pPr>
-        <w:pStyle w:val="Prrafodelista"/>
-        <w:numPr>
-          <w:ilvl w:val="0"/>
-          <w:numId w:val="3"/>
-        </w:numPr>
-        <w:spacing w:line="360" w:lineRule="auto"/>
-        <w:jc w:val="both"/>
-        <w:rPr>
-          <w:rFonts w:ascii="Arial" w:hAnsi="Arial" w:cs="Arial"/>
-        </w:rPr>
-      </w:pPr>
-      <w:r>
-        <w:rPr>
-          <w:rFonts w:ascii="Arial" w:hAnsi="Arial" w:cs="Arial"/>
-        </w:rPr>
-        <w:t>Este producto tiene como finalidad el poder llevar un control de compras y ventas que realiza la empresa así como también llevar un control de productos y de materia prima que cuenta.</w:t>
-      </w:r>
-    </w:p>
-    <w:p>
-      <w:pPr>
-        <w:spacing w:line="360" w:lineRule="auto"/>
-        <w:jc w:val="both"/>
-        <w:rPr>
-          <w:rFonts w:ascii="Arial" w:hAnsi="Arial" w:cs="Arial"/>
-        </w:rPr>
-      </w:pPr>
-    </w:p>
-    <w:p>
-      <w:pPr>
-        <w:spacing w:line="360" w:lineRule="auto"/>
-        <w:jc w:val="both"/>
-        <w:rPr>
-          <w:rFonts w:ascii="Arial" w:hAnsi="Arial" w:cs="Arial"/>
-        </w:rPr>
-      </w:pPr>
-    </w:p>
-    <w:p>
-      <w:pPr>
-        <w:spacing w:line="360" w:lineRule="auto"/>
-        <w:jc w:val="both"/>
-        <w:rPr>
-          <w:rFonts w:ascii="Arial" w:hAnsi="Arial" w:cs="Arial"/>
-        </w:rPr>
-      </w:pPr>
-    </w:p>
-    <w:p>
-      <w:pPr>
-        <w:spacing w:line="360" w:lineRule="auto"/>
-        <w:ind w:left="360"/>
-        <w:jc w:val="both"/>
-        <w:rPr>
-          <w:rFonts w:ascii="Arial" w:eastAsia="Arial" w:hAnsi="Arial" w:cs="Arial"/>
-          <w:b/>
-          <w:sz w:val="28"/>
-        </w:rPr>
-      </w:pPr>
-    </w:p>
-    <w:p>
-      <w:pPr>
-        <w:numPr>
-          <w:ilvl w:val="0"/>
-          <w:numId w:val="3"/>
-        </w:numPr>
-        <w:spacing w:line="360" w:lineRule="auto"/>
-        <w:ind w:left="360" w:hanging="360"/>
-        <w:jc w:val="both"/>
-        <w:rPr>
-          <w:rFonts w:ascii="Arial" w:eastAsia="Arial" w:hAnsi="Arial" w:cs="Arial"/>
-          <w:b/>
-          <w:sz w:val="28"/>
-        </w:rPr>
-      </w:pPr>
-      <w:r>
-        <w:rPr>
-          <w:rFonts w:ascii="Arial" w:eastAsia="Arial" w:hAnsi="Arial" w:cs="Arial"/>
-          <w:b/>
-          <w:sz w:val="28"/>
+        <w:ind w:left="1065" w:hanging="360"/>
+        <w:jc w:val="both"/>
+        <w:rPr>
+          <w:rFonts w:ascii="Arial" w:eastAsia="Arial" w:hAnsi="Arial" w:cs="Arial"/>
+          <w:b/>
+          <w:sz w:val="24"/>
+        </w:rPr>
+      </w:pPr>
+      <w:r>
+        <w:rPr>
+          <w:rFonts w:ascii="Arial" w:eastAsia="Arial" w:hAnsi="Arial" w:cs="Arial"/>
+          <w:b/>
+          <w:sz w:val="24"/>
         </w:rPr>
         <w:lastRenderedPageBreak/>
-        <w:t>Objetivos</w:t>
-      </w:r>
-    </w:p>
-    <w:p>
-      <w:pPr>
-        <w:numPr>
-          <w:ilvl w:val="0"/>
-          <w:numId w:val="3"/>
-        </w:numPr>
-        <w:spacing w:line="360" w:lineRule="auto"/>
-        <w:ind w:left="1065" w:hanging="360"/>
-        <w:jc w:val="both"/>
-        <w:rPr>
-          <w:rFonts w:ascii="Arial" w:eastAsia="Arial" w:hAnsi="Arial" w:cs="Arial"/>
-          <w:b/>
-          <w:sz w:val="24"/>
-        </w:rPr>
-      </w:pPr>
-      <w:r>
-        <w:rPr>
-          <w:rFonts w:ascii="Arial" w:eastAsia="Arial" w:hAnsi="Arial" w:cs="Arial"/>
-          <w:b/>
-          <w:sz w:val="24"/>
-        </w:rPr>
         <w:t>General</w:t>
       </w:r>
     </w:p>
@@ -989,31 +979,31 @@
           <w:b/>
           <w:sz w:val="28"/>
         </w:rPr>
+        <w:t>Alcances y limitaciones</w:t>
+      </w:r>
+    </w:p>
+    <w:p>
+      <w:pPr>
+        <w:numPr>
+          <w:ilvl w:val="0"/>
+          <w:numId w:val="3"/>
+        </w:numPr>
+        <w:spacing w:line="360" w:lineRule="auto"/>
+        <w:ind w:left="1065" w:hanging="360"/>
+        <w:jc w:val="both"/>
+        <w:rPr>
+          <w:rFonts w:ascii="Arial" w:eastAsia="Arial" w:hAnsi="Arial" w:cs="Arial"/>
+          <w:b/>
+          <w:sz w:val="24"/>
+        </w:rPr>
+      </w:pPr>
+      <w:r>
+        <w:rPr>
+          <w:rFonts w:ascii="Arial" w:eastAsia="Arial" w:hAnsi="Arial" w:cs="Arial"/>
+          <w:b/>
+          <w:sz w:val="24"/>
+        </w:rPr>
         <w:lastRenderedPageBreak/>
-        <w:t>Alcances y limitaciones</w:t>
-      </w:r>
-    </w:p>
-    <w:p>
-      <w:pPr>
-        <w:numPr>
-          <w:ilvl w:val="0"/>
-          <w:numId w:val="3"/>
-        </w:numPr>
-        <w:spacing w:line="360" w:lineRule="auto"/>
-        <w:ind w:left="1065" w:hanging="360"/>
-        <w:jc w:val="both"/>
-        <w:rPr>
-          <w:rFonts w:ascii="Arial" w:eastAsia="Arial" w:hAnsi="Arial" w:cs="Arial"/>
-          <w:b/>
-          <w:sz w:val="24"/>
-        </w:rPr>
-      </w:pPr>
-      <w:r>
-        <w:rPr>
-          <w:rFonts w:ascii="Arial" w:eastAsia="Arial" w:hAnsi="Arial" w:cs="Arial"/>
-          <w:b/>
-          <w:sz w:val="24"/>
-        </w:rPr>
         <w:t>Alcances</w:t>
       </w:r>
     </w:p>
@@ -1373,8 +1363,14 @@
         <w:rPr>
           <w:rFonts w:ascii="Arial" w:eastAsia="Arial" w:hAnsi="Arial" w:cs="Arial"/>
         </w:rPr>
+        <w:t xml:space="preserve">La programación en Java, permite el desarrollo de aplicaciones bajo el esquema de Cliente Servidor, como de aplicaciones distribuidas, lo que lo hace capaz de conectar dos </w:t>
+      </w:r>
+      <w:r>
+        <w:rPr>
+          <w:rFonts w:ascii="Arial" w:eastAsia="Arial" w:hAnsi="Arial" w:cs="Arial"/>
+        </w:rPr>
         <w:lastRenderedPageBreak/>
-        <w:t>La programación en Java, permite el desarrollo de aplicaciones bajo el esquema de Cliente Servidor, como de aplicaciones distribuidas, lo que lo hace capaz de conectar dos o más computadoras u ordenadores, ejecutando tareas simultáneamente, y de esta forma logra distribuir el trabajo a realizar.</w:t>
+        <w:t>o más computadoras u ordenadores, ejecutando tareas simultáneamente, y de esta forma logra distribuir el trabajo a realizar.</w:t>
       </w:r>
     </w:p>
     <w:p>
@@ -1547,8 +1543,6 @@
         </w:rPr>
         <w:t>Especificaciones Técnicas:</w:t>
       </w:r>
-      <w:bookmarkStart w:id="0" w:name="_GoBack"/>
-      <w:bookmarkEnd w:id="0"/>
     </w:p>
     <w:p>
       <w:pPr>
@@ -1850,22 +1844,22 @@
           <w:rFonts w:ascii="Arial" w:eastAsia="Arial" w:hAnsi="Arial" w:cs="Arial"/>
           <w:lang w:val="en-US"/>
         </w:rPr>
+        <w:t xml:space="preserve">Ethernet: 1000Base-T/100Base-TX/10Base-T </w:t>
+      </w:r>
+    </w:p>
+    <w:p>
+      <w:pPr>
+        <w:spacing w:line="360" w:lineRule="auto"/>
+        <w:jc w:val="both"/>
+        <w:rPr>
+          <w:rFonts w:ascii="Arial" w:eastAsia="Arial" w:hAnsi="Arial" w:cs="Arial"/>
+        </w:rPr>
+      </w:pPr>
+      <w:r>
+        <w:rPr>
+          <w:rFonts w:ascii="Arial" w:eastAsia="Arial" w:hAnsi="Arial" w:cs="Arial"/>
+        </w:rPr>
         <w:lastRenderedPageBreak/>
-        <w:t xml:space="preserve">Ethernet: 1000Base-T/100Base-TX/10Base-T </w:t>
-      </w:r>
-    </w:p>
-    <w:p>
-      <w:pPr>
-        <w:spacing w:line="360" w:lineRule="auto"/>
-        <w:jc w:val="both"/>
-        <w:rPr>
-          <w:rFonts w:ascii="Arial" w:eastAsia="Arial" w:hAnsi="Arial" w:cs="Arial"/>
-        </w:rPr>
-      </w:pPr>
-      <w:r>
-        <w:rPr>
-          <w:rFonts w:ascii="Arial" w:eastAsia="Arial" w:hAnsi="Arial" w:cs="Arial"/>
-        </w:rPr>
         <w:t xml:space="preserve">Red Inalámbrica: Bluetooth® estándar versión 4.0 + HS, IEEE 802.11b/g/n, </w:t>
       </w:r>
       <w:proofErr w:type="spellStart"/>
@@ -2129,7 +2123,7 @@
         <v:path o:extrusionok="f" gradientshapeok="t" o:connecttype="rect"/>
         <o:lock v:ext="edit" aspectratio="t"/>
       </v:shapetype>
-      <v:shape id="_x0000_i1033" type="#_x0000_t75" style="width:11.25pt;height:11.25pt" o:bullet="t">
+      <v:shape id="_x0000_i1027" type="#_x0000_t75" style="width:11.25pt;height:11.25pt" o:bullet="t">
         <v:imagedata r:id="rId1" o:title="clip_image001"/>
       </v:shape>
     </w:pict>

</xml_diff>